<commit_message>
Added class diagram along with a description of what each class does
</commit_message>
<xml_diff>
--- a/Documents/Dissertation.docx
+++ b/Documents/Dissertation.docx
@@ -1223,115 +1223,11 @@
         <w:fldChar w:fldCharType="end"/>
       </w:r>
       <w:r>
-        <w:t>, finding out that it's a RESTful API (meaning I can use HTTP requests to access data) and to access the data I need an API key that is freely available with an account. Using the API you can request a Lego set directly using the Lego set unique number, or search using “A search term”, filter using “</w:t>
-      </w:r>
-      <w:proofErr w:type="spellStart"/>
-      <w:r>
-        <w:t>theme_id</w:t>
-      </w:r>
-      <w:proofErr w:type="spellEnd"/>
-      <w:r>
-        <w:t xml:space="preserve"> (a number associated with a Lego theme e.g. Star Wars, that can be retrieved also using API), </w:t>
-      </w:r>
-      <w:proofErr w:type="spellStart"/>
-      <w:r>
-        <w:t>min_year</w:t>
-      </w:r>
-      <w:proofErr w:type="spellEnd"/>
-      <w:r>
-        <w:t xml:space="preserve">, </w:t>
-      </w:r>
-      <w:proofErr w:type="spellStart"/>
-      <w:r>
-        <w:t>max_year</w:t>
-      </w:r>
-      <w:proofErr w:type="spellEnd"/>
-      <w:r>
-        <w:t xml:space="preserve">, </w:t>
-      </w:r>
-      <w:proofErr w:type="spellStart"/>
-      <w:r>
-        <w:t>min_parts</w:t>
-      </w:r>
-      <w:proofErr w:type="spellEnd"/>
-      <w:r>
-        <w:t xml:space="preserve">, </w:t>
-      </w:r>
-      <w:proofErr w:type="spellStart"/>
-      <w:r>
-        <w:t>max_parts</w:t>
-      </w:r>
-      <w:proofErr w:type="spellEnd"/>
-      <w:r>
-        <w:t xml:space="preserve">” and order by a certain </w:t>
+        <w:t xml:space="preserve">, finding out that it's a RESTful API (meaning I can use HTTP requests to access data) and to access the data I need an API key that is freely available with an account. Using the API you can request a Lego set directly using the Lego set unique number, or search using “A search term”, filter using “theme_id (a number associated with a Lego theme e.g. Star Wars, that can be retrieved also using API), min_year, max_year, min_parts, max_parts” and order by a certain </w:t>
       </w:r>
       <w:r>
         <w:lastRenderedPageBreak/>
-        <w:t>“field” (“</w:t>
-      </w:r>
-      <w:proofErr w:type="spellStart"/>
-      <w:r>
-        <w:t>set_num</w:t>
-      </w:r>
-      <w:proofErr w:type="spellEnd"/>
-      <w:r>
-        <w:t>”, “name”, “year”, “</w:t>
-      </w:r>
-      <w:proofErr w:type="spellStart"/>
-      <w:r>
-        <w:t>theme_id</w:t>
-      </w:r>
-      <w:proofErr w:type="spellEnd"/>
-      <w:r>
-        <w:t>”, “</w:t>
-      </w:r>
-      <w:proofErr w:type="spellStart"/>
-      <w:r>
-        <w:t>num_parts</w:t>
-      </w:r>
-      <w:proofErr w:type="spellEnd"/>
-      <w:r>
-        <w:t xml:space="preserve">”). Data is returned from the API in the form of JSON files, and a </w:t>
-      </w:r>
-      <w:proofErr w:type="gramStart"/>
-      <w:r>
-        <w:t>set returns</w:t>
-      </w:r>
-      <w:proofErr w:type="gramEnd"/>
-      <w:r>
-        <w:t xml:space="preserve"> “</w:t>
-      </w:r>
-      <w:proofErr w:type="spellStart"/>
-      <w:r>
-        <w:t>set_num</w:t>
-      </w:r>
-      <w:proofErr w:type="spellEnd"/>
-      <w:r>
-        <w:t>”, “name”, “year”, “</w:t>
-      </w:r>
-      <w:proofErr w:type="spellStart"/>
-      <w:r>
-        <w:t>theme_id</w:t>
-      </w:r>
-      <w:proofErr w:type="spellEnd"/>
-      <w:r>
-        <w:t>”, “</w:t>
-      </w:r>
-      <w:proofErr w:type="spellStart"/>
-      <w:r>
-        <w:t>num_parts</w:t>
-      </w:r>
-      <w:proofErr w:type="spellEnd"/>
-      <w:r>
-        <w:t>” and “</w:t>
-      </w:r>
-      <w:proofErr w:type="spellStart"/>
-      <w:r>
-        <w:t>set_img_url</w:t>
-      </w:r>
-      <w:proofErr w:type="spellEnd"/>
-      <w:r>
-        <w:t>”, but to retrieve a JSON of all the pieces in a Lego set another call to the API needs to be performed. This returns a list containing each part however this cannot be ordered using the API.</w:t>
+        <w:t>“field” (“set_num”, “name”, “year”, “theme_id”, “num_parts”). Data is returned from the API in the form of JSON files, and a set returns “set_num”, “name”, “year”, “theme_id”, “num_parts” and “set_img_url”, but to retrieve a JSON of all the pieces in a Lego set another call to the API needs to be performed. This returns a list containing each part however this cannot be ordered using the API.</w:t>
       </w:r>
     </w:p>
     <w:p>
@@ -1494,27 +1390,14 @@
       <w:r>
         <w:t xml:space="preserve">Figure </w:t>
       </w:r>
-      <w:r>
-        <w:fldChar w:fldCharType="begin"/>
-      </w:r>
-      <w:r>
-        <w:instrText xml:space="preserve"> SEQ Figure \* ARABIC </w:instrText>
-      </w:r>
-      <w:r>
-        <w:fldChar w:fldCharType="separate"/>
-      </w:r>
-      <w:r>
-        <w:rPr>
-          <w:noProof/>
-        </w:rPr>
-        <w:t>1</w:t>
-      </w:r>
-      <w:r>
-        <w:rPr>
-          <w:noProof/>
-        </w:rPr>
-        <w:fldChar w:fldCharType="end"/>
-      </w:r>
+      <w:fldSimple w:instr=" SEQ Figure \* ARABIC ">
+        <w:r>
+          <w:rPr>
+            <w:noProof/>
+          </w:rPr>
+          <w:t>1</w:t>
+        </w:r>
+      </w:fldSimple>
       <w:bookmarkEnd w:id="6"/>
       <w:r>
         <w:t xml:space="preserve"> – Question 1 Results</w:t>
@@ -1677,15 +1560,7 @@
         <w:fldChar w:fldCharType="end"/>
       </w:r>
       <w:r>
-        <w:t xml:space="preserve">. I found that on Bricklink users can add pieces from a Lego set to a “wanted list” and from there tick of parts you have. This shows the user how many pieces they need and how many they currently have found. However, this number easily be changed by accident which could cause issues. For example, users could believe they have all the pieces for a </w:t>
-      </w:r>
-      <w:proofErr w:type="gramStart"/>
-      <w:r>
-        <w:t>set</w:t>
-      </w:r>
-      <w:proofErr w:type="gramEnd"/>
-      <w:r>
-        <w:t xml:space="preserve"> but they accidentally decreased how many pieces they needed so are missing one, or the opposite where they increase the number they need but have all of them. Users can’t filter pieces by colour or type making it difficult to find pieces, also when pieces are fully found they are not hidden from the list. Any pieces missing can easily show a list of possible locations to buy them. Most of these issues appear because the purpose of the tool is to buy pieces for a Lego set.</w:t>
+        <w:t>. I found that on Bricklink users can add pieces from a Lego set to a “wanted list” and from there tick of parts you have. This shows the user how many pieces they need and how many they currently have found. However, this number easily be changed by accident which could cause issues. For example, users could believe they have all the pieces for a set but they accidentally decreased how many pieces they needed so are missing one, or the opposite where they increase the number they need but have all of them. Users can’t filter pieces by colour or type making it difficult to find pieces, also when pieces are fully found they are not hidden from the list. Any pieces missing can easily show a list of possible locations to buy them. Most of these issues appear because the purpose of the tool is to buy pieces for a Lego set.</w:t>
       </w:r>
     </w:p>
     <w:p>
@@ -1759,23 +1634,7 @@
         <w:fldChar w:fldCharType="end"/>
       </w:r>
       <w:r>
-        <w:t>. On Rebrickable, which also provide the API I am going to use, users can find a Lego set by typing in the set number or searching by a text search (</w:t>
-      </w:r>
-      <w:proofErr w:type="gramStart"/>
-      <w:r>
-        <w:t>i.e.</w:t>
-      </w:r>
-      <w:proofErr w:type="gramEnd"/>
-      <w:r>
-        <w:t xml:space="preserve"> Set Name) and filter by a range of year released, range of the number of parts and also filter by themes. On the page of a set (</w:t>
-      </w:r>
-      <w:proofErr w:type="gramStart"/>
-      <w:r>
-        <w:t>e.g.</w:t>
-      </w:r>
-      <w:proofErr w:type="gramEnd"/>
-      <w:r>
-        <w:t xml:space="preserve"> this Lego </w:t>
+        <w:t xml:space="preserve">. On Rebrickable, which also provide the API I am going to use, users can find a Lego set by typing in the set number or searching by a text search (i.e. Set Name) and filter by a range of year released, range of the number of parts and also filter by themes. On the page of a set (e.g. this Lego </w:t>
       </w:r>
       <w:r>
         <w:lastRenderedPageBreak/>
@@ -1797,23 +1656,7 @@
         <w:fldChar w:fldCharType="end"/>
       </w:r>
       <w:r>
-        <w:t xml:space="preserve">) users can see a list of all parts, the instructions, pictures of the Lego set, year released, number of parts etc. Here if the user has an </w:t>
-      </w:r>
-      <w:proofErr w:type="gramStart"/>
-      <w:r>
-        <w:t>account</w:t>
-      </w:r>
-      <w:proofErr w:type="gramEnd"/>
-      <w:r>
-        <w:t xml:space="preserve"> they can add the set parts to a List. On the list, the user added parts too, users can filter by piece colour, type (Category) and sort by colour, Hue, part, type (category) and price to buy the Lego piece. Users can see how many each piece is required as well as the colour and price to buy it but to check a piece off the list, the user </w:t>
-      </w:r>
-      <w:proofErr w:type="gramStart"/>
-      <w:r>
-        <w:t>has to</w:t>
-      </w:r>
-      <w:proofErr w:type="gramEnd"/>
-      <w:r>
-        <w:t xml:space="preserve"> delete it from the list meaning you can’t undo the change, also users can change the number of certain pieces needed but not see the original number (like BrickLink see above). This is primarily due to the fact the tool is meant to help users buy Lego pieces for a set, also the same as Bricklink, but can be used as a makeshift checklist.</w:t>
+        <w:t>) users can see a list of all parts, the instructions, pictures of the Lego set, year released, number of parts etc. Here if the user has an account they can add the set parts to a List. On the list, the user added parts too, users can filter by piece colour, type (Category) and sort by colour, Hue, part, type (category) and price to buy the Lego piece. Users can see how many each piece is required as well as the colour and price to buy it but to check a piece off the list, the user has to delete it from the list meaning you can’t undo the change, also users can change the number of certain pieces needed but not see the original number (like BrickLink see above). This is primarily due to the fact the tool is meant to help users buy Lego pieces for a set, also the same as Bricklink, but can be used as a makeshift checklist.</w:t>
       </w:r>
     </w:p>
     <w:p>
@@ -1942,27 +1785,14 @@
       <w:r>
         <w:t xml:space="preserve">Figure </w:t>
       </w:r>
-      <w:r>
-        <w:fldChar w:fldCharType="begin"/>
-      </w:r>
-      <w:r>
-        <w:instrText xml:space="preserve"> SEQ Figure \* ARABIC </w:instrText>
-      </w:r>
-      <w:r>
-        <w:fldChar w:fldCharType="separate"/>
-      </w:r>
-      <w:r>
-        <w:rPr>
-          <w:noProof/>
-        </w:rPr>
-        <w:t>2</w:t>
-      </w:r>
-      <w:r>
-        <w:rPr>
-          <w:noProof/>
-        </w:rPr>
-        <w:fldChar w:fldCharType="end"/>
-      </w:r>
+      <w:fldSimple w:instr=" SEQ Figure \* ARABIC ">
+        <w:r>
+          <w:rPr>
+            <w:noProof/>
+          </w:rPr>
+          <w:t>2</w:t>
+        </w:r>
+      </w:fldSimple>
       <w:bookmarkEnd w:id="7"/>
       <w:r>
         <w:t xml:space="preserve"> – Question 4 Results</w:t>
@@ -2102,15 +1932,7 @@
         <w:fldChar w:fldCharType="end"/>
       </w:r>
       <w:r>
-        <w:t xml:space="preserve">) are quite varied, with 8 responses saying it was ‘not needed’, which was one more the ‘Filter by’ (7 responses) and one less than ‘Sort by’ (9 responses). This shows filter and sort for ‘Set Pieces’ only just make up </w:t>
-      </w:r>
-      <w:proofErr w:type="gramStart"/>
-      <w:r>
-        <w:t>the majority of</w:t>
-      </w:r>
-      <w:proofErr w:type="gramEnd"/>
-      <w:r>
-        <w:t xml:space="preserve"> responses showing that maybe this is not a key requirement when searching for a set but would still be useful.</w:t>
+        <w:t>) are quite varied, with 8 responses saying it was ‘not needed’, which was one more the ‘Filter by’ (7 responses) and one less than ‘Sort by’ (9 responses). This shows filter and sort for ‘Set Pieces’ only just make up the majority of responses showing that maybe this is not a key requirement when searching for a set but would still be useful.</w:t>
       </w:r>
     </w:p>
     <w:p>
@@ -2246,27 +2068,14 @@
       <w:r>
         <w:t xml:space="preserve">Figure </w:t>
       </w:r>
-      <w:r>
-        <w:fldChar w:fldCharType="begin"/>
-      </w:r>
-      <w:r>
-        <w:instrText xml:space="preserve"> SEQ Figure \* ARABIC </w:instrText>
-      </w:r>
-      <w:r>
-        <w:fldChar w:fldCharType="separate"/>
-      </w:r>
-      <w:r>
-        <w:rPr>
-          <w:noProof/>
-        </w:rPr>
-        <w:t>3</w:t>
-      </w:r>
-      <w:r>
-        <w:rPr>
-          <w:noProof/>
-        </w:rPr>
-        <w:fldChar w:fldCharType="end"/>
-      </w:r>
+      <w:fldSimple w:instr=" SEQ Figure \* ARABIC ">
+        <w:r>
+          <w:rPr>
+            <w:noProof/>
+          </w:rPr>
+          <w:t>3</w:t>
+        </w:r>
+      </w:fldSimple>
       <w:bookmarkEnd w:id="9"/>
       <w:r>
         <w:t xml:space="preserve"> – Question 6 part 4 (Be able to save progress on a checklist for later) Results</w:t>
@@ -2355,28 +2164,12 @@
         <w:fldChar w:fldCharType="end"/>
       </w:r>
       <w:r>
-        <w:t xml:space="preserve"> above) to be able to save progress on a checklist making this a key requirement for the system. Being to view and download instructions is also important to most users, as is being able to save Lego </w:t>
-      </w:r>
-      <w:proofErr w:type="gramStart"/>
-      <w:r>
-        <w:t>sets</w:t>
-      </w:r>
-      <w:proofErr w:type="gramEnd"/>
-      <w:r>
-        <w:t xml:space="preserve"> they own to a list meaning this is also key. The responses to having a favourites list for Lego sets are very mixed but mostly positive showing that it would be nice to have but not key.</w:t>
-      </w:r>
-    </w:p>
-    <w:p>
-      <w:r>
-        <w:t xml:space="preserve">From the responses to question 6 I went and found the </w:t>
-      </w:r>
-      <w:proofErr w:type="spellStart"/>
-      <w:r>
-        <w:t>Brickset</w:t>
-      </w:r>
-      <w:proofErr w:type="spellEnd"/>
-      <w:r>
-        <w:t xml:space="preserve"> API </w:t>
+        <w:t xml:space="preserve"> above) to be able to save progress on a checklist making this a key requirement for the system. Being to view and download instructions is also important to most users, as is being able to save Lego sets they own to a list meaning this is also key. The responses to having a favourites list for Lego sets are very mixed but mostly positive showing that it would be nice to have but not key.</w:t>
+      </w:r>
+    </w:p>
+    <w:p>
+      <w:r>
+        <w:t xml:space="preserve">From the responses to question 6 I went and found the Brickset API </w:t>
       </w:r>
       <w:r>
         <w:fldChar w:fldCharType="begin"/>
@@ -2460,27 +2253,14 @@
       <w:r>
         <w:t xml:space="preserve">Figure </w:t>
       </w:r>
-      <w:r>
-        <w:fldChar w:fldCharType="begin"/>
-      </w:r>
-      <w:r>
-        <w:instrText xml:space="preserve"> SEQ Figure \* ARABIC </w:instrText>
-      </w:r>
-      <w:r>
-        <w:fldChar w:fldCharType="separate"/>
-      </w:r>
-      <w:r>
-        <w:rPr>
-          <w:noProof/>
-        </w:rPr>
-        <w:t>4</w:t>
-      </w:r>
-      <w:r>
-        <w:rPr>
-          <w:noProof/>
-        </w:rPr>
-        <w:fldChar w:fldCharType="end"/>
-      </w:r>
+      <w:fldSimple w:instr=" SEQ Figure \* ARABIC ">
+        <w:r>
+          <w:rPr>
+            <w:noProof/>
+          </w:rPr>
+          <w:t>4</w:t>
+        </w:r>
+      </w:fldSimple>
       <w:bookmarkEnd w:id="10"/>
       <w:r>
         <w:t xml:space="preserve"> – Question 7 Results</w:t>
@@ -2669,15 +2449,7 @@
         </w:numPr>
       </w:pPr>
       <w:r>
-        <w:t>The system must have a search feature that allows users to search a list of Lego sets. Can search by set number and text search (</w:t>
-      </w:r>
-      <w:proofErr w:type="gramStart"/>
-      <w:r>
-        <w:t>e.g.</w:t>
-      </w:r>
-      <w:proofErr w:type="gramEnd"/>
-      <w:r>
-        <w:t xml:space="preserve"> set name), and filter and sort by year made and set theme.</w:t>
+        <w:t>The system must have a search feature that allows users to search a list of Lego sets. Can search by set number and text search (e.g. set name), and filter and sort by year made and set theme.</w:t>
       </w:r>
     </w:p>
     <w:p>
@@ -3216,27 +2988,14 @@
       <w:r>
         <w:t xml:space="preserve">Figure </w:t>
       </w:r>
-      <w:r>
-        <w:fldChar w:fldCharType="begin"/>
-      </w:r>
-      <w:r>
-        <w:instrText xml:space="preserve"> SEQ Figure \* ARABIC </w:instrText>
-      </w:r>
-      <w:r>
-        <w:fldChar w:fldCharType="separate"/>
-      </w:r>
-      <w:r>
-        <w:rPr>
-          <w:noProof/>
-        </w:rPr>
-        <w:t>5</w:t>
-      </w:r>
-      <w:r>
-        <w:rPr>
-          <w:noProof/>
-        </w:rPr>
-        <w:fldChar w:fldCharType="end"/>
-      </w:r>
+      <w:fldSimple w:instr=" SEQ Figure \* ARABIC ">
+        <w:r>
+          <w:rPr>
+            <w:noProof/>
+          </w:rPr>
+          <w:t>5</w:t>
+        </w:r>
+      </w:fldSimple>
       <w:bookmarkEnd w:id="21"/>
       <w:r>
         <w:t xml:space="preserve"> – High-Level Overview</w:t>
@@ -3365,26 +3124,13 @@
       <w:pPr>
         <w:pStyle w:val="Heading4"/>
       </w:pPr>
-      <w:proofErr w:type="spellStart"/>
-      <w:r>
-        <w:t>Brickset</w:t>
-      </w:r>
-      <w:proofErr w:type="spellEnd"/>
-      <w:r>
-        <w:t xml:space="preserve"> API</w:t>
-      </w:r>
-    </w:p>
-    <w:p>
-      <w:r>
-        <w:t xml:space="preserve">The </w:t>
-      </w:r>
-      <w:proofErr w:type="spellStart"/>
-      <w:r>
-        <w:t>Brickset</w:t>
-      </w:r>
-      <w:proofErr w:type="spellEnd"/>
-      <w:r>
-        <w:t xml:space="preserve"> API </w:t>
+      <w:r>
+        <w:t>Brickset API</w:t>
+      </w:r>
+    </w:p>
+    <w:p>
+      <w:r>
+        <w:t xml:space="preserve">The Brickset API </w:t>
       </w:r>
       <w:r>
         <w:fldChar w:fldCharType="begin"/>
@@ -3529,235 +3275,93 @@
       <w:r>
         <w:t xml:space="preserve">Figure </w:t>
       </w:r>
+      <w:fldSimple w:instr=" SEQ Figure \* ARABIC ">
+        <w:r>
+          <w:rPr>
+            <w:noProof/>
+          </w:rPr>
+          <w:t>6</w:t>
+        </w:r>
+      </w:fldSimple>
+      <w:bookmarkEnd w:id="24"/>
+      <w:r>
+        <w:t xml:space="preserve"> – ER Class Diagram</w:t>
+      </w:r>
+      <w:bookmarkEnd w:id="25"/>
+    </w:p>
+    <w:p>
+      <w:r>
+        <w:t xml:space="preserve">I will use MySQL for my database, and </w:t>
+      </w:r>
       <w:r>
         <w:fldChar w:fldCharType="begin"/>
       </w:r>
       <w:r>
-        <w:instrText xml:space="preserve"> SEQ Figure \* ARABIC </w:instrText>
+        <w:instrText xml:space="preserve"> REF _Ref88644679 \h </w:instrText>
       </w:r>
       <w:r>
         <w:fldChar w:fldCharType="separate"/>
       </w:r>
       <w:r>
+        <w:t xml:space="preserve">Figure </w:t>
+      </w:r>
+      <w:r>
         <w:rPr>
           <w:noProof/>
         </w:rPr>
         <w:t>6</w:t>
       </w:r>
       <w:r>
+        <w:fldChar w:fldCharType="end"/>
+      </w:r>
+      <w:r>
+        <w:t xml:space="preserve"> above shows an ER class diagram for this database, that may change depending on the requirements completed. The database will have several tables called Account, SetsInProgress, PiecesFound, SetsList, SetsInSetsList and SetsOwnedList.</w:t>
+      </w:r>
+    </w:p>
+    <w:p>
+      <w:r>
+        <w:t>Account will be used to store user accounts, with their email as the primary key (as this is already unique), a password (that will be encrypted by hashing with salt) and a foreign key setsOwnedListId that links to the SetsOwnedList table which is explained later in this section.</w:t>
+      </w:r>
+    </w:p>
+    <w:p>
+      <w:r>
+        <w:t>SetsInProgress stores the sets that a user currently has a checklist in progress for, with the user’s email as the foreign key so it's easy to find which user it belongs to and the set number. Then the pieces that the already been found are stored in the PiecesFound table, which stores the pieces number, colour number and the quantity currently found (if 0 pieces have been found these won’t be saved to save database storage).</w:t>
+      </w:r>
+    </w:p>
+    <w:p>
+      <w:r>
+        <w:t>SetsList table will store lists the user has created, that contain Lego sets (called set lists). The table stores the name of the list and a unique id of the list that is used to find the sets that belong to the list in the SetsInSetsList table. SetsInSetsList stores the set numbers of a set saved to a list, with a unique id as the primary key for each set saved, a set number should not be used a set could be in more than one list.</w:t>
+      </w:r>
+    </w:p>
+    <w:p>
+      <w:r>
+        <w:t>Finally, when a user creates an account, they are automatically given an empty set list called Sets Owned List, and this list is stored in the SetsList table with other set lists. This list is linked to a user via the SetsOwnedList table that holds the id of the row in the SetsList table and a unique number called setsOwnedListId that (as mentioned above) is also a foreign key in the Account table. This is done so that a user’s Set Owned List can be easily found.</w:t>
+      </w:r>
+    </w:p>
+    <w:p>
+      <w:pPr>
+        <w:pStyle w:val="Heading3"/>
+      </w:pPr>
+      <w:bookmarkStart w:id="26" w:name="_Toc88731120"/>
+      <w:r>
+        <w:t>Class Diagram</w:t>
+      </w:r>
+      <w:bookmarkEnd w:id="26"/>
+    </w:p>
+    <w:p/>
+    <w:p>
+      <w:pPr>
+        <w:keepNext/>
+      </w:pPr>
+      <w:r>
         <w:rPr>
           <w:noProof/>
         </w:rPr>
-        <w:fldChar w:fldCharType="end"/>
-      </w:r>
-      <w:bookmarkEnd w:id="24"/>
-      <w:r>
-        <w:t xml:space="preserve"> – ER Class Diagram</w:t>
-      </w:r>
-      <w:bookmarkEnd w:id="25"/>
-    </w:p>
-    <w:p>
-      <w:r>
-        <w:t xml:space="preserve">I will use MySQL for my database, and </w:t>
-      </w:r>
-      <w:r>
-        <w:fldChar w:fldCharType="begin"/>
-      </w:r>
-      <w:r>
-        <w:instrText xml:space="preserve"> REF _Ref88644679 \h </w:instrText>
-      </w:r>
-      <w:r>
-        <w:fldChar w:fldCharType="separate"/>
-      </w:r>
-      <w:r>
-        <w:t xml:space="preserve">Figure </w:t>
-      </w:r>
-      <w:r>
-        <w:rPr>
-          <w:noProof/>
-        </w:rPr>
-        <w:t>6</w:t>
-      </w:r>
-      <w:r>
-        <w:fldChar w:fldCharType="end"/>
-      </w:r>
-      <w:r>
-        <w:t xml:space="preserve"> above shows an ER class diagram for this database, that may change depending on the requirements completed. The database will have several tables called Account, </w:t>
-      </w:r>
-      <w:proofErr w:type="spellStart"/>
-      <w:r>
-        <w:t>SetsInProgress</w:t>
-      </w:r>
-      <w:proofErr w:type="spellEnd"/>
-      <w:r>
-        <w:t xml:space="preserve">, </w:t>
-      </w:r>
-      <w:proofErr w:type="spellStart"/>
-      <w:r>
-        <w:t>PiecesFound</w:t>
-      </w:r>
-      <w:proofErr w:type="spellEnd"/>
-      <w:r>
-        <w:t xml:space="preserve">, </w:t>
-      </w:r>
-      <w:proofErr w:type="spellStart"/>
-      <w:r>
-        <w:t>SetsList</w:t>
-      </w:r>
-      <w:proofErr w:type="spellEnd"/>
-      <w:r>
-        <w:t xml:space="preserve">, </w:t>
-      </w:r>
-      <w:proofErr w:type="spellStart"/>
-      <w:r>
-        <w:t>SetsInSetsList</w:t>
-      </w:r>
-      <w:proofErr w:type="spellEnd"/>
-      <w:r>
-        <w:t xml:space="preserve"> and </w:t>
-      </w:r>
-      <w:proofErr w:type="spellStart"/>
-      <w:r>
-        <w:t>SetsOwnedList</w:t>
-      </w:r>
-      <w:proofErr w:type="spellEnd"/>
-      <w:r>
-        <w:t>.</w:t>
-      </w:r>
-    </w:p>
-    <w:p>
-      <w:r>
-        <w:t xml:space="preserve">Account will be used to store user accounts, with their email as the primary key (as this is already unique), a password (that will be encrypted by hashing with salt) and a foreign key </w:t>
-      </w:r>
-      <w:proofErr w:type="spellStart"/>
-      <w:r>
-        <w:t>setsOwnedListId</w:t>
-      </w:r>
-      <w:proofErr w:type="spellEnd"/>
-      <w:r>
-        <w:t xml:space="preserve"> that links to the </w:t>
-      </w:r>
-      <w:proofErr w:type="spellStart"/>
-      <w:r>
-        <w:t>SetsOwnedList</w:t>
-      </w:r>
-      <w:proofErr w:type="spellEnd"/>
-      <w:r>
-        <w:t xml:space="preserve"> table which is explained later in this section.</w:t>
-      </w:r>
-    </w:p>
-    <w:p>
-      <w:proofErr w:type="spellStart"/>
-      <w:r>
-        <w:t>SetsInProgress</w:t>
-      </w:r>
-      <w:proofErr w:type="spellEnd"/>
-      <w:r>
-        <w:t xml:space="preserve"> stores the sets that a user currently has a checklist in progress for, with the user’s email as the foreign key so it's easy to find which user it belongs to and the set number. Then the pieces that the already been found are stored in the </w:t>
-      </w:r>
-      <w:proofErr w:type="spellStart"/>
-      <w:r>
-        <w:t>PiecesFound</w:t>
-      </w:r>
-      <w:proofErr w:type="spellEnd"/>
-      <w:r>
-        <w:t xml:space="preserve"> table, which stores the pieces number, colour number and the quantity currently found (if 0 pieces have been found these won’t be saved to save database storage).</w:t>
-      </w:r>
-    </w:p>
-    <w:p>
-      <w:proofErr w:type="spellStart"/>
-      <w:r>
-        <w:t>SetsList</w:t>
-      </w:r>
-      <w:proofErr w:type="spellEnd"/>
-      <w:r>
-        <w:t xml:space="preserve"> table will store lists the user has created, that contain Lego sets (called set lists). The table stores the name of the list and a unique id of the list that is used to find the sets that belong to the list in the </w:t>
-      </w:r>
-      <w:proofErr w:type="spellStart"/>
-      <w:r>
-        <w:t>SetsInSetsList</w:t>
-      </w:r>
-      <w:proofErr w:type="spellEnd"/>
-      <w:r>
-        <w:t xml:space="preserve"> table. </w:t>
-      </w:r>
-      <w:proofErr w:type="spellStart"/>
-      <w:r>
-        <w:t>SetsInSetsList</w:t>
-      </w:r>
-      <w:proofErr w:type="spellEnd"/>
-      <w:r>
-        <w:t xml:space="preserve"> stores the set numbers of a set saved to a list, with a unique id as the primary key for each set saved, a set number should not be used a set could be in more than one list.</w:t>
-      </w:r>
-    </w:p>
-    <w:p>
-      <w:r>
-        <w:t xml:space="preserve">Finally, when a user creates an account, they are automatically given an empty set list called Sets Owned List, and this list is stored in the </w:t>
-      </w:r>
-      <w:proofErr w:type="spellStart"/>
-      <w:r>
-        <w:t>SetsList</w:t>
-      </w:r>
-      <w:proofErr w:type="spellEnd"/>
-      <w:r>
-        <w:t xml:space="preserve"> table with other set lists. This list is linked to a user via the </w:t>
-      </w:r>
-      <w:proofErr w:type="spellStart"/>
-      <w:r>
-        <w:t>SetsOwnedList</w:t>
-      </w:r>
-      <w:proofErr w:type="spellEnd"/>
-      <w:r>
-        <w:t xml:space="preserve"> table that holds the id of the row in the </w:t>
-      </w:r>
-      <w:proofErr w:type="spellStart"/>
-      <w:r>
-        <w:t>SetsList</w:t>
-      </w:r>
-      <w:proofErr w:type="spellEnd"/>
-      <w:r>
-        <w:t xml:space="preserve"> </w:t>
-      </w:r>
-      <w:proofErr w:type="gramStart"/>
-      <w:r>
-        <w:t>table</w:t>
-      </w:r>
-      <w:proofErr w:type="gramEnd"/>
-      <w:r>
-        <w:t xml:space="preserve"> and a unique number called </w:t>
-      </w:r>
-      <w:proofErr w:type="spellStart"/>
-      <w:r>
-        <w:t>setsOwnedListId</w:t>
-      </w:r>
-      <w:proofErr w:type="spellEnd"/>
-      <w:r>
-        <w:t xml:space="preserve"> that (as mentioned above) is also a foreign key in the Account table. This is done so that a user’s Set Owned List can be easily found.</w:t>
-      </w:r>
-    </w:p>
-    <w:p>
-      <w:pPr>
-        <w:pStyle w:val="Heading3"/>
-      </w:pPr>
-      <w:bookmarkStart w:id="26" w:name="_Toc88731120"/>
-      <w:r>
         <w:lastRenderedPageBreak/>
-        <w:t>Class Diagram</w:t>
-      </w:r>
-      <w:bookmarkEnd w:id="26"/>
-    </w:p>
-    <w:p>
-      <w:pPr>
-        <w:keepNext/>
-      </w:pPr>
-      <w:r>
-        <w:rPr>
-          <w:noProof/>
-        </w:rPr>
         <w:drawing>
-          <wp:inline distT="0" distB="0" distL="0" distR="0" wp14:anchorId="0B3226C6" wp14:editId="1E063CEB">
-            <wp:extent cx="5731510" cy="4684085"/>
-            <wp:effectExtent l="0" t="0" r="2540" b="2540"/>
+          <wp:inline distT="0" distB="0" distL="0" distR="0" wp14:anchorId="0B3226C6" wp14:editId="5A9DF076">
+            <wp:extent cx="5659501" cy="4684085"/>
+            <wp:effectExtent l="0" t="0" r="0" b="2540"/>
             <wp:docPr id="20" name="Picture 20"/>
             <wp:cNvGraphicFramePr>
               <a:graphicFrameLocks xmlns:a="http://schemas.openxmlformats.org/drawingml/2006/main" noChangeAspect="1"/>
@@ -3784,7 +3388,7 @@
                   <pic:spPr>
                     <a:xfrm>
                       <a:off x="0" y="0"/>
-                      <a:ext cx="5731510" cy="4684085"/>
+                      <a:ext cx="5659501" cy="4684085"/>
                     </a:xfrm>
                     <a:prstGeom prst="rect">
                       <a:avLst/>
@@ -3805,98 +3409,182 @@
       <w:r>
         <w:t xml:space="preserve">Figure </w:t>
       </w:r>
+      <w:fldSimple w:instr=" SEQ Figure \* ARABIC ">
+        <w:r>
+          <w:rPr>
+            <w:noProof/>
+          </w:rPr>
+          <w:t>7</w:t>
+        </w:r>
+      </w:fldSimple>
+      <w:bookmarkEnd w:id="27"/>
+      <w:r>
+        <w:t xml:space="preserve"> – Class Diagram</w:t>
+      </w:r>
+    </w:p>
+    <w:p>
       <w:r>
         <w:fldChar w:fldCharType="begin"/>
       </w:r>
       <w:r>
-        <w:instrText xml:space="preserve"> SEQ Figure \* ARABIC </w:instrText>
+        <w:instrText xml:space="preserve"> REF _Ref88718288 \h </w:instrText>
       </w:r>
       <w:r>
         <w:fldChar w:fldCharType="separate"/>
       </w:r>
       <w:r>
+        <w:t xml:space="preserve">Figure </w:t>
+      </w:r>
+      <w:r>
         <w:rPr>
           <w:noProof/>
         </w:rPr>
         <w:t>7</w:t>
       </w:r>
       <w:r>
-        <w:rPr>
-          <w:noProof/>
-        </w:rPr>
         <w:fldChar w:fldCharType="end"/>
       </w:r>
-      <w:bookmarkEnd w:id="27"/>
-      <w:r>
-        <w:t xml:space="preserve"> – Class Diagram</w:t>
-      </w:r>
-    </w:p>
-    <w:p>
+      <w:r>
+        <w:t xml:space="preserve"> above is a class diagram for my system, with several classes Set, Piece,</w:t>
+      </w:r>
+      <w:r>
+        <w:t xml:space="preserve"> SetInSetList,</w:t>
+      </w:r>
+      <w:r>
+        <w:t xml:space="preserve"> Set_list</w:t>
+      </w:r>
+      <w:r>
+        <w:t>, SetInProgress, PieceFound, Account and Theme</w:t>
+      </w:r>
+      <w:r>
+        <w:t>.</w:t>
+      </w:r>
+    </w:p>
+    <w:p>
+      <w:r>
+        <w:t xml:space="preserve">The Set class </w:t>
+      </w:r>
+      <w:r>
+        <w:t>is</w:t>
+      </w:r>
+      <w:r>
+        <w:t xml:space="preserve"> used to store Lego set data from a JSON file received from the Rebrickable API </w:t>
+      </w:r>
       <w:r>
         <w:fldChar w:fldCharType="begin"/>
       </w:r>
       <w:r>
-        <w:instrText xml:space="preserve"> REF _Ref88718288 \h </w:instrText>
+        <w:instrText xml:space="preserve"> REF _Ref88054215 \r \h </w:instrText>
       </w:r>
       <w:r>
         <w:fldChar w:fldCharType="separate"/>
       </w:r>
       <w:r>
-        <w:t xml:space="preserve">Figure </w:t>
-      </w:r>
-      <w:r>
-        <w:rPr>
-          <w:noProof/>
-        </w:rPr>
-        <w:t>7</w:t>
+        <w:t>[1]</w:t>
       </w:r>
       <w:r>
         <w:fldChar w:fldCharType="end"/>
       </w:r>
       <w:r>
-        <w:t xml:space="preserve"> above is a class diagram for my system, with several classes Template, Set, Piece, </w:t>
-      </w:r>
-      <w:proofErr w:type="spellStart"/>
-      <w:r>
-        <w:t>Set_list</w:t>
-      </w:r>
-      <w:proofErr w:type="spellEnd"/>
-      <w:r>
-        <w:t xml:space="preserve"> and </w:t>
-      </w:r>
-      <w:proofErr w:type="spellStart"/>
-      <w:r>
-        <w:t>Piece_list</w:t>
-      </w:r>
-      <w:proofErr w:type="spellEnd"/>
-      <w:r>
         <w:t>.</w:t>
       </w:r>
-    </w:p>
-    <w:p>
-      <w:r>
-        <w:t xml:space="preserve">The class Template is an abstract parent class for Set and Piece classes (abstract meaning that an instance of it cannot be created). This is because both Set and Piece need to contain the same attributes of </w:t>
-      </w:r>
-      <w:proofErr w:type="spellStart"/>
+      <w:r>
+        <w:t xml:space="preserve"> This data includes the Lego Set’s Number (</w:t>
+      </w:r>
+      <w:r>
+        <w:t>‘</w:t>
+      </w:r>
       <w:r>
         <w:t>num</w:t>
       </w:r>
-      <w:proofErr w:type="spellEnd"/>
-      <w:r>
-        <w:t xml:space="preserve">, name and </w:t>
-      </w:r>
-      <w:proofErr w:type="spellStart"/>
-      <w:r>
-        <w:t>img_url</w:t>
-      </w:r>
-      <w:proofErr w:type="spellEnd"/>
-      <w:r>
-        <w:t xml:space="preserve"> (this is a string that will hold the URL of an image for either a Lego set or piece)</w:t>
-      </w:r>
-    </w:p>
-    <w:p>
-      <w:r>
-        <w:t xml:space="preserve">The Set class is a child of Template (inheriting its attributes and operations), that will be used to store Lego set data from a JSON file received from the Rebrickable API </w:t>
+      <w:r>
+        <w:t>’</w:t>
+      </w:r>
+      <w:r>
+        <w:t>) which</w:t>
+      </w:r>
+      <w:r>
+        <w:t xml:space="preserve"> </w:t>
+      </w:r>
+      <w:r>
+        <w:t xml:space="preserve">is </w:t>
+      </w:r>
+      <w:r>
+        <w:t xml:space="preserve">a unique number that identifies the Lego Set, and this is a string because all set numbers contain a '-' that </w:t>
+      </w:r>
+      <w:r>
+        <w:t xml:space="preserve">is </w:t>
+      </w:r>
+      <w:r>
+        <w:t xml:space="preserve">followed by a version number </w:t>
+      </w:r>
+      <w:r>
+        <w:t xml:space="preserve">that </w:t>
+      </w:r>
+      <w:r>
+        <w:t xml:space="preserve">donates different versions of certain sets, </w:t>
+      </w:r>
+      <w:r>
+        <w:t xml:space="preserve">with </w:t>
+      </w:r>
+      <w:r>
+        <w:t xml:space="preserve">the standard </w:t>
+      </w:r>
+      <w:r>
+        <w:t>being</w:t>
+      </w:r>
+      <w:r>
+        <w:t xml:space="preserve"> '-1'.</w:t>
+      </w:r>
+      <w:r>
+        <w:t xml:space="preserve"> </w:t>
+      </w:r>
+      <w:r>
+        <w:t xml:space="preserve">It also contains </w:t>
+      </w:r>
+      <w:r>
+        <w:t>the ‘name’ of the Set, the ‘year’ released, the ‘theme’ the set belongs to, the number of Lego pieces (‘num_pieces’) in the set, a URL for a</w:t>
+      </w:r>
+      <w:r>
+        <w:t>n</w:t>
+      </w:r>
+      <w:r>
+        <w:t xml:space="preserve"> image of the set (img_url). </w:t>
+      </w:r>
+      <w:r>
+        <w:t>Finally</w:t>
+      </w:r>
+      <w:r>
+        <w:t>,</w:t>
+      </w:r>
+      <w:r>
+        <w:t xml:space="preserve"> there is</w:t>
+      </w:r>
+      <w:r>
+        <w:t xml:space="preserve"> an attribute called ‘</w:t>
+      </w:r>
+      <w:r>
+        <w:t>piece_list</w:t>
+      </w:r>
+      <w:r>
+        <w:t>’ which is a</w:t>
+      </w:r>
+      <w:r>
+        <w:t xml:space="preserve"> list </w:t>
+      </w:r>
+      <w:r>
+        <w:t>of the class Piece and is used to store a list of all Lego pieces in a Lego set.</w:t>
+      </w:r>
+    </w:p>
+    <w:p>
+      <w:r>
+        <w:t xml:space="preserve">The Piece class is used to store information </w:t>
+      </w:r>
+      <w:r>
+        <w:t>about</w:t>
+      </w:r>
+      <w:r>
+        <w:t xml:space="preserve"> a Lego Piece from a JSON file received from the Rebrickable API </w:t>
       </w:r>
       <w:r>
         <w:fldChar w:fldCharType="begin"/>
@@ -3914,41 +3602,427 @@
         <w:fldChar w:fldCharType="end"/>
       </w:r>
       <w:r>
-        <w:t>. It contains an attribute called ‘</w:t>
-      </w:r>
-      <w:proofErr w:type="spellStart"/>
-      <w:r>
-        <w:t>set_pieces</w:t>
-      </w:r>
-      <w:proofErr w:type="spellEnd"/>
-      <w:r>
-        <w:t xml:space="preserve">’ which is an instance of the class </w:t>
-      </w:r>
-      <w:proofErr w:type="spellStart"/>
-      <w:r>
-        <w:t>Piece_list</w:t>
-      </w:r>
-      <w:proofErr w:type="spellEnd"/>
-      <w:r>
-        <w:t xml:space="preserve"> and is used to store a list of all Lego pieces in a Lego set. The </w:t>
-      </w:r>
-      <w:proofErr w:type="spellStart"/>
-      <w:r>
-        <w:t>Piece_list</w:t>
-      </w:r>
-      <w:proofErr w:type="spellEnd"/>
-      <w:r>
-        <w:t xml:space="preserve"> class is used to contain a list of Lego pieces, using an array of type Piece.</w:t>
-      </w:r>
-    </w:p>
-    <w:p>
-      <w:r>
-        <w:t xml:space="preserve">The Piece class is a child of Template (inheriting its attributes and operations), that will be used to store information of a Lego Piece from a JSON file received from the Rebrickable API </w:t>
+        <w:t>.</w:t>
+      </w:r>
+      <w:r>
+        <w:t xml:space="preserve"> This contains a piece number (‘num’) and this is a string as these sometimes contain letters, ‘name’ of the piece, a ‘pieceType’ which is the type of Lego piece the piece is, a ‘colour_name’ that’s the colour of the piece, ‘quantity’ which is the number of these pieces that are required to build the Lego Set, ‘quantity_checked’ which is the quantity the user has check</w:t>
+      </w:r>
+      <w:r>
+        <w:t>ed</w:t>
+      </w:r>
+      <w:r>
+        <w:t xml:space="preserve"> o</w:t>
+      </w:r>
+      <w:r>
+        <w:t>f</w:t>
+      </w:r>
+      <w:r>
+        <w:t xml:space="preserve">f this pieces and finally ‘spare’ which denotes if this piece is </w:t>
+      </w:r>
+      <w:r>
+        <w:t>a spar</w:t>
+      </w:r>
+      <w:r>
+        <w:t>e provided with the Lego Set but not required to build the set.</w:t>
+      </w:r>
+    </w:p>
+    <w:p>
+      <w:r>
+        <w:t xml:space="preserve">The SetInSetList class </w:t>
+      </w:r>
+      <w:r>
+        <w:t>is used to link the Set_list class and Set class</w:t>
+      </w:r>
+      <w:r>
+        <w:t>, and is used for the database</w:t>
+      </w:r>
+      <w:r>
+        <w:t xml:space="preserve"> (</w:t>
+      </w:r>
+      <w:r>
+        <w:t>using JPA annotations</w:t>
+      </w:r>
+      <w:r>
+        <w:t xml:space="preserve"> </w:t>
       </w:r>
       <w:r>
         <w:fldChar w:fldCharType="begin"/>
       </w:r>
       <w:r>
+        <w:instrText xml:space="preserve"> REF _Ref100771127 \r \h </w:instrText>
+      </w:r>
+      <w:r>
+        <w:fldChar w:fldCharType="separate"/>
+      </w:r>
+      <w:r>
+        <w:t>[7]</w:t>
+      </w:r>
+      <w:r>
+        <w:fldChar w:fldCharType="end"/>
+      </w:r>
+      <w:r>
+        <w:t>)</w:t>
+      </w:r>
+      <w:r>
+        <w:t xml:space="preserve"> so that information on a Lego set does not have to be saved several times if in several set lists</w:t>
+      </w:r>
+      <w:r>
+        <w:t>, and can just save a table that links to the set via the set’s number.</w:t>
+      </w:r>
+      <w:r>
+        <w:t xml:space="preserve"> </w:t>
+      </w:r>
+      <w:r>
+        <w:t xml:space="preserve">It </w:t>
+      </w:r>
+      <w:r>
+        <w:t>contains a</w:t>
+      </w:r>
+      <w:r>
+        <w:t xml:space="preserve"> </w:t>
+      </w:r>
+      <w:r>
+        <w:lastRenderedPageBreak/>
+        <w:t>unique</w:t>
+      </w:r>
+      <w:r>
+        <w:t xml:space="preserve"> auto-generated id (‘setInSetListId’) </w:t>
+      </w:r>
+      <w:r>
+        <w:t xml:space="preserve">used as the primary key </w:t>
+      </w:r>
+      <w:r>
+        <w:t>for the table in the database, ‘listOfSets’ is the set list the set is in and ‘set’ is the set that is in the set list</w:t>
+      </w:r>
+      <w:r>
+        <w:t>.</w:t>
+      </w:r>
+    </w:p>
+    <w:p>
+      <w:r>
+        <w:t>T</w:t>
+      </w:r>
+      <w:r>
+        <w:t>he Set_list class is used to store a list of Lego sets</w:t>
+      </w:r>
+      <w:r>
+        <w:t xml:space="preserve"> retrieved</w:t>
+      </w:r>
+      <w:r>
+        <w:t xml:space="preserve"> from a user’s saved list of Lego sets</w:t>
+      </w:r>
+      <w:r>
+        <w:t xml:space="preserve"> form the database, this class is also used to create the database using JPA </w:t>
+      </w:r>
+      <w:r>
+        <w:t>annotations</w:t>
+      </w:r>
+      <w:r>
+        <w:t xml:space="preserve"> </w:t>
+      </w:r>
+      <w:r>
+        <w:fldChar w:fldCharType="begin"/>
+      </w:r>
+      <w:r>
+        <w:instrText xml:space="preserve"> REF _Ref100771127 \r \h </w:instrText>
+      </w:r>
+      <w:r>
+        <w:fldChar w:fldCharType="separate"/>
+      </w:r>
+      <w:r>
+        <w:t>[7]</w:t>
+      </w:r>
+      <w:r>
+        <w:fldChar w:fldCharType="end"/>
+      </w:r>
+      <w:r>
+        <w:t>. It contains the name of a list</w:t>
+      </w:r>
+      <w:r>
+        <w:t xml:space="preserve"> (‘listName’), the user ‘account’ the list belongs to, ‘setListId’</w:t>
+      </w:r>
+      <w:r>
+        <w:t xml:space="preserve"> is a</w:t>
+      </w:r>
+      <w:r>
+        <w:t xml:space="preserve"> </w:t>
+      </w:r>
+      <w:r>
+        <w:t>unique auto-generated id</w:t>
+      </w:r>
+      <w:r>
+        <w:t xml:space="preserve"> </w:t>
+      </w:r>
+      <w:r>
+        <w:t>used as the primary key in the database</w:t>
+      </w:r>
+      <w:r>
+        <w:t>, the number of sets in the list (‘totalSets’), ‘lastChangedDateTime’ which holds the last</w:t>
+      </w:r>
+      <w:r>
+        <w:t xml:space="preserve"> </w:t>
+      </w:r>
+      <w:r>
+        <w:t xml:space="preserve">date and </w:t>
+      </w:r>
+      <w:r>
+        <w:t>time the class was changed and is used so that the last 3 used set lists can be displayed to the user on the home page and so that the last accessed list is at the top of the selector when selecting a set list to add a Lego set to. Finally, there is</w:t>
+      </w:r>
+      <w:r>
+        <w:t xml:space="preserve"> a</w:t>
+      </w:r>
+      <w:r>
+        <w:t xml:space="preserve"> List </w:t>
+      </w:r>
+      <w:r>
+        <w:t>of type Set</w:t>
+      </w:r>
+      <w:r>
+        <w:t>InSetList (‘setsInSetList’)</w:t>
+      </w:r>
+      <w:r>
+        <w:t>, that is used to store all the Lego sets in the list.</w:t>
+      </w:r>
+      <w:r>
+        <w:t xml:space="preserve"> </w:t>
+      </w:r>
+      <w:r>
+        <w:t>It contains</w:t>
+      </w:r>
+      <w:r>
+        <w:t xml:space="preserve"> several functions with the </w:t>
+      </w:r>
+      <w:r>
+        <w:t>‘contains()’ that checks if a sets in the list,</w:t>
+      </w:r>
+      <w:r>
+        <w:t xml:space="preserve"> </w:t>
+      </w:r>
+      <w:r>
+        <w:t>‘</w:t>
+      </w:r>
+      <w:r>
+        <w:t>updateDateTime()</w:t>
+      </w:r>
+      <w:r>
+        <w:t>’</w:t>
+      </w:r>
+      <w:r>
+        <w:t xml:space="preserve"> sets the ‘lastChangedDateTime</w:t>
+      </w:r>
+      <w:r>
+        <w:t>()</w:t>
+      </w:r>
+      <w:r>
+        <w:t>’ to the current date and time</w:t>
+      </w:r>
+      <w:r>
+        <w:t xml:space="preserve">, </w:t>
+      </w:r>
+      <w:r>
+        <w:t>‘add</w:t>
+      </w:r>
+      <w:r>
+        <w:t>Set</w:t>
+      </w:r>
+      <w:r>
+        <w:t>()’</w:t>
+      </w:r>
+      <w:r>
+        <w:t xml:space="preserve"> </w:t>
+      </w:r>
+      <w:r>
+        <w:t>adds a set to the list and increases total sets by 1,</w:t>
+      </w:r>
+      <w:r>
+        <w:t xml:space="preserve"> and ‘remove</w:t>
+      </w:r>
+      <w:r>
+        <w:t>Set</w:t>
+      </w:r>
+      <w:r>
+        <w:t>()’ that</w:t>
+      </w:r>
+      <w:r>
+        <w:t xml:space="preserve"> decreases total sets by 1</w:t>
+      </w:r>
+      <w:r>
+        <w:t>.</w:t>
+      </w:r>
+    </w:p>
+    <w:p>
+      <w:r>
+        <w:t>The SetInProgress class</w:t>
+      </w:r>
+      <w:r>
+        <w:t xml:space="preserve"> also uses JPA annotations </w:t>
+      </w:r>
+      <w:r>
+        <w:fldChar w:fldCharType="begin"/>
+      </w:r>
+      <w:r>
+        <w:instrText xml:space="preserve"> REF _Ref100771127 \r \h </w:instrText>
+      </w:r>
+      <w:r>
+        <w:fldChar w:fldCharType="separate"/>
+      </w:r>
+      <w:r>
+        <w:t>[7]</w:t>
+      </w:r>
+      <w:r>
+        <w:fldChar w:fldCharType="end"/>
+      </w:r>
+      <w:r>
+        <w:t xml:space="preserve"> to generate a table that connects a user’s account to </w:t>
+      </w:r>
+      <w:r>
+        <w:t xml:space="preserve">a </w:t>
+      </w:r>
+      <w:r>
+        <w:t xml:space="preserve">set checklist that they have saved to the database. Similarly, to the SetInSetList class this links to the Set class so that in the database set information is not saved multiple times, by having a variable ‘set’ of type Set. </w:t>
+      </w:r>
+      <w:r>
+        <w:t xml:space="preserve">This also contains </w:t>
+      </w:r>
+      <w:r>
+        <w:t>the user ‘account’ the</w:t>
+      </w:r>
+      <w:r>
+        <w:t xml:space="preserve"> </w:t>
+      </w:r>
+      <w:r>
+        <w:t xml:space="preserve">set in progress belongs to, </w:t>
+      </w:r>
+      <w:r>
+        <w:t>‘lastChangedDateTime’ which holds the last date and time the class was changed</w:t>
+      </w:r>
+      <w:r>
+        <w:t xml:space="preserve"> (used like Set_list to display </w:t>
+      </w:r>
+      <w:r>
+        <w:t xml:space="preserve">last 3 </w:t>
+      </w:r>
+      <w:r>
+        <w:t xml:space="preserve">last saved sets in progress), </w:t>
+      </w:r>
+      <w:r>
+        <w:t xml:space="preserve">and </w:t>
+      </w:r>
+      <w:r>
+        <w:t>‘set</w:t>
+      </w:r>
+      <w:r>
+        <w:t>InProgressId</w:t>
+      </w:r>
+      <w:r>
+        <w:t>’ is a unique auto-generated id used as the primary key in the database</w:t>
+      </w:r>
+      <w:r>
+        <w:t>.</w:t>
+      </w:r>
+      <w:r>
+        <w:t xml:space="preserve"> This also contains a ‘</w:t>
+      </w:r>
+      <w:r>
+        <w:t>updateDateTime()</w:t>
+      </w:r>
+      <w:r>
+        <w:t>’ which operates in the same way as in the Set_list class.</w:t>
+      </w:r>
+    </w:p>
+    <w:p>
+      <w:r>
+        <w:t xml:space="preserve">The PieceFound class is another class that is used to create the database (using JPA annotations </w:t>
+      </w:r>
+      <w:r>
+        <w:fldChar w:fldCharType="begin"/>
+      </w:r>
+      <w:r>
+        <w:instrText xml:space="preserve"> REF _Ref100771127 \r \h </w:instrText>
+      </w:r>
+      <w:r>
+        <w:fldChar w:fldCharType="separate"/>
+      </w:r>
+      <w:r>
+        <w:t>[7]</w:t>
+      </w:r>
+      <w:r>
+        <w:fldChar w:fldCharType="end"/>
+      </w:r>
+      <w:r>
+        <w:t>)</w:t>
+      </w:r>
+      <w:r>
+        <w:t>. This class is used to store pieces from SetsInProgress, and only contains information that makes each piece unique, the ‘pieceNumber’ which is unique, the piece’s colour (‘colourName’) and if it is a spare piece (‘isSpare’) and finally how many of this particular Lego piece have been found (‘quantityFound’). It also has a auto-generated primary key ‘pieceFoundId’.</w:t>
+      </w:r>
+    </w:p>
+    <w:p>
+      <w:r>
+        <w:t xml:space="preserve">The Account class </w:t>
+      </w:r>
+      <w:r>
+        <w:t xml:space="preserve">is used to create the database table (with </w:t>
+      </w:r>
+      <w:r>
+        <w:t>JPA annotations</w:t>
+      </w:r>
+      <w:r>
+        <w:t xml:space="preserve"> </w:t>
+      </w:r>
+      <w:r>
+        <w:fldChar w:fldCharType="begin"/>
+      </w:r>
+      <w:r>
+        <w:instrText xml:space="preserve"> REF _Ref100771127 \r \h </w:instrText>
+      </w:r>
+      <w:r>
+        <w:fldChar w:fldCharType="separate"/>
+      </w:r>
+      <w:r>
+        <w:t>[7]</w:t>
+      </w:r>
+      <w:r>
+        <w:fldChar w:fldCharType="end"/>
+      </w:r>
+      <w:r>
+        <w:t xml:space="preserve">) that holds </w:t>
+      </w:r>
+      <w:r>
+        <w:t>an account user’s</w:t>
+      </w:r>
+      <w:r>
+        <w:t xml:space="preserve"> information</w:t>
+      </w:r>
+      <w:r>
+        <w:t>.</w:t>
+      </w:r>
+      <w:r>
+        <w:t xml:space="preserve"> It has a user’s auto-generated primary key (</w:t>
+      </w:r>
+      <w:r>
+        <w:t>‘accountId’</w:t>
+      </w:r>
+      <w:r>
+        <w:t>)</w:t>
+      </w:r>
+      <w:r>
+        <w:t>, the users ‘email’ and ‘password’ that are used by a user when logging into the website.</w:t>
+      </w:r>
+    </w:p>
+    <w:p>
+      <w:r>
+        <w:t>Finally, the Theme class holds information about Lego Set themes</w:t>
+      </w:r>
+      <w:r>
+        <w:t xml:space="preserve"> received via a </w:t>
+      </w:r>
+      <w:r>
+        <w:t xml:space="preserve">from a JSON file received from the Rebrickable API </w:t>
+      </w:r>
+      <w:r>
+        <w:fldChar w:fldCharType="begin"/>
+      </w:r>
+      <w:r>
         <w:instrText xml:space="preserve"> REF _Ref88054215 \r \h </w:instrText>
       </w:r>
       <w:r>
@@ -3963,18 +4037,17 @@
       <w:r>
         <w:t>.</w:t>
       </w:r>
-    </w:p>
-    <w:p>
-      <w:r>
-        <w:t xml:space="preserve">Finally, the </w:t>
-      </w:r>
-      <w:proofErr w:type="spellStart"/>
-      <w:r>
-        <w:t>Set_list</w:t>
-      </w:r>
-      <w:proofErr w:type="spellEnd"/>
-      <w:r>
-        <w:t xml:space="preserve"> class is used to store a list of Lego sets, be this straight from a search to the Rebrickable API </w:t>
+      <w:r>
+        <w:t xml:space="preserve"> T</w:t>
+      </w:r>
+      <w:r>
+        <w:t>his class is</w:t>
+      </w:r>
+      <w:r>
+        <w:t xml:space="preserve"> separate from the other tables and is</w:t>
+      </w:r>
+      <w:r>
+        <w:t xml:space="preserve"> used to store all the themes so that each time a set is received from the Rebrickable API </w:t>
       </w:r>
       <w:r>
         <w:fldChar w:fldCharType="begin"/>
@@ -3992,34 +4065,24 @@
         <w:fldChar w:fldCharType="end"/>
       </w:r>
       <w:r>
-        <w:t xml:space="preserve"> or from a user’s saved list of Lego sets. It contains the name of a list and an array of type Set, that is used to store all the Lego sets in the list. It contains two operations ‘</w:t>
-      </w:r>
-      <w:proofErr w:type="spellStart"/>
-      <w:r>
-        <w:t>add_</w:t>
-      </w:r>
-      <w:proofErr w:type="gramStart"/>
-      <w:r>
-        <w:t>list</w:t>
-      </w:r>
-      <w:proofErr w:type="spellEnd"/>
-      <w:r>
-        <w:t>(</w:t>
-      </w:r>
-      <w:proofErr w:type="gramEnd"/>
-      <w:r>
-        <w:t>)’ and ‘</w:t>
-      </w:r>
-      <w:proofErr w:type="spellStart"/>
-      <w:r>
-        <w:t>remove_list</w:t>
-      </w:r>
-      <w:proofErr w:type="spellEnd"/>
-      <w:r>
-        <w:t>()’ that are used to add and remove a Lego set from a list of Lego sets.</w:t>
-      </w:r>
-    </w:p>
-    <w:p/>
+        <w:t xml:space="preserve">, the program does not have to call the API again with a theme number to retrieve that theme’s name. It contains a unique </w:t>
+      </w:r>
+      <w:r>
+        <w:t>‘</w:t>
+      </w:r>
+      <w:r>
+        <w:t>id</w:t>
+      </w:r>
+      <w:r>
+        <w:t>’</w:t>
+      </w:r>
+      <w:r>
+        <w:t xml:space="preserve"> used to identify the theme</w:t>
+      </w:r>
+      <w:r>
+        <w:t>, the theme’s ‘name’ and ‘parent_id’ which is id of the theme that this theme is a sub-theme for.</w:t>
+      </w:r>
+    </w:p>
     <w:p>
       <w:pPr>
         <w:pStyle w:val="Heading2"/>
@@ -4078,9 +4141,9 @@
           <w:rFonts w:cstheme="minorHAnsi"/>
         </w:rPr>
       </w:pPr>
-      <w:bookmarkStart w:id="28" w:name="_Ref87895785"/>
-      <w:bookmarkStart w:id="29" w:name="_Ref88054215"/>
-      <w:bookmarkStart w:id="30" w:name="_Ref87897742"/>
+      <w:bookmarkStart w:id="28" w:name="_Ref88054215"/>
+      <w:bookmarkStart w:id="29" w:name="_Ref87897742"/>
+      <w:bookmarkStart w:id="30" w:name="_Ref87895785"/>
       <w:r>
         <w:rPr>
           <w:rFonts w:cstheme="minorHAnsi"/>
@@ -4107,7 +4170,7 @@
         </w:rPr>
         <w:t>. [Online]. Available: https://rebrickable.com/api/. [Accessed: 17- Nov- 2021]</w:t>
       </w:r>
-      <w:bookmarkEnd w:id="29"/>
+      <w:bookmarkEnd w:id="28"/>
     </w:p>
     <w:p>
       <w:pPr>
@@ -4147,7 +4210,7 @@
         </w:rPr>
         <w:t>, 2020. [Online]. Available: https://rebrickable.com/api/v3/docs/?key=15b84a4cfa3259beb72eb08e7ccf55df. [Accessed: 15- Nov- 2021]</w:t>
       </w:r>
-      <w:bookmarkEnd w:id="30"/>
+      <w:bookmarkEnd w:id="29"/>
       <w:bookmarkEnd w:id="31"/>
     </w:p>
     <w:p>
@@ -4310,7 +4373,7 @@
         </w:rPr>
       </w:pPr>
       <w:bookmarkStart w:id="36" w:name="_Ref88126815"/>
-      <w:bookmarkEnd w:id="28"/>
+      <w:bookmarkEnd w:id="30"/>
       <w:r>
         <w:rPr>
           <w:rFonts w:cstheme="minorHAnsi"/>
@@ -4350,6 +4413,26 @@
           <w:rFonts w:cstheme="minorHAnsi"/>
         </w:rPr>
       </w:pPr>
+      <w:bookmarkStart w:id="37" w:name="_Ref100771127"/>
+      <w:r>
+        <w:rPr>
+          <w:rFonts w:cstheme="minorHAnsi"/>
+        </w:rPr>
+        <w:t>Mihalcea, V., Ebersole, S., Boriero, A., Morling, G., Badner, G., Cranford, C., Bernard, E., Grinovero, S., Meyer, B., Ferentschik, H., King, G., Bauer, C., Andersen, M., Maesen, K., Vansa, R. and Jacomet, L., n.d. Hibernate ORM 5.5.9.Final User Guide. [online] Docs.jboss.org. Available at: https://docs.jboss.org/hibernate/orm/current/userguide/html_single/Hibernate_User_Guide.html [Accessed 28 February 2022].</w:t>
+      </w:r>
+      <w:bookmarkEnd w:id="37"/>
+    </w:p>
+    <w:p>
+      <w:pPr>
+        <w:pStyle w:val="ListParagraph"/>
+        <w:numPr>
+          <w:ilvl w:val="0"/>
+          <w:numId w:val="7"/>
+        </w:numPr>
+        <w:rPr>
+          <w:rFonts w:cstheme="minorHAnsi"/>
+        </w:rPr>
+      </w:pPr>
       <w:r>
         <w:t>del</w:t>
       </w:r>
@@ -4361,14 +4444,14 @@
       <w:pPr>
         <w:pStyle w:val="Heading2"/>
       </w:pPr>
-      <w:bookmarkStart w:id="37" w:name="_Toc88311802"/>
-      <w:bookmarkStart w:id="38" w:name="_Toc88731127"/>
+      <w:bookmarkStart w:id="38" w:name="_Toc88311802"/>
+      <w:bookmarkStart w:id="39" w:name="_Toc88731127"/>
       <w:r>
         <w:lastRenderedPageBreak/>
         <w:t>Appendix A</w:t>
       </w:r>
-      <w:bookmarkEnd w:id="37"/>
       <w:bookmarkEnd w:id="38"/>
+      <w:bookmarkEnd w:id="39"/>
       <w:r>
         <w:t xml:space="preserve"> </w:t>
       </w:r>
@@ -4597,14 +4680,14 @@
       <w:r>
         <w:br w:type="page"/>
       </w:r>
-      <w:bookmarkStart w:id="39" w:name="_Ref88698279"/>
-      <w:bookmarkStart w:id="40" w:name="_Toc88731128"/>
+      <w:bookmarkStart w:id="40" w:name="_Ref88698279"/>
+      <w:bookmarkStart w:id="41" w:name="_Toc88731128"/>
       <w:r>
         <w:lastRenderedPageBreak/>
         <w:t>Appendix B</w:t>
       </w:r>
-      <w:bookmarkEnd w:id="39"/>
       <w:bookmarkEnd w:id="40"/>
+      <w:bookmarkEnd w:id="41"/>
     </w:p>
     <w:p>
       <w:r>
@@ -5116,20 +5199,8 @@
                                 <w:szCs w:val="20"/>
                                 <w:shd w:val="clear" w:color="auto" w:fill="FFFFFF"/>
                               </w:rPr>
-                              <w:t xml:space="preserve">6. How important would the following features be to you in a Digital Checklist for Pieces in a Lego </w:t>
+                              <w:t>6. How important would the following features be to you in a Digital Checklist for Pieces in a Lego Set ?</w:t>
                             </w:r>
-                            <w:proofErr w:type="gramStart"/>
-                            <w:r>
-                              <w:rPr>
-                                <w:rFonts w:ascii="Roboto" w:hAnsi="Roboto"/>
-                                <w:color w:val="000000"/>
-                                <w:sz w:val="20"/>
-                                <w:szCs w:val="20"/>
-                                <w:shd w:val="clear" w:color="auto" w:fill="FFFFFF"/>
-                              </w:rPr>
-                              <w:t>Set ?</w:t>
-                            </w:r>
-                            <w:proofErr w:type="gramEnd"/>
                           </w:p>
                         </w:txbxContent>
                       </wps:txbx>
@@ -5156,20 +5227,8 @@
                           <w:szCs w:val="20"/>
                           <w:shd w:val="clear" w:color="auto" w:fill="FFFFFF"/>
                         </w:rPr>
-                        <w:t xml:space="preserve">6. How important would the following features be to you in a Digital Checklist for Pieces in a Lego </w:t>
+                        <w:t>6. How important would the following features be to you in a Digital Checklist for Pieces in a Lego Set ?</w:t>
                       </w:r>
-                      <w:proofErr w:type="gramStart"/>
-                      <w:r>
-                        <w:rPr>
-                          <w:rFonts w:ascii="Roboto" w:hAnsi="Roboto"/>
-                          <w:color w:val="000000"/>
-                          <w:sz w:val="20"/>
-                          <w:szCs w:val="20"/>
-                          <w:shd w:val="clear" w:color="auto" w:fill="FFFFFF"/>
-                        </w:rPr>
-                        <w:t>Set ?</w:t>
-                      </w:r>
-                      <w:proofErr w:type="gramEnd"/>
                     </w:p>
                   </w:txbxContent>
                 </v:textbox>
@@ -6144,7 +6203,6 @@
     <w:lvl w:ilvl="0">
       <w:start w:val="1"/>
       <w:numFmt w:val="decimal"/>
-      <w:pStyle w:val="Heading2"/>
       <w:lvlText w:val="%1"/>
       <w:lvlJc w:val="left"/>
       <w:pPr>
@@ -6157,7 +6215,6 @@
     <w:lvl w:ilvl="1">
       <w:start w:val="1"/>
       <w:numFmt w:val="decimal"/>
-      <w:pStyle w:val="Heading3"/>
       <w:lvlText w:val="%1.%2"/>
       <w:lvlJc w:val="left"/>
       <w:pPr>
@@ -6170,7 +6227,6 @@
     <w:lvl w:ilvl="2">
       <w:start w:val="1"/>
       <w:numFmt w:val="decimal"/>
-      <w:pStyle w:val="Heading4"/>
       <w:lvlText w:val="%1.%2.%3"/>
       <w:lvlJc w:val="left"/>
       <w:pPr>

</xml_diff>

<commit_message>
Added final ER class diagram to dissertation
</commit_message>
<xml_diff>
--- a/Documents/Dissertation.docx
+++ b/Documents/Dissertation.docx
@@ -128,7 +128,7 @@
               </mc:Choice>
               <mc:Fallback>
                 <w:pict>
-                  <v:rect w14:anchorId="4345BBF0" id="Rectangle 130" o:spid="_x0000_s1026" style="position:absolute;margin-left:405.75pt;margin-top:19.5pt;width:60pt;height:82.25pt;z-index:251660288;visibility:visible;mso-wrap-style:square;mso-width-percent:0;mso-height-percent:0;mso-wrap-distance-left:9pt;mso-wrap-distance-top:0;mso-wrap-distance-right:9pt;mso-wrap-distance-bottom:0;mso-position-horizontal:absolute;mso-position-horizontal-relative:margin;mso-position-vertical:absolute;mso-position-vertical-relative:page;mso-width-percent:0;mso-height-percent:0;mso-width-relative:page;mso-height-relative:page;v-text-anchor:bottom" o:gfxdata="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" fillcolor="#4472c4 [3204]" stroked="f" strokeweight="1pt">
+                  <v:rect w14:anchorId="4345BBF0" id="Rectangle 130" o:spid="_x0000_s1026" style="position:absolute;margin-left:405.75pt;margin-top:19.5pt;width:60pt;height:82.25pt;z-index:251660288;visibility:visible;mso-wrap-style:square;mso-width-percent:0;mso-height-percent:0;mso-wrap-distance-left:9pt;mso-wrap-distance-top:0;mso-wrap-distance-right:9pt;mso-wrap-distance-bottom:0;mso-position-horizontal:absolute;mso-position-horizontal-relative:margin;mso-position-vertical:absolute;mso-position-vertical-relative:page;mso-width-percent:0;mso-height-percent:0;mso-width-relative:page;mso-height-relative:page;v-text-anchor:bottom" o:gfxdata="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" fillcolor="#4472c4 [3204]" stroked="f" strokeweight="1pt">
                     <o:lock v:ext="edit" aspectratio="t"/>
                     <v:textbox inset="3.6pt,,3.6pt">
                       <w:txbxContent>
@@ -291,7 +291,7 @@
                     <v:stroke joinstyle="miter"/>
                     <v:path gradientshapeok="t" o:connecttype="rect"/>
                   </v:shapetype>
-                  <v:shape id="_x0000_s1027" type="#_x0000_t202" style="position:absolute;margin-left:27pt;margin-top:650.25pt;width:6in;height:21.75pt;z-index:251663360;visibility:visible;mso-wrap-style:square;mso-width-percent:0;mso-height-percent:0;mso-wrap-distance-left:9pt;mso-wrap-distance-top:3.6pt;mso-wrap-distance-right:9pt;mso-wrap-distance-bottom:3.6pt;mso-position-horizontal:absolute;mso-position-horizontal-relative:text;mso-position-vertical:absolute;mso-position-vertical-relative:text;mso-width-percent:0;mso-height-percent:0;mso-width-relative:margin;mso-height-relative:margin;v-text-anchor:top" o:gfxdata="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" strokecolor="white [3212]">
+                  <v:shape id="_x0000_s1027" type="#_x0000_t202" style="position:absolute;margin-left:27pt;margin-top:650.25pt;width:6in;height:21.75pt;z-index:251663360;visibility:visible;mso-wrap-style:square;mso-width-percent:0;mso-height-percent:0;mso-wrap-distance-left:9pt;mso-wrap-distance-top:3.6pt;mso-wrap-distance-right:9pt;mso-wrap-distance-bottom:3.6pt;mso-position-horizontal:absolute;mso-position-horizontal-relative:text;mso-position-vertical:absolute;mso-position-vertical-relative:text;mso-width-percent:0;mso-height-percent:0;mso-width-relative:margin;mso-height-relative:margin;v-text-anchor:top" o:gfxdata="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" strokecolor="white [3212]">
                     <v:textbox>
                       <w:txbxContent>
                         <w:p>
@@ -661,7 +661,7 @@
               </mc:Choice>
               <mc:Fallback>
                 <w:pict>
-                  <v:group w14:anchorId="1088FE44" id="Group 125" o:spid="_x0000_s1028" style="position:absolute;margin-left:0;margin-top:0;width:540pt;height:556.55pt;z-index:-251657216;mso-width-percent:1154;mso-height-percent:670;mso-top-percent:45;mso-position-horizontal:center;mso-position-horizontal-relative:margin;mso-position-vertical-relative:page;mso-width-percent:1154;mso-height-percent:670;mso-top-percent:45;mso-width-relative:margin" coordsize="55613,54044" o:gfxdata="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">
+                  <v:group w14:anchorId="1088FE44" id="Group 125" o:spid="_x0000_s1028" style="position:absolute;margin-left:0;margin-top:0;width:540pt;height:556.55pt;z-index:-251657216;mso-width-percent:1154;mso-height-percent:670;mso-top-percent:45;mso-position-horizontal:center;mso-position-horizontal-relative:margin;mso-position-vertical-relative:page;mso-width-percent:1154;mso-height-percent:670;mso-top-percent:45;mso-width-relative:margin" coordsize="55613,54044" o:gfxdata="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">
                     <o:lock v:ext="edit" aspectratio="t"/>
                     <v:shape id="Freeform 10" o:spid="_x0000_s1029" style="position:absolute;width:55575;height:54044;visibility:visible;mso-wrap-style:square;v-text-anchor:bottom" coordsize="720,700" o:spt="100" o:gfxdata="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" adj="-11796480,,5400" path="m,c,644,,644,,644v23,6,62,14,113,21c250,685,476,700,720,644v,-27,,-27,,-27c720,,720,,720,,,,,,,e" fillcolor="#4d5f78 [2994]" stroked="f">
                       <v:fill color2="#2a3442 [2018]" rotate="t" colors="0 #5d6d85;.5 #485972;1 #334258" focus="100%" type="gradient">
@@ -890,7 +890,7 @@
               </mc:Choice>
               <mc:Fallback>
                 <w:pict>
-                  <v:shape w14:anchorId="242CF23A" id="Text Box 129" o:spid="_x0000_s1031" type="#_x0000_t202" style="position:absolute;margin-left:0;margin-top:0;width:453pt;height:38.15pt;z-index:251661312;visibility:visible;mso-wrap-style:square;mso-width-percent:1154;mso-height-percent:0;mso-top-percent:790;mso-wrap-distance-left:9pt;mso-wrap-distance-top:0;mso-wrap-distance-right:9pt;mso-wrap-distance-bottom:0;mso-position-horizontal:center;mso-position-horizontal-relative:page;mso-position-vertical-relative:page;mso-width-percent:1154;mso-height-percent:0;mso-top-percent:790;mso-width-relative:margin;mso-height-relative:margin;v-text-anchor:top" o:gfxdata="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" filled="f" stroked="f" strokeweight=".5pt">
+                  <v:shape w14:anchorId="242CF23A" id="Text Box 129" o:spid="_x0000_s1031" type="#_x0000_t202" style="position:absolute;margin-left:0;margin-top:0;width:453pt;height:38.15pt;z-index:251661312;visibility:visible;mso-wrap-style:square;mso-width-percent:1154;mso-height-percent:0;mso-top-percent:790;mso-wrap-distance-left:9pt;mso-wrap-distance-top:0;mso-wrap-distance-right:9pt;mso-wrap-distance-bottom:0;mso-position-horizontal:center;mso-position-horizontal-relative:page;mso-position-vertical-relative:page;mso-width-percent:1154;mso-height-percent:0;mso-top-percent:790;mso-width-relative:margin;mso-height-relative:margin;v-text-anchor:top" o:gfxdata="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" filled="f" stroked="f" strokeweight=".5pt">
                     <v:textbox style="mso-fit-shape-to-text:t" inset="1in,0,86.4pt,0">
                       <w:txbxContent>
                         <w:sdt>
@@ -1171,19 +1171,21 @@
       <w:pPr>
         <w:pStyle w:val="Heading2"/>
       </w:pPr>
+      <w:bookmarkStart w:id="3" w:name="_Ref100832797"/>
       <w:r>
         <w:t>Survey of Literature/Information Sources</w:t>
       </w:r>
+      <w:bookmarkEnd w:id="3"/>
     </w:p>
     <w:p>
       <w:pPr>
         <w:pStyle w:val="Heading3"/>
       </w:pPr>
-      <w:bookmarkStart w:id="3" w:name="_Toc88731109"/>
+      <w:bookmarkStart w:id="4" w:name="_Toc88731109"/>
       <w:r>
         <w:t>Preliminary Research</w:t>
       </w:r>
-      <w:bookmarkEnd w:id="3"/>
+      <w:bookmarkEnd w:id="4"/>
     </w:p>
     <w:p>
       <w:r>
@@ -1234,11 +1236,11 @@
       <w:pPr>
         <w:pStyle w:val="Heading3"/>
       </w:pPr>
-      <w:bookmarkStart w:id="4" w:name="_Toc88731110"/>
+      <w:bookmarkStart w:id="5" w:name="_Toc88731110"/>
       <w:r>
         <w:t>Questionnaire Introduction</w:t>
       </w:r>
-      <w:bookmarkEnd w:id="4"/>
+      <w:bookmarkEnd w:id="5"/>
     </w:p>
     <w:p>
       <w:r>
@@ -1259,11 +1261,11 @@
       <w:pPr>
         <w:pStyle w:val="Heading3"/>
       </w:pPr>
-      <w:bookmarkStart w:id="5" w:name="_Toc88731111"/>
+      <w:bookmarkStart w:id="6" w:name="_Toc88731111"/>
       <w:r>
         <w:t>Questionnaire Results and Further Research</w:t>
       </w:r>
-      <w:bookmarkEnd w:id="5"/>
+      <w:bookmarkEnd w:id="6"/>
     </w:p>
     <w:p>
       <w:r>
@@ -1386,19 +1388,32 @@
       <w:pPr>
         <w:pStyle w:val="Caption"/>
       </w:pPr>
-      <w:bookmarkStart w:id="6" w:name="_Ref88698492"/>
+      <w:bookmarkStart w:id="7" w:name="_Ref88698492"/>
       <w:r>
         <w:t xml:space="preserve">Figure </w:t>
       </w:r>
-      <w:fldSimple w:instr=" SEQ Figure \* ARABIC ">
-        <w:r>
-          <w:rPr>
-            <w:noProof/>
-          </w:rPr>
-          <w:t>1</w:t>
-        </w:r>
-      </w:fldSimple>
-      <w:bookmarkEnd w:id="6"/>
+      <w:r>
+        <w:fldChar w:fldCharType="begin"/>
+      </w:r>
+      <w:r>
+        <w:instrText xml:space="preserve"> SEQ Figure \* ARABIC </w:instrText>
+      </w:r>
+      <w:r>
+        <w:fldChar w:fldCharType="separate"/>
+      </w:r>
+      <w:r>
+        <w:rPr>
+          <w:noProof/>
+        </w:rPr>
+        <w:t>1</w:t>
+      </w:r>
+      <w:r>
+        <w:rPr>
+          <w:noProof/>
+        </w:rPr>
+        <w:fldChar w:fldCharType="end"/>
+      </w:r>
+      <w:bookmarkEnd w:id="7"/>
       <w:r>
         <w:t xml:space="preserve"> – Question 1 Results</w:t>
       </w:r>
@@ -1780,24 +1795,37 @@
       <w:pPr>
         <w:pStyle w:val="Caption"/>
       </w:pPr>
-      <w:bookmarkStart w:id="7" w:name="_Ref88698821"/>
-      <w:bookmarkStart w:id="8" w:name="_Ref88697243"/>
+      <w:bookmarkStart w:id="8" w:name="_Ref88698821"/>
+      <w:bookmarkStart w:id="9" w:name="_Ref88697243"/>
       <w:r>
         <w:t xml:space="preserve">Figure </w:t>
       </w:r>
-      <w:fldSimple w:instr=" SEQ Figure \* ARABIC ">
-        <w:r>
-          <w:rPr>
-            <w:noProof/>
-          </w:rPr>
-          <w:t>2</w:t>
-        </w:r>
-      </w:fldSimple>
-      <w:bookmarkEnd w:id="7"/>
+      <w:r>
+        <w:fldChar w:fldCharType="begin"/>
+      </w:r>
+      <w:r>
+        <w:instrText xml:space="preserve"> SEQ Figure \* ARABIC </w:instrText>
+      </w:r>
+      <w:r>
+        <w:fldChar w:fldCharType="separate"/>
+      </w:r>
+      <w:r>
+        <w:rPr>
+          <w:noProof/>
+        </w:rPr>
+        <w:t>2</w:t>
+      </w:r>
+      <w:r>
+        <w:rPr>
+          <w:noProof/>
+        </w:rPr>
+        <w:fldChar w:fldCharType="end"/>
+      </w:r>
+      <w:bookmarkEnd w:id="8"/>
       <w:r>
         <w:t xml:space="preserve"> – Question 4 Results</w:t>
       </w:r>
-      <w:bookmarkEnd w:id="8"/>
+      <w:bookmarkEnd w:id="9"/>
     </w:p>
     <w:p>
       <w:r>
@@ -2064,19 +2092,32 @@
       <w:pPr>
         <w:pStyle w:val="Caption"/>
       </w:pPr>
-      <w:bookmarkStart w:id="9" w:name="_Ref88698701"/>
+      <w:bookmarkStart w:id="10" w:name="_Ref88698701"/>
       <w:r>
         <w:t xml:space="preserve">Figure </w:t>
       </w:r>
-      <w:fldSimple w:instr=" SEQ Figure \* ARABIC ">
-        <w:r>
-          <w:rPr>
-            <w:noProof/>
-          </w:rPr>
-          <w:t>3</w:t>
-        </w:r>
-      </w:fldSimple>
-      <w:bookmarkEnd w:id="9"/>
+      <w:r>
+        <w:fldChar w:fldCharType="begin"/>
+      </w:r>
+      <w:r>
+        <w:instrText xml:space="preserve"> SEQ Figure \* ARABIC </w:instrText>
+      </w:r>
+      <w:r>
+        <w:fldChar w:fldCharType="separate"/>
+      </w:r>
+      <w:r>
+        <w:rPr>
+          <w:noProof/>
+        </w:rPr>
+        <w:t>3</w:t>
+      </w:r>
+      <w:r>
+        <w:rPr>
+          <w:noProof/>
+        </w:rPr>
+        <w:fldChar w:fldCharType="end"/>
+      </w:r>
+      <w:bookmarkEnd w:id="10"/>
       <w:r>
         <w:t xml:space="preserve"> – Question 6 part 4 (Be able to save progress on a checklist for later) Results</w:t>
       </w:r>
@@ -2248,24 +2289,37 @@
       <w:pPr>
         <w:pStyle w:val="Caption"/>
       </w:pPr>
-      <w:bookmarkStart w:id="10" w:name="_Ref88698546"/>
-      <w:bookmarkStart w:id="11" w:name="_Ref88697351"/>
+      <w:bookmarkStart w:id="11" w:name="_Ref88698546"/>
+      <w:bookmarkStart w:id="12" w:name="_Ref88697351"/>
       <w:r>
         <w:t xml:space="preserve">Figure </w:t>
       </w:r>
-      <w:fldSimple w:instr=" SEQ Figure \* ARABIC ">
-        <w:r>
-          <w:rPr>
-            <w:noProof/>
-          </w:rPr>
-          <w:t>4</w:t>
-        </w:r>
-      </w:fldSimple>
-      <w:bookmarkEnd w:id="10"/>
+      <w:r>
+        <w:fldChar w:fldCharType="begin"/>
+      </w:r>
+      <w:r>
+        <w:instrText xml:space="preserve"> SEQ Figure \* ARABIC </w:instrText>
+      </w:r>
+      <w:r>
+        <w:fldChar w:fldCharType="separate"/>
+      </w:r>
+      <w:r>
+        <w:rPr>
+          <w:noProof/>
+        </w:rPr>
+        <w:t>4</w:t>
+      </w:r>
+      <w:r>
+        <w:rPr>
+          <w:noProof/>
+        </w:rPr>
+        <w:fldChar w:fldCharType="end"/>
+      </w:r>
+      <w:bookmarkEnd w:id="11"/>
       <w:r>
         <w:t xml:space="preserve"> – Question 7 Results</w:t>
       </w:r>
-      <w:bookmarkEnd w:id="11"/>
+      <w:bookmarkEnd w:id="12"/>
     </w:p>
     <w:p>
       <w:r>
@@ -2381,25 +2435,25 @@
       <w:pPr>
         <w:pStyle w:val="Heading3"/>
       </w:pPr>
-      <w:bookmarkStart w:id="12" w:name="_Toc88311795"/>
-      <w:bookmarkStart w:id="13" w:name="_Toc88731112"/>
+      <w:bookmarkStart w:id="13" w:name="_Toc88311795"/>
+      <w:bookmarkStart w:id="14" w:name="_Toc88731112"/>
       <w:r>
         <w:t>Requirements</w:t>
       </w:r>
-      <w:bookmarkEnd w:id="12"/>
       <w:bookmarkEnd w:id="13"/>
+      <w:bookmarkEnd w:id="14"/>
     </w:p>
     <w:p>
       <w:pPr>
         <w:pStyle w:val="Heading4"/>
       </w:pPr>
-      <w:bookmarkStart w:id="14" w:name="_Toc88311796"/>
-      <w:bookmarkStart w:id="15" w:name="_Toc88731113"/>
+      <w:bookmarkStart w:id="15" w:name="_Toc88311796"/>
+      <w:bookmarkStart w:id="16" w:name="_Toc88731113"/>
       <w:r>
         <w:t>Key Features:</w:t>
       </w:r>
-      <w:bookmarkEnd w:id="14"/>
       <w:bookmarkEnd w:id="15"/>
+      <w:bookmarkEnd w:id="16"/>
     </w:p>
     <w:p>
       <w:pPr>
@@ -2516,16 +2570,16 @@
       <w:pPr>
         <w:pStyle w:val="Heading4"/>
       </w:pPr>
-      <w:bookmarkStart w:id="16" w:name="_Toc88311797"/>
-      <w:bookmarkStart w:id="17" w:name="_Toc88731114"/>
+      <w:bookmarkStart w:id="17" w:name="_Toc88311797"/>
+      <w:bookmarkStart w:id="18" w:name="_Toc88731114"/>
       <w:r>
         <w:t>Nice to have</w:t>
       </w:r>
       <w:r>
         <w:t xml:space="preserve"> Features:</w:t>
       </w:r>
-      <w:bookmarkEnd w:id="16"/>
       <w:bookmarkEnd w:id="17"/>
+      <w:bookmarkEnd w:id="18"/>
     </w:p>
     <w:p>
       <w:pPr>
@@ -2702,13 +2756,13 @@
       <w:pPr>
         <w:pStyle w:val="Heading4"/>
       </w:pPr>
-      <w:bookmarkStart w:id="18" w:name="_Toc88311798"/>
-      <w:bookmarkStart w:id="19" w:name="_Toc88731115"/>
+      <w:bookmarkStart w:id="19" w:name="_Toc88311798"/>
+      <w:bookmarkStart w:id="20" w:name="_Toc88731115"/>
       <w:r>
         <w:t>Optional Features</w:t>
       </w:r>
-      <w:bookmarkEnd w:id="18"/>
       <w:bookmarkEnd w:id="19"/>
+      <w:bookmarkEnd w:id="20"/>
       <w:r>
         <w:t>:</w:t>
       </w:r>
@@ -2913,14 +2967,14 @@
       <w:pPr>
         <w:pStyle w:val="Heading3"/>
       </w:pPr>
-      <w:bookmarkStart w:id="20" w:name="_Toc88731117"/>
+      <w:bookmarkStart w:id="21" w:name="_Toc88731117"/>
       <w:r>
         <w:t>H</w:t>
       </w:r>
       <w:r>
         <w:t>igh-level overview of the architecture of the system</w:t>
       </w:r>
-      <w:bookmarkEnd w:id="20"/>
+      <w:bookmarkEnd w:id="21"/>
     </w:p>
     <w:p>
       <w:pPr>
@@ -2984,19 +3038,32 @@
       <w:pPr>
         <w:pStyle w:val="Caption"/>
       </w:pPr>
-      <w:bookmarkStart w:id="21" w:name="_Ref88644666"/>
+      <w:bookmarkStart w:id="22" w:name="_Ref88644666"/>
       <w:r>
         <w:t xml:space="preserve">Figure </w:t>
       </w:r>
-      <w:fldSimple w:instr=" SEQ Figure \* ARABIC ">
-        <w:r>
-          <w:rPr>
-            <w:noProof/>
-          </w:rPr>
-          <w:t>5</w:t>
-        </w:r>
-      </w:fldSimple>
-      <w:bookmarkEnd w:id="21"/>
+      <w:r>
+        <w:fldChar w:fldCharType="begin"/>
+      </w:r>
+      <w:r>
+        <w:instrText xml:space="preserve"> SEQ Figure \* ARABIC </w:instrText>
+      </w:r>
+      <w:r>
+        <w:fldChar w:fldCharType="separate"/>
+      </w:r>
+      <w:r>
+        <w:rPr>
+          <w:noProof/>
+        </w:rPr>
+        <w:t>5</w:t>
+      </w:r>
+      <w:r>
+        <w:rPr>
+          <w:noProof/>
+        </w:rPr>
+        <w:fldChar w:fldCharType="end"/>
+      </w:r>
+      <w:bookmarkEnd w:id="22"/>
       <w:r>
         <w:t xml:space="preserve"> – High-Level Overview</w:t>
       </w:r>
@@ -3037,11 +3104,11 @@
       <w:pPr>
         <w:pStyle w:val="Heading3"/>
       </w:pPr>
-      <w:bookmarkStart w:id="22" w:name="_Toc88731118"/>
+      <w:bookmarkStart w:id="23" w:name="_Toc88731118"/>
       <w:r>
         <w:t>APIs</w:t>
       </w:r>
-      <w:bookmarkEnd w:id="22"/>
+      <w:bookmarkEnd w:id="23"/>
     </w:p>
     <w:p>
       <w:pPr>
@@ -3071,24 +3138,22 @@
         <w:fldChar w:fldCharType="end"/>
       </w:r>
       <w:r>
-        <w:t xml:space="preserve"> (as mentioned above see </w:t>
+        <w:t xml:space="preserve"> (as mentioned above see</w:t>
+      </w:r>
+      <w:r>
+        <w:t xml:space="preserve"> </w:t>
       </w:r>
       <w:r>
         <w:fldChar w:fldCharType="begin"/>
       </w:r>
       <w:r>
-        <w:instrText xml:space="preserve"> REF _Ref88604281 \r \h </w:instrText>
+        <w:instrText xml:space="preserve"> REF _Ref100832797 \r \h </w:instrText>
       </w:r>
       <w:r>
         <w:fldChar w:fldCharType="separate"/>
       </w:r>
       <w:r>
-        <w:rPr>
-          <w:b/>
-          <w:bCs/>
-          <w:lang w:val="en-US"/>
-        </w:rPr>
-        <w:t>Error! Reference source not found.</w:t>
+        <w:t>3</w:t>
       </w:r>
       <w:r>
         <w:fldChar w:fldCharType="end"/>
@@ -3100,18 +3165,13 @@
         <w:fldChar w:fldCharType="begin"/>
       </w:r>
       <w:r>
-        <w:instrText xml:space="preserve"> REF _Ref88604271 \h </w:instrText>
+        <w:instrText xml:space="preserve"> REF _Ref100832797 \h </w:instrText>
       </w:r>
       <w:r>
         <w:fldChar w:fldCharType="separate"/>
       </w:r>
       <w:r>
-        <w:rPr>
-          <w:b/>
-          <w:bCs/>
-          <w:lang w:val="en-US"/>
-        </w:rPr>
-        <w:t>Error! Reference source not found.</w:t>
+        <w:t>Survey of Literature/Information Sources</w:t>
       </w:r>
       <w:r>
         <w:fldChar w:fldCharType="end"/>
@@ -3148,24 +3208,22 @@
         <w:fldChar w:fldCharType="end"/>
       </w:r>
       <w:r>
-        <w:t xml:space="preserve"> (as mentioned above, see </w:t>
+        <w:t xml:space="preserve"> (as mentioned above, see</w:t>
+      </w:r>
+      <w:r>
+        <w:t xml:space="preserve"> </w:t>
       </w:r>
       <w:r>
         <w:fldChar w:fldCharType="begin"/>
       </w:r>
       <w:r>
-        <w:instrText xml:space="preserve"> REF _Ref88602401 \r \h </w:instrText>
+        <w:instrText xml:space="preserve"> REF _Ref100832797 \r \h </w:instrText>
       </w:r>
       <w:r>
         <w:fldChar w:fldCharType="separate"/>
       </w:r>
       <w:r>
-        <w:rPr>
-          <w:b/>
-          <w:bCs/>
-          <w:lang w:val="en-US"/>
-        </w:rPr>
-        <w:t>Error! Reference source not found.</w:t>
+        <w:t>3</w:t>
       </w:r>
       <w:r>
         <w:fldChar w:fldCharType="end"/>
@@ -3177,18 +3235,13 @@
         <w:fldChar w:fldCharType="begin"/>
       </w:r>
       <w:r>
-        <w:instrText xml:space="preserve"> REF _Ref88602414 \h </w:instrText>
+        <w:instrText xml:space="preserve"> REF _Ref100832797 \h </w:instrText>
       </w:r>
       <w:r>
         <w:fldChar w:fldCharType="separate"/>
       </w:r>
       <w:r>
-        <w:rPr>
-          <w:b/>
-          <w:bCs/>
-          <w:lang w:val="en-US"/>
-        </w:rPr>
-        <w:t>Error! Reference source not found.</w:t>
+        <w:t>Survey of Literature/Information Sources</w:t>
       </w:r>
       <w:r>
         <w:fldChar w:fldCharType="end"/>
@@ -3201,12 +3254,12 @@
       <w:pPr>
         <w:pStyle w:val="Heading3"/>
       </w:pPr>
-      <w:bookmarkStart w:id="23" w:name="_Toc88731119"/>
+      <w:bookmarkStart w:id="24" w:name="_Toc88731119"/>
       <w:r>
         <w:lastRenderedPageBreak/>
         <w:t>Database</w:t>
       </w:r>
-      <w:bookmarkEnd w:id="23"/>
+      <w:bookmarkEnd w:id="24"/>
     </w:p>
     <w:p>
       <w:pPr>
@@ -3217,9 +3270,9 @@
           <w:noProof/>
         </w:rPr>
         <w:drawing>
-          <wp:inline distT="0" distB="0" distL="0" distR="0" wp14:anchorId="2424E26F" wp14:editId="360F7CC3">
-            <wp:extent cx="5715000" cy="3461524"/>
-            <wp:effectExtent l="0" t="0" r="0" b="5715"/>
+          <wp:inline distT="0" distB="0" distL="0" distR="0" wp14:anchorId="2424E26F" wp14:editId="3E33A8B6">
+            <wp:extent cx="5714365" cy="3522685"/>
+            <wp:effectExtent l="0" t="0" r="635" b="1905"/>
             <wp:docPr id="30" name="Picture 30"/>
             <wp:cNvGraphicFramePr>
               <a:graphicFrameLocks xmlns:a="http://schemas.openxmlformats.org/drawingml/2006/main" noChangeAspect="1"/>
@@ -3228,7 +3281,7 @@
               <a:graphicData uri="http://schemas.openxmlformats.org/drawingml/2006/picture">
                 <pic:pic xmlns:pic="http://schemas.openxmlformats.org/drawingml/2006/picture">
                   <pic:nvPicPr>
-                    <pic:cNvPr id="25" name="Picture 25"/>
+                    <pic:cNvPr id="30" name="Picture 30"/>
                     <pic:cNvPicPr/>
                   </pic:nvPicPr>
                   <pic:blipFill rotWithShape="1">
@@ -3239,13 +3292,13 @@
                         </a:ext>
                       </a:extLst>
                     </a:blip>
-                    <a:srcRect l="8846" t="14047" r="14800" b="50217"/>
+                    <a:srcRect t="1700" b="3359"/>
                     <a:stretch/>
                   </pic:blipFill>
                   <pic:spPr bwMode="auto">
                     <a:xfrm>
                       <a:off x="0" y="0"/>
-                      <a:ext cx="5725786" cy="3468057"/>
+                      <a:ext cx="5715000" cy="3523076"/>
                     </a:xfrm>
                     <a:prstGeom prst="rect">
                       <a:avLst/>
@@ -3270,28 +3323,53 @@
       <w:pPr>
         <w:pStyle w:val="Caption"/>
       </w:pPr>
-      <w:bookmarkStart w:id="24" w:name="_Ref88644679"/>
-      <w:bookmarkStart w:id="25" w:name="_Ref88644637"/>
+      <w:bookmarkStart w:id="25" w:name="_Ref88644679"/>
+      <w:bookmarkStart w:id="26" w:name="_Ref88644637"/>
       <w:r>
         <w:t xml:space="preserve">Figure </w:t>
       </w:r>
-      <w:fldSimple w:instr=" SEQ Figure \* ARABIC ">
-        <w:r>
-          <w:rPr>
-            <w:noProof/>
-          </w:rPr>
-          <w:t>6</w:t>
-        </w:r>
-      </w:fldSimple>
-      <w:bookmarkEnd w:id="24"/>
+      <w:r>
+        <w:fldChar w:fldCharType="begin"/>
+      </w:r>
+      <w:r>
+        <w:instrText xml:space="preserve"> SEQ Figure \* ARABIC </w:instrText>
+      </w:r>
+      <w:r>
+        <w:fldChar w:fldCharType="separate"/>
+      </w:r>
+      <w:r>
+        <w:rPr>
+          <w:noProof/>
+        </w:rPr>
+        <w:t>6</w:t>
+      </w:r>
+      <w:r>
+        <w:rPr>
+          <w:noProof/>
+        </w:rPr>
+        <w:fldChar w:fldCharType="end"/>
+      </w:r>
+      <w:bookmarkEnd w:id="25"/>
       <w:r>
         <w:t xml:space="preserve"> – ER Class Diagram</w:t>
       </w:r>
-      <w:bookmarkEnd w:id="25"/>
-    </w:p>
-    <w:p>
-      <w:r>
-        <w:t xml:space="preserve">I will use MySQL for my database, and </w:t>
+      <w:bookmarkEnd w:id="26"/>
+    </w:p>
+    <w:p>
+      <w:r>
+        <w:t xml:space="preserve">I </w:t>
+      </w:r>
+      <w:r>
+        <w:t>have</w:t>
+      </w:r>
+      <w:r>
+        <w:t xml:space="preserve"> use</w:t>
+      </w:r>
+      <w:r>
+        <w:t>d</w:t>
+      </w:r>
+      <w:r>
+        <w:t xml:space="preserve"> SQL for my database, and </w:t>
       </w:r>
       <w:r>
         <w:fldChar w:fldCharType="begin"/>
@@ -3315,7 +3393,79 @@
         <w:fldChar w:fldCharType="end"/>
       </w:r>
       <w:r>
-        <w:t xml:space="preserve"> above shows an ER class diagram for this database, that may change depending on the requirements completed. The database will have several tables called Account, SetsInProgress, PiecesFound, SetsList, SetsInSetsList and SetsOwnedList.</w:t>
+        <w:t xml:space="preserve"> above shows an ER class diagram for this database, that may change depending on the requirements completed. The database will have several tables called Account, SetsInProgress, PiecesFound, SetList</w:t>
+      </w:r>
+      <w:r>
+        <w:t>s</w:t>
+      </w:r>
+      <w:r>
+        <w:t xml:space="preserve">, SetsInSetsList and </w:t>
+      </w:r>
+      <w:r>
+        <w:t>SetInfo</w:t>
+      </w:r>
+      <w:r>
+        <w:t>.</w:t>
+      </w:r>
+      <w:r>
+        <w:t xml:space="preserve"> This database will be generated using hibernate </w:t>
+      </w:r>
+      <w:r>
+        <w:fldChar w:fldCharType="begin"/>
+      </w:r>
+      <w:r>
+        <w:instrText xml:space="preserve"> REF _Ref100771127 \r \h </w:instrText>
+      </w:r>
+      <w:r>
+        <w:fldChar w:fldCharType="separate"/>
+      </w:r>
+      <w:r>
+        <w:t>[7]</w:t>
+      </w:r>
+      <w:r>
+        <w:fldChar w:fldCharType="end"/>
+      </w:r>
+      <w:r>
+        <w:t xml:space="preserve"> </w:t>
+      </w:r>
+      <w:r>
+        <w:t xml:space="preserve">and JSP in classes described in </w:t>
+      </w:r>
+      <w:r>
+        <w:fldChar w:fldCharType="begin"/>
+      </w:r>
+      <w:r>
+        <w:instrText xml:space="preserve"> REF _Ref100832775 \r \h </w:instrText>
+      </w:r>
+      <w:r>
+        <w:fldChar w:fldCharType="separate"/>
+      </w:r>
+      <w:r>
+        <w:t>4.5</w:t>
+      </w:r>
+      <w:r>
+        <w:fldChar w:fldCharType="end"/>
+      </w:r>
+      <w:r>
+        <w:t xml:space="preserve"> </w:t>
+      </w:r>
+      <w:r>
+        <w:fldChar w:fldCharType="begin"/>
+      </w:r>
+      <w:r>
+        <w:instrText xml:space="preserve"> REF _Ref100832756 \h </w:instrText>
+      </w:r>
+      <w:r>
+        <w:fldChar w:fldCharType="separate"/>
+      </w:r>
+      <w:r>
+        <w:t>Class Diagram</w:t>
+      </w:r>
+      <w:r>
+        <w:fldChar w:fldCharType="end"/>
+      </w:r>
+      <w:r>
+        <w:t>.</w:t>
       </w:r>
     </w:p>
     <w:p>
@@ -3335,18 +3485,27 @@
     </w:p>
     <w:p>
       <w:r>
-        <w:t>Finally, when a user creates an account, they are automatically given an empty set list called Sets Owned List, and this list is stored in the SetsList table with other set lists. This list is linked to a user via the SetsOwnedList table that holds the id of the row in the SetsList table and a unique number called setsOwnedListId that (as mentioned above) is also a foreign key in the Account table. This is done so that a user’s Set Owned List can be easily found.</w:t>
+        <w:t xml:space="preserve">Finally, </w:t>
+      </w:r>
+      <w:r>
+        <w:t xml:space="preserve">the SetInfo table </w:t>
       </w:r>
     </w:p>
     <w:p>
       <w:pPr>
         <w:pStyle w:val="Heading3"/>
       </w:pPr>
-      <w:bookmarkStart w:id="26" w:name="_Toc88731120"/>
+      <w:bookmarkStart w:id="27" w:name="_Toc88731120"/>
+      <w:bookmarkStart w:id="28" w:name="_Ref100832055"/>
+      <w:bookmarkStart w:id="29" w:name="_Ref100832756"/>
+      <w:bookmarkStart w:id="30" w:name="_Ref100832775"/>
       <w:r>
         <w:t>Class Diagram</w:t>
       </w:r>
-      <w:bookmarkEnd w:id="26"/>
+      <w:bookmarkEnd w:id="27"/>
+      <w:bookmarkEnd w:id="28"/>
+      <w:bookmarkEnd w:id="29"/>
+      <w:bookmarkEnd w:id="30"/>
     </w:p>
     <w:p/>
     <w:p>
@@ -3405,19 +3564,32 @@
       <w:pPr>
         <w:pStyle w:val="Caption"/>
       </w:pPr>
-      <w:bookmarkStart w:id="27" w:name="_Ref88718288"/>
+      <w:bookmarkStart w:id="31" w:name="_Ref88718288"/>
       <w:r>
         <w:t xml:space="preserve">Figure </w:t>
       </w:r>
-      <w:fldSimple w:instr=" SEQ Figure \* ARABIC ">
-        <w:r>
-          <w:rPr>
-            <w:noProof/>
-          </w:rPr>
-          <w:t>7</w:t>
-        </w:r>
-      </w:fldSimple>
-      <w:bookmarkEnd w:id="27"/>
+      <w:r>
+        <w:fldChar w:fldCharType="begin"/>
+      </w:r>
+      <w:r>
+        <w:instrText xml:space="preserve"> SEQ Figure \* ARABIC </w:instrText>
+      </w:r>
+      <w:r>
+        <w:fldChar w:fldCharType="separate"/>
+      </w:r>
+      <w:r>
+        <w:rPr>
+          <w:noProof/>
+        </w:rPr>
+        <w:t>7</w:t>
+      </w:r>
+      <w:r>
+        <w:rPr>
+          <w:noProof/>
+        </w:rPr>
+        <w:fldChar w:fldCharType="end"/>
+      </w:r>
+      <w:bookmarkEnd w:id="31"/>
       <w:r>
         <w:t xml:space="preserve"> – Class Diagram</w:t>
       </w:r>
@@ -3549,7 +3721,19 @@
         <w:t>n</w:t>
       </w:r>
       <w:r>
-        <w:t xml:space="preserve"> image of the set (img_url). </w:t>
+        <w:t xml:space="preserve"> image of the set (</w:t>
+      </w:r>
+      <w:r>
+        <w:t>‘</w:t>
+      </w:r>
+      <w:r>
+        <w:t>img_url</w:t>
+      </w:r>
+      <w:r>
+        <w:t>’</w:t>
+      </w:r>
+      <w:r>
+        <w:t xml:space="preserve">). </w:t>
       </w:r>
       <w:r>
         <w:t>Finally</w:t>
@@ -3605,7 +3789,85 @@
         <w:t>.</w:t>
       </w:r>
       <w:r>
-        <w:t xml:space="preserve"> This contains a piece number (‘num’) and this is a string as these sometimes contain letters, ‘name’ of the piece, a ‘pieceType’ which is the type of Lego piece the piece is, a ‘colour_name’ that’s the colour of the piece, ‘quantity’ which is the number of these pieces that are required to build the Lego Set, ‘quantity_checked’ which is the quantity the user has check</w:t>
+        <w:t xml:space="preserve"> This contains a piece number (‘num’) and this is a string as these sometimes contain letters, ‘name’ of the piece, a ‘pieceType’ which is the type of Lego piece the piece is, </w:t>
+      </w:r>
+      <w:r>
+        <w:t xml:space="preserve">a URL for an image of the </w:t>
+      </w:r>
+      <w:r>
+        <w:t>piece</w:t>
+      </w:r>
+      <w:r>
+        <w:t xml:space="preserve"> (</w:t>
+      </w:r>
+      <w:r>
+        <w:t>‘</w:t>
+      </w:r>
+      <w:r>
+        <w:t>img_url</w:t>
+      </w:r>
+      <w:r>
+        <w:t>’</w:t>
+      </w:r>
+      <w:r>
+        <w:t>)</w:t>
+      </w:r>
+      <w:r>
+        <w:t xml:space="preserve">, </w:t>
+      </w:r>
+      <w:r>
+        <w:t>a</w:t>
+      </w:r>
+      <w:r>
+        <w:t>nother</w:t>
+      </w:r>
+      <w:r>
+        <w:t xml:space="preserve"> URL (</w:t>
+      </w:r>
+      <w:r>
+        <w:t>‘piece</w:t>
+      </w:r>
+      <w:r>
+        <w:t>_url</w:t>
+      </w:r>
+      <w:r>
+        <w:t>’</w:t>
+      </w:r>
+      <w:r>
+        <w:t>)</w:t>
+      </w:r>
+      <w:r>
+        <w:t xml:space="preserve"> which is to this piece’s page on the Rebrickable website</w:t>
+      </w:r>
+      <w:r>
+        <w:t xml:space="preserve"> </w:t>
+      </w:r>
+      <w:r>
+        <w:t>where the user can buy the Lego Piece</w:t>
+      </w:r>
+      <w:r>
+        <w:t xml:space="preserve"> </w:t>
+      </w:r>
+      <w:r>
+        <w:fldChar w:fldCharType="begin"/>
+      </w:r>
+      <w:r>
+        <w:instrText xml:space="preserve"> REF _Ref88126815 \r \h </w:instrText>
+      </w:r>
+      <w:r>
+        <w:fldChar w:fldCharType="separate"/>
+      </w:r>
+      <w:r>
+        <w:t>[6]</w:t>
+      </w:r>
+      <w:r>
+        <w:fldChar w:fldCharType="end"/>
+      </w:r>
+      <w:r>
+        <w:t xml:space="preserve">, </w:t>
+      </w:r>
+      <w:r>
+        <w:t>a ‘colour_name’ that’s the colour of the piece, ‘quantity’ which is the number of these pieces that are required to build the Lego Set, ‘quantity_checked’ which is the quantity the user has check</w:t>
       </w:r>
       <w:r>
         <w:t>ed</w:t>
@@ -3637,15 +3899,84 @@
         <w:t>, and is used for the database</w:t>
       </w:r>
       <w:r>
-        <w:t xml:space="preserve"> (</w:t>
-      </w:r>
-      <w:r>
-        <w:t>using JPA annotations</w:t>
+        <w:t xml:space="preserve"> (using JPA annotations </w:t>
+      </w:r>
+      <w:r>
+        <w:fldChar w:fldCharType="begin"/>
+      </w:r>
+      <w:r>
+        <w:instrText xml:space="preserve"> REF _Ref100771127 \r \h </w:instrText>
+      </w:r>
+      <w:r>
+        <w:fldChar w:fldCharType="separate"/>
+      </w:r>
+      <w:r>
+        <w:t>[7]</w:t>
+      </w:r>
+      <w:r>
+        <w:fldChar w:fldCharType="end"/>
+      </w:r>
+      <w:r>
+        <w:t>)</w:t>
+      </w:r>
+      <w:r>
+        <w:t xml:space="preserve"> so that information on a Lego set does not have to be saved several times </w:t>
+      </w:r>
+      <w:r>
+        <w:lastRenderedPageBreak/>
+        <w:t>if in several set lists</w:t>
+      </w:r>
+      <w:r>
+        <w:t>, and can just save a table that links to the set via the set’s number.</w:t>
       </w:r>
       <w:r>
         <w:t xml:space="preserve"> </w:t>
       </w:r>
       <w:r>
+        <w:t xml:space="preserve">It </w:t>
+      </w:r>
+      <w:r>
+        <w:t>contains a</w:t>
+      </w:r>
+      <w:r>
+        <w:t xml:space="preserve"> unique</w:t>
+      </w:r>
+      <w:r>
+        <w:t xml:space="preserve"> auto-generated id (‘setInSetListId’) </w:t>
+      </w:r>
+      <w:r>
+        <w:t xml:space="preserve">used as the primary key </w:t>
+      </w:r>
+      <w:r>
+        <w:t>for the table in the database, ‘listOfSets’ is the set list the set is in and ‘set’ is the set that is in the set list</w:t>
+      </w:r>
+      <w:r>
+        <w:t>.</w:t>
+      </w:r>
+    </w:p>
+    <w:p>
+      <w:r>
+        <w:t>T</w:t>
+      </w:r>
+      <w:r>
+        <w:t>he Set_list class is used to store a list of Lego sets</w:t>
+      </w:r>
+      <w:r>
+        <w:t xml:space="preserve"> retrieved</w:t>
+      </w:r>
+      <w:r>
+        <w:t xml:space="preserve"> from a user’s saved list of Lego sets</w:t>
+      </w:r>
+      <w:r>
+        <w:t xml:space="preserve"> form the database, this class is also used to create the database using JPA </w:t>
+      </w:r>
+      <w:r>
+        <w:t>annotations</w:t>
+      </w:r>
+      <w:r>
+        <w:t xml:space="preserve"> </w:t>
+      </w:r>
+      <w:r>
         <w:fldChar w:fldCharType="begin"/>
       </w:r>
       <w:r>
@@ -3661,384 +3992,255 @@
         <w:fldChar w:fldCharType="end"/>
       </w:r>
       <w:r>
+        <w:t>. It contains the name of a list</w:t>
+      </w:r>
+      <w:r>
+        <w:t xml:space="preserve"> (‘listName’), the user ‘account’ the list belongs to, ‘setListId’</w:t>
+      </w:r>
+      <w:r>
+        <w:t xml:space="preserve"> is a</w:t>
+      </w:r>
+      <w:r>
+        <w:t xml:space="preserve"> </w:t>
+      </w:r>
+      <w:r>
+        <w:t>unique auto-generated id used as the primary key in the database</w:t>
+      </w:r>
+      <w:r>
+        <w:t>, the number of sets in the list (‘totalSets’), ‘lastChangedDateTime’ which holds the last</w:t>
+      </w:r>
+      <w:r>
+        <w:t xml:space="preserve"> </w:t>
+      </w:r>
+      <w:r>
+        <w:t xml:space="preserve">date and </w:t>
+      </w:r>
+      <w:r>
+        <w:t>time the class was changed and is used so that the last 3 used set lists can be displayed to the user on the home page and so that the last accessed list is at the top of the selector when selecting a set list to add a Lego set to. Finally, there is</w:t>
+      </w:r>
+      <w:r>
+        <w:t xml:space="preserve"> a</w:t>
+      </w:r>
+      <w:r>
+        <w:t xml:space="preserve"> List </w:t>
+      </w:r>
+      <w:r>
+        <w:t>of type Set</w:t>
+      </w:r>
+      <w:r>
+        <w:t>InSetList (‘setsInSetList’)</w:t>
+      </w:r>
+      <w:r>
+        <w:t>, that is used to store all the Lego sets in the list.</w:t>
+      </w:r>
+      <w:r>
+        <w:t xml:space="preserve"> </w:t>
+      </w:r>
+      <w:r>
+        <w:t>It contains</w:t>
+      </w:r>
+      <w:r>
+        <w:t xml:space="preserve"> several functions with the </w:t>
+      </w:r>
+      <w:r>
+        <w:t>‘contains()’ that checks if a sets in the list,</w:t>
+      </w:r>
+      <w:r>
+        <w:t xml:space="preserve"> </w:t>
+      </w:r>
+      <w:r>
+        <w:t>‘</w:t>
+      </w:r>
+      <w:r>
+        <w:t>updateDateTime()</w:t>
+      </w:r>
+      <w:r>
+        <w:t>’</w:t>
+      </w:r>
+      <w:r>
+        <w:t xml:space="preserve"> sets the ‘lastChangedDateTime</w:t>
+      </w:r>
+      <w:r>
+        <w:t>()</w:t>
+      </w:r>
+      <w:r>
+        <w:t>’ to the current date and time</w:t>
+      </w:r>
+      <w:r>
+        <w:t xml:space="preserve">, </w:t>
+      </w:r>
+      <w:r>
+        <w:t>‘add</w:t>
+      </w:r>
+      <w:r>
+        <w:t>Set</w:t>
+      </w:r>
+      <w:r>
+        <w:t>()’</w:t>
+      </w:r>
+      <w:r>
+        <w:t xml:space="preserve"> </w:t>
+      </w:r>
+      <w:r>
+        <w:t>adds a set to the list and increases total sets by 1,</w:t>
+      </w:r>
+      <w:r>
+        <w:t xml:space="preserve"> and ‘remove</w:t>
+      </w:r>
+      <w:r>
+        <w:t>Set</w:t>
+      </w:r>
+      <w:r>
+        <w:t>()’ that</w:t>
+      </w:r>
+      <w:r>
+        <w:t xml:space="preserve"> decreases total sets by 1</w:t>
+      </w:r>
+      <w:r>
+        <w:t>.</w:t>
+      </w:r>
+    </w:p>
+    <w:p>
+      <w:r>
+        <w:t>The SetInProgress class</w:t>
+      </w:r>
+      <w:r>
+        <w:t xml:space="preserve"> also uses JPA annotations </w:t>
+      </w:r>
+      <w:r>
+        <w:fldChar w:fldCharType="begin"/>
+      </w:r>
+      <w:r>
+        <w:instrText xml:space="preserve"> REF _Ref100771127 \r \h </w:instrText>
+      </w:r>
+      <w:r>
+        <w:fldChar w:fldCharType="separate"/>
+      </w:r>
+      <w:r>
+        <w:t>[7]</w:t>
+      </w:r>
+      <w:r>
+        <w:fldChar w:fldCharType="end"/>
+      </w:r>
+      <w:r>
+        <w:t xml:space="preserve"> to generate a table that connects a user’s account to </w:t>
+      </w:r>
+      <w:r>
+        <w:t xml:space="preserve">a </w:t>
+      </w:r>
+      <w:r>
+        <w:t xml:space="preserve">set checklist that they have saved to the database. Similarly, to the SetInSetList class this links to the Set class so that in the database set information is not saved multiple times, by having a variable ‘set’ of type Set. </w:t>
+      </w:r>
+      <w:r>
+        <w:t xml:space="preserve">This also contains the user ‘account’ the </w:t>
+      </w:r>
+      <w:r>
+        <w:t xml:space="preserve">set in progress belongs to, ‘lastChangedDateTime’ which holds the last date and time the class was changed (used like Set_list to display last 3 last saved sets in progress), </w:t>
+      </w:r>
+      <w:r>
+        <w:t>and ‘setInProgressId’ is a unique auto-generated id used as the primary key in the database.</w:t>
+      </w:r>
+      <w:r>
+        <w:t xml:space="preserve"> This also contains a ‘updateDateTime()’ which operates in the same way as in the Set_list class.</w:t>
+      </w:r>
+    </w:p>
+    <w:p>
+      <w:r>
+        <w:t xml:space="preserve">The PieceFound class is another class that is used to create the database (using JPA annotations </w:t>
+      </w:r>
+      <w:r>
+        <w:fldChar w:fldCharType="begin"/>
+      </w:r>
+      <w:r>
+        <w:instrText xml:space="preserve"> REF _Ref100771127 \r \h </w:instrText>
+      </w:r>
+      <w:r>
+        <w:fldChar w:fldCharType="separate"/>
+      </w:r>
+      <w:r>
+        <w:t>[7]</w:t>
+      </w:r>
+      <w:r>
+        <w:fldChar w:fldCharType="end"/>
+      </w:r>
+      <w:r>
         <w:t>)</w:t>
       </w:r>
       <w:r>
-        <w:t xml:space="preserve"> so that information on a Lego set does not have to be saved several times if in several set lists</w:t>
-      </w:r>
-      <w:r>
-        <w:t>, and can just save a table that links to the set via the set’s number.</w:t>
-      </w:r>
-      <w:r>
-        <w:t xml:space="preserve"> </w:t>
-      </w:r>
-      <w:r>
-        <w:t xml:space="preserve">It </w:t>
-      </w:r>
-      <w:r>
-        <w:t>contains a</w:t>
-      </w:r>
-      <w:r>
-        <w:t xml:space="preserve"> </w:t>
-      </w:r>
-      <w:r>
-        <w:lastRenderedPageBreak/>
-        <w:t>unique</w:t>
-      </w:r>
-      <w:r>
-        <w:t xml:space="preserve"> auto-generated id (‘setInSetListId’) </w:t>
-      </w:r>
-      <w:r>
-        <w:t xml:space="preserve">used as the primary key </w:t>
-      </w:r>
-      <w:r>
-        <w:t>for the table in the database, ‘listOfSets’ is the set list the set is in and ‘set’ is the set that is in the set list</w:t>
+        <w:t>. This class is used to store pieces from SetsInProgress, and only contains information that makes each piece unique, the ‘pieceNumber’ which is unique, the piece’s colour (‘colourName’) and if it is a spare piece (‘isSpare’) and finally how many of this particular Lego piece have been found (‘quantityFound’). It also has a auto-generated primary key ‘pieceFoundId’.</w:t>
+      </w:r>
+    </w:p>
+    <w:p>
+      <w:r>
+        <w:t xml:space="preserve">The Account class </w:t>
+      </w:r>
+      <w:r>
+        <w:t xml:space="preserve">is used to create the database table (with JPA annotations </w:t>
+      </w:r>
+      <w:r>
+        <w:fldChar w:fldCharType="begin"/>
+      </w:r>
+      <w:r>
+        <w:instrText xml:space="preserve"> REF _Ref100771127 \r \h </w:instrText>
+      </w:r>
+      <w:r>
+        <w:fldChar w:fldCharType="separate"/>
+      </w:r>
+      <w:r>
+        <w:t>[7]</w:t>
+      </w:r>
+      <w:r>
+        <w:fldChar w:fldCharType="end"/>
+      </w:r>
+      <w:r>
+        <w:t xml:space="preserve">) that holds </w:t>
+      </w:r>
+      <w:r>
+        <w:t>an account user’s</w:t>
+      </w:r>
+      <w:r>
+        <w:t xml:space="preserve"> information</w:t>
       </w:r>
       <w:r>
         <w:t>.</w:t>
       </w:r>
-    </w:p>
-    <w:p>
-      <w:r>
-        <w:t>T</w:t>
-      </w:r>
-      <w:r>
-        <w:t>he Set_list class is used to store a list of Lego sets</w:t>
-      </w:r>
-      <w:r>
-        <w:t xml:space="preserve"> retrieved</w:t>
-      </w:r>
-      <w:r>
-        <w:t xml:space="preserve"> from a user’s saved list of Lego sets</w:t>
-      </w:r>
-      <w:r>
-        <w:t xml:space="preserve"> form the database, this class is also used to create the database using JPA </w:t>
-      </w:r>
-      <w:r>
-        <w:t>annotations</w:t>
-      </w:r>
-      <w:r>
-        <w:t xml:space="preserve"> </w:t>
+      <w:r>
+        <w:t xml:space="preserve"> It has a user’s auto-generated primary key (</w:t>
+      </w:r>
+      <w:r>
+        <w:t>‘accountId’</w:t>
+      </w:r>
+      <w:r>
+        <w:t>)</w:t>
+      </w:r>
+      <w:r>
+        <w:t>, the users ‘email’ and ‘password’ that are used by a user when logging into the website.</w:t>
+      </w:r>
+    </w:p>
+    <w:p>
+      <w:r>
+        <w:t>Finally, the Theme class holds information about Lego Set themes</w:t>
+      </w:r>
+      <w:r>
+        <w:t xml:space="preserve"> received via a from a JSON file received from the Rebrickable API </w:t>
       </w:r>
       <w:r>
         <w:fldChar w:fldCharType="begin"/>
       </w:r>
       <w:r>
-        <w:instrText xml:space="preserve"> REF _Ref100771127 \r \h </w:instrText>
+        <w:instrText xml:space="preserve"> REF _Ref88054215 \r \h </w:instrText>
       </w:r>
       <w:r>
         <w:fldChar w:fldCharType="separate"/>
       </w:r>
       <w:r>
-        <w:t>[7]</w:t>
+        <w:t>[1]</w:t>
       </w:r>
       <w:r>
         <w:fldChar w:fldCharType="end"/>
       </w:r>
       <w:r>
-        <w:t>. It contains the name of a list</w:t>
-      </w:r>
-      <w:r>
-        <w:t xml:space="preserve"> (‘listName’), the user ‘account’ the list belongs to, ‘setListId’</w:t>
-      </w:r>
-      <w:r>
-        <w:t xml:space="preserve"> is a</w:t>
-      </w:r>
-      <w:r>
-        <w:t xml:space="preserve"> </w:t>
-      </w:r>
-      <w:r>
-        <w:t>unique auto-generated id</w:t>
-      </w:r>
-      <w:r>
-        <w:t xml:space="preserve"> </w:t>
-      </w:r>
-      <w:r>
-        <w:t>used as the primary key in the database</w:t>
-      </w:r>
-      <w:r>
-        <w:t>, the number of sets in the list (‘totalSets’), ‘lastChangedDateTime’ which holds the last</w:t>
-      </w:r>
-      <w:r>
-        <w:t xml:space="preserve"> </w:t>
-      </w:r>
-      <w:r>
-        <w:t xml:space="preserve">date and </w:t>
-      </w:r>
-      <w:r>
-        <w:t>time the class was changed and is used so that the last 3 used set lists can be displayed to the user on the home page and so that the last accessed list is at the top of the selector when selecting a set list to add a Lego set to. Finally, there is</w:t>
-      </w:r>
-      <w:r>
-        <w:t xml:space="preserve"> a</w:t>
-      </w:r>
-      <w:r>
-        <w:t xml:space="preserve"> List </w:t>
-      </w:r>
-      <w:r>
-        <w:t>of type Set</w:t>
-      </w:r>
-      <w:r>
-        <w:t>InSetList (‘setsInSetList’)</w:t>
-      </w:r>
-      <w:r>
-        <w:t>, that is used to store all the Lego sets in the list.</w:t>
-      </w:r>
-      <w:r>
-        <w:t xml:space="preserve"> </w:t>
-      </w:r>
-      <w:r>
-        <w:t>It contains</w:t>
-      </w:r>
-      <w:r>
-        <w:t xml:space="preserve"> several functions with the </w:t>
-      </w:r>
-      <w:r>
-        <w:t>‘contains()’ that checks if a sets in the list,</w:t>
-      </w:r>
-      <w:r>
-        <w:t xml:space="preserve"> </w:t>
-      </w:r>
-      <w:r>
-        <w:t>‘</w:t>
-      </w:r>
-      <w:r>
-        <w:t>updateDateTime()</w:t>
-      </w:r>
-      <w:r>
-        <w:t>’</w:t>
-      </w:r>
-      <w:r>
-        <w:t xml:space="preserve"> sets the ‘lastChangedDateTime</w:t>
-      </w:r>
-      <w:r>
-        <w:t>()</w:t>
-      </w:r>
-      <w:r>
-        <w:t>’ to the current date and time</w:t>
-      </w:r>
-      <w:r>
-        <w:t xml:space="preserve">, </w:t>
-      </w:r>
-      <w:r>
-        <w:t>‘add</w:t>
-      </w:r>
-      <w:r>
-        <w:t>Set</w:t>
-      </w:r>
-      <w:r>
-        <w:t>()’</w:t>
-      </w:r>
-      <w:r>
-        <w:t xml:space="preserve"> </w:t>
-      </w:r>
-      <w:r>
-        <w:t>adds a set to the list and increases total sets by 1,</w:t>
-      </w:r>
-      <w:r>
-        <w:t xml:space="preserve"> and ‘remove</w:t>
-      </w:r>
-      <w:r>
-        <w:t>Set</w:t>
-      </w:r>
-      <w:r>
-        <w:t>()’ that</w:t>
-      </w:r>
-      <w:r>
-        <w:t xml:space="preserve"> decreases total sets by 1</w:t>
-      </w:r>
-      <w:r>
-        <w:t>.</w:t>
-      </w:r>
-    </w:p>
-    <w:p>
-      <w:r>
-        <w:t>The SetInProgress class</w:t>
-      </w:r>
-      <w:r>
-        <w:t xml:space="preserve"> also uses JPA annotations </w:t>
-      </w:r>
-      <w:r>
-        <w:fldChar w:fldCharType="begin"/>
-      </w:r>
-      <w:r>
-        <w:instrText xml:space="preserve"> REF _Ref100771127 \r \h </w:instrText>
-      </w:r>
-      <w:r>
-        <w:fldChar w:fldCharType="separate"/>
-      </w:r>
-      <w:r>
-        <w:t>[7]</w:t>
-      </w:r>
-      <w:r>
-        <w:fldChar w:fldCharType="end"/>
-      </w:r>
-      <w:r>
-        <w:t xml:space="preserve"> to generate a table that connects a user’s account to </w:t>
-      </w:r>
-      <w:r>
-        <w:t xml:space="preserve">a </w:t>
-      </w:r>
-      <w:r>
-        <w:t xml:space="preserve">set checklist that they have saved to the database. Similarly, to the SetInSetList class this links to the Set class so that in the database set information is not saved multiple times, by having a variable ‘set’ of type Set. </w:t>
-      </w:r>
-      <w:r>
-        <w:t xml:space="preserve">This also contains </w:t>
-      </w:r>
-      <w:r>
-        <w:t>the user ‘account’ the</w:t>
-      </w:r>
-      <w:r>
-        <w:t xml:space="preserve"> </w:t>
-      </w:r>
-      <w:r>
-        <w:t xml:space="preserve">set in progress belongs to, </w:t>
-      </w:r>
-      <w:r>
-        <w:t>‘lastChangedDateTime’ which holds the last date and time the class was changed</w:t>
-      </w:r>
-      <w:r>
-        <w:t xml:space="preserve"> (used like Set_list to display </w:t>
-      </w:r>
-      <w:r>
-        <w:t xml:space="preserve">last 3 </w:t>
-      </w:r>
-      <w:r>
-        <w:t xml:space="preserve">last saved sets in progress), </w:t>
-      </w:r>
-      <w:r>
-        <w:t xml:space="preserve">and </w:t>
-      </w:r>
-      <w:r>
-        <w:t>‘set</w:t>
-      </w:r>
-      <w:r>
-        <w:t>InProgressId</w:t>
-      </w:r>
-      <w:r>
-        <w:t>’ is a unique auto-generated id used as the primary key in the database</w:t>
-      </w:r>
-      <w:r>
-        <w:t>.</w:t>
-      </w:r>
-      <w:r>
-        <w:t xml:space="preserve"> This also contains a ‘</w:t>
-      </w:r>
-      <w:r>
-        <w:t>updateDateTime()</w:t>
-      </w:r>
-      <w:r>
-        <w:t>’ which operates in the same way as in the Set_list class.</w:t>
-      </w:r>
-    </w:p>
-    <w:p>
-      <w:r>
-        <w:t xml:space="preserve">The PieceFound class is another class that is used to create the database (using JPA annotations </w:t>
-      </w:r>
-      <w:r>
-        <w:fldChar w:fldCharType="begin"/>
-      </w:r>
-      <w:r>
-        <w:instrText xml:space="preserve"> REF _Ref100771127 \r \h </w:instrText>
-      </w:r>
-      <w:r>
-        <w:fldChar w:fldCharType="separate"/>
-      </w:r>
-      <w:r>
-        <w:t>[7]</w:t>
-      </w:r>
-      <w:r>
-        <w:fldChar w:fldCharType="end"/>
-      </w:r>
-      <w:r>
-        <w:t>)</w:t>
-      </w:r>
-      <w:r>
-        <w:t>. This class is used to store pieces from SetsInProgress, and only contains information that makes each piece unique, the ‘pieceNumber’ which is unique, the piece’s colour (‘colourName’) and if it is a spare piece (‘isSpare’) and finally how many of this particular Lego piece have been found (‘quantityFound’). It also has a auto-generated primary key ‘pieceFoundId’.</w:t>
-      </w:r>
-    </w:p>
-    <w:p>
-      <w:r>
-        <w:t xml:space="preserve">The Account class </w:t>
-      </w:r>
-      <w:r>
-        <w:t xml:space="preserve">is used to create the database table (with </w:t>
-      </w:r>
-      <w:r>
-        <w:t>JPA annotations</w:t>
-      </w:r>
-      <w:r>
-        <w:t xml:space="preserve"> </w:t>
-      </w:r>
-      <w:r>
-        <w:fldChar w:fldCharType="begin"/>
-      </w:r>
-      <w:r>
-        <w:instrText xml:space="preserve"> REF _Ref100771127 \r \h </w:instrText>
-      </w:r>
-      <w:r>
-        <w:fldChar w:fldCharType="separate"/>
-      </w:r>
-      <w:r>
-        <w:t>[7]</w:t>
-      </w:r>
-      <w:r>
-        <w:fldChar w:fldCharType="end"/>
-      </w:r>
-      <w:r>
-        <w:t xml:space="preserve">) that holds </w:t>
-      </w:r>
-      <w:r>
-        <w:t>an account user’s</w:t>
-      </w:r>
-      <w:r>
-        <w:t xml:space="preserve"> information</w:t>
-      </w:r>
-      <w:r>
-        <w:t>.</w:t>
-      </w:r>
-      <w:r>
-        <w:t xml:space="preserve"> It has a user’s auto-generated primary key (</w:t>
-      </w:r>
-      <w:r>
-        <w:t>‘accountId’</w:t>
-      </w:r>
-      <w:r>
-        <w:t>)</w:t>
-      </w:r>
-      <w:r>
-        <w:t>, the users ‘email’ and ‘password’ that are used by a user when logging into the website.</w:t>
-      </w:r>
-    </w:p>
-    <w:p>
-      <w:r>
-        <w:t>Finally, the Theme class holds information about Lego Set themes</w:t>
-      </w:r>
-      <w:r>
-        <w:t xml:space="preserve"> received via a </w:t>
-      </w:r>
-      <w:r>
-        <w:t xml:space="preserve">from a JSON file received from the Rebrickable API </w:t>
-      </w:r>
-      <w:r>
-        <w:fldChar w:fldCharType="begin"/>
-      </w:r>
-      <w:r>
-        <w:instrText xml:space="preserve"> REF _Ref88054215 \r \h </w:instrText>
-      </w:r>
-      <w:r>
-        <w:fldChar w:fldCharType="separate"/>
-      </w:r>
-      <w:r>
-        <w:t>[1]</w:t>
-      </w:r>
-      <w:r>
-        <w:fldChar w:fldCharType="end"/>
-      </w:r>
-      <w:r>
-        <w:t>.</w:t>
-      </w:r>
-      <w:r>
-        <w:t xml:space="preserve"> T</w:t>
+        <w:t>. T</w:t>
       </w:r>
       <w:r>
         <w:t>his class is</w:t>
@@ -4141,9 +4343,9 @@
           <w:rFonts w:cstheme="minorHAnsi"/>
         </w:rPr>
       </w:pPr>
-      <w:bookmarkStart w:id="28" w:name="_Ref88054215"/>
-      <w:bookmarkStart w:id="29" w:name="_Ref87897742"/>
-      <w:bookmarkStart w:id="30" w:name="_Ref87895785"/>
+      <w:bookmarkStart w:id="32" w:name="_Ref88054215"/>
+      <w:bookmarkStart w:id="33" w:name="_Ref87897742"/>
+      <w:bookmarkStart w:id="34" w:name="_Ref87895785"/>
       <w:r>
         <w:rPr>
           <w:rFonts w:cstheme="minorHAnsi"/>
@@ -4170,7 +4372,7 @@
         </w:rPr>
         <w:t>. [Online]. Available: https://rebrickable.com/api/. [Accessed: 17- Nov- 2021]</w:t>
       </w:r>
-      <w:bookmarkEnd w:id="28"/>
+      <w:bookmarkEnd w:id="32"/>
     </w:p>
     <w:p>
       <w:pPr>
@@ -4183,7 +4385,7 @@
           <w:rFonts w:cstheme="minorHAnsi"/>
         </w:rPr>
       </w:pPr>
-      <w:bookmarkStart w:id="31" w:name="_Ref88054200"/>
+      <w:bookmarkStart w:id="35" w:name="_Ref88054200"/>
       <w:r>
         <w:rPr>
           <w:rFonts w:cstheme="minorHAnsi"/>
@@ -4210,8 +4412,8 @@
         </w:rPr>
         <w:t>, 2020. [Online]. Available: https://rebrickable.com/api/v3/docs/?key=15b84a4cfa3259beb72eb08e7ccf55df. [Accessed: 15- Nov- 2021]</w:t>
       </w:r>
-      <w:bookmarkEnd w:id="29"/>
-      <w:bookmarkEnd w:id="31"/>
+      <w:bookmarkEnd w:id="33"/>
+      <w:bookmarkEnd w:id="35"/>
     </w:p>
     <w:p>
       <w:pPr>
@@ -4224,8 +4426,8 @@
           <w:rFonts w:cstheme="minorHAnsi"/>
         </w:rPr>
       </w:pPr>
-      <w:bookmarkStart w:id="32" w:name="_Ref88056140"/>
-      <w:bookmarkStart w:id="33" w:name="_Ref88490730"/>
+      <w:bookmarkStart w:id="36" w:name="_Ref88056140"/>
+      <w:bookmarkStart w:id="37" w:name="_Ref88490730"/>
       <w:r>
         <w:rPr>
           <w:rFonts w:cstheme="minorHAnsi"/>
@@ -4270,7 +4472,7 @@
         </w:rPr>
         <w:t>.</w:t>
       </w:r>
-      <w:bookmarkEnd w:id="32"/>
+      <w:bookmarkEnd w:id="36"/>
       <w:r>
         <w:rPr>
           <w:rFonts w:cstheme="minorHAnsi"/>
@@ -4279,7 +4481,7 @@
         </w:rPr>
         <w:t xml:space="preserve"> [Accessed: 17- Nov- 2021]</w:t>
       </w:r>
-      <w:bookmarkEnd w:id="33"/>
+      <w:bookmarkEnd w:id="37"/>
     </w:p>
     <w:p>
       <w:pPr>
@@ -4292,7 +4494,7 @@
           <w:rFonts w:cstheme="minorHAnsi"/>
         </w:rPr>
       </w:pPr>
-      <w:bookmarkStart w:id="34" w:name="_Ref88126631"/>
+      <w:bookmarkStart w:id="38" w:name="_Ref88126631"/>
       <w:r>
         <w:rPr>
           <w:rFonts w:cstheme="minorHAnsi"/>
@@ -4319,7 +4521,7 @@
         </w:rPr>
         <w:t>. [Online]. Available: https://rebrickable.com/. [Accessed: 17- Nov- 2021]</w:t>
       </w:r>
-      <w:bookmarkEnd w:id="34"/>
+      <w:bookmarkEnd w:id="38"/>
     </w:p>
     <w:p>
       <w:pPr>
@@ -4332,7 +4534,7 @@
           <w:rFonts w:cstheme="minorHAnsi"/>
         </w:rPr>
       </w:pPr>
-      <w:bookmarkStart w:id="35" w:name="_Ref88126615"/>
+      <w:bookmarkStart w:id="39" w:name="_Ref88126615"/>
       <w:r>
         <w:rPr>
           <w:rFonts w:cstheme="minorHAnsi"/>
@@ -4359,7 +4561,7 @@
         </w:rPr>
         <w:t>, 2021. [Online]. Available: https://rebrickable.com/sets/75280-1/501st-legion-clone-troopers. [Accessed: 17- Nov- 2021]</w:t>
       </w:r>
-      <w:bookmarkEnd w:id="35"/>
+      <w:bookmarkEnd w:id="39"/>
     </w:p>
     <w:p>
       <w:pPr>
@@ -4372,8 +4574,20 @@
           <w:rFonts w:cstheme="minorHAnsi"/>
         </w:rPr>
       </w:pPr>
-      <w:bookmarkStart w:id="36" w:name="_Ref88126815"/>
-      <w:bookmarkEnd w:id="30"/>
+      <w:bookmarkStart w:id="40" w:name="_Ref88126815"/>
+      <w:bookmarkEnd w:id="34"/>
+      <w:r>
+        <w:rPr>
+          <w:rFonts w:cstheme="minorHAnsi"/>
+        </w:rPr>
+        <w:t>"LEGO PART 6134 Hinge Brick 2 x 2 Top Plate Thin | Rebrickable - Build with LEGO", Rebrickable.com. [Online]. Available: https://rebrickable.com/parts/6134/hinge-brick-2-x-2-top-plate-thin/#buy_parts. [Accessed: 24- Feb- 2022]</w:t>
+      </w:r>
+      <w:r>
+        <w:rPr>
+          <w:rFonts w:cstheme="minorHAnsi"/>
+        </w:rPr>
+        <w:t xml:space="preserve"> </w:t>
+      </w:r>
       <w:r>
         <w:rPr>
           <w:rFonts w:cstheme="minorHAnsi"/>
@@ -4400,7 +4614,7 @@
         </w:rPr>
         <w:t>, 2021. [Online]. Available: https://brickset.com/article/52664/api-version-3-documentation. [Accessed: 17- Nov- 2021]</w:t>
       </w:r>
-      <w:bookmarkEnd w:id="36"/>
+      <w:bookmarkEnd w:id="40"/>
     </w:p>
     <w:p>
       <w:pPr>
@@ -4413,14 +4627,14 @@
           <w:rFonts w:cstheme="minorHAnsi"/>
         </w:rPr>
       </w:pPr>
-      <w:bookmarkStart w:id="37" w:name="_Ref100771127"/>
+      <w:bookmarkStart w:id="41" w:name="_Ref100771127"/>
       <w:r>
         <w:rPr>
           <w:rFonts w:cstheme="minorHAnsi"/>
         </w:rPr>
         <w:t>Mihalcea, V., Ebersole, S., Boriero, A., Morling, G., Badner, G., Cranford, C., Bernard, E., Grinovero, S., Meyer, B., Ferentschik, H., King, G., Bauer, C., Andersen, M., Maesen, K., Vansa, R. and Jacomet, L., n.d. Hibernate ORM 5.5.9.Final User Guide. [online] Docs.jboss.org. Available at: https://docs.jboss.org/hibernate/orm/current/userguide/html_single/Hibernate_User_Guide.html [Accessed 28 February 2022].</w:t>
       </w:r>
-      <w:bookmarkEnd w:id="37"/>
+      <w:bookmarkEnd w:id="41"/>
     </w:p>
     <w:p>
       <w:pPr>
@@ -4444,14 +4658,14 @@
       <w:pPr>
         <w:pStyle w:val="Heading2"/>
       </w:pPr>
-      <w:bookmarkStart w:id="38" w:name="_Toc88311802"/>
-      <w:bookmarkStart w:id="39" w:name="_Toc88731127"/>
+      <w:bookmarkStart w:id="42" w:name="_Toc88311802"/>
+      <w:bookmarkStart w:id="43" w:name="_Toc88731127"/>
       <w:r>
         <w:lastRenderedPageBreak/>
         <w:t>Appendix A</w:t>
       </w:r>
-      <w:bookmarkEnd w:id="38"/>
-      <w:bookmarkEnd w:id="39"/>
+      <w:bookmarkEnd w:id="42"/>
+      <w:bookmarkEnd w:id="43"/>
       <w:r>
         <w:t xml:space="preserve"> </w:t>
       </w:r>
@@ -4680,14 +4894,14 @@
       <w:r>
         <w:br w:type="page"/>
       </w:r>
-      <w:bookmarkStart w:id="40" w:name="_Ref88698279"/>
-      <w:bookmarkStart w:id="41" w:name="_Toc88731128"/>
+      <w:bookmarkStart w:id="44" w:name="_Ref88698279"/>
+      <w:bookmarkStart w:id="45" w:name="_Toc88731128"/>
       <w:r>
         <w:lastRenderedPageBreak/>
         <w:t>Appendix B</w:t>
       </w:r>
-      <w:bookmarkEnd w:id="40"/>
-      <w:bookmarkEnd w:id="41"/>
+      <w:bookmarkEnd w:id="44"/>
+      <w:bookmarkEnd w:id="45"/>
     </w:p>
     <w:p>
       <w:r>
@@ -4809,7 +5023,7 @@
           </mc:Choice>
           <mc:Fallback>
             <w:pict>
-              <v:group w14:anchorId="48A2C9C4" id="Group 18" o:spid="_x0000_s1032" style="width:451.3pt;height:251.1pt;mso-position-horizontal-relative:char;mso-position-vertical-relative:line" coordsize="57315,31887" o:gfxdata="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">
+              <v:group w14:anchorId="48A2C9C4" id="Group 18" o:spid="_x0000_s1032" style="width:451.3pt;height:251.1pt;mso-position-horizontal-relative:char;mso-position-vertical-relative:line" coordsize="57315,31887" o:gfxdata="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">
                 <v:shape id="_x0000_s1033" type="#_x0000_t202" style="position:absolute;left:1121;width:22796;height:3860;visibility:visible;mso-wrap-style:square;v-text-anchor:top" o:gfxdata="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" strokecolor="white [3212]">
                   <v:textbox style="mso-fit-shape-to-text:t">
                     <w:txbxContent>
@@ -5215,7 +5429,7 @@
           </mc:Choice>
           <mc:Fallback>
             <w:pict>
-              <v:shape w14:anchorId="63AC921A" id="Text Box 2" o:spid="_x0000_s1035" type="#_x0000_t202" style="width:451.3pt;height:20.25pt;visibility:visible;mso-wrap-style:square;mso-left-percent:-10001;mso-top-percent:-10001;mso-position-horizontal:absolute;mso-position-horizontal-relative:char;mso-position-vertical:absolute;mso-position-vertical-relative:line;mso-left-percent:-10001;mso-top-percent:-10001;v-text-anchor:top" o:gfxdata="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" strokecolor="white [3212]">
+              <v:shape w14:anchorId="63AC921A" id="Text Box 2" o:spid="_x0000_s1035" type="#_x0000_t202" style="width:451.3pt;height:20.25pt;visibility:visible;mso-wrap-style:square;mso-left-percent:-10001;mso-top-percent:-10001;mso-position-horizontal:absolute;mso-position-horizontal-relative:char;mso-position-vertical:absolute;mso-position-vertical-relative:line;mso-left-percent:-10001;mso-top-percent:-10001;v-text-anchor:top" o:gfxdata="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" strokecolor="white [3212]">
                 <v:textbox>
                   <w:txbxContent>
                     <w:p>

</xml_diff>

<commit_message>
Added database design to dissertation
</commit_message>
<xml_diff>
--- a/Documents/Dissertation.docx
+++ b/Documents/Dissertation.docx
@@ -995,9 +995,45 @@
     <w:p>
       <w:pPr>
         <w:pStyle w:val="Heading2"/>
+        <w:numPr>
+          <w:ilvl w:val="0"/>
+          <w:numId w:val="0"/>
+        </w:numPr>
+        <w:ind w:left="360" w:hanging="360"/>
       </w:pPr>
       <w:r>
         <w:lastRenderedPageBreak/>
+        <w:t>contents</w:t>
+      </w:r>
+    </w:p>
+    <w:p>
+      <w:pPr>
+        <w:rPr>
+          <w:rFonts w:asciiTheme="majorHAnsi" w:eastAsiaTheme="majorEastAsia" w:hAnsiTheme="majorHAnsi" w:cstheme="majorBidi"/>
+          <w:color w:val="2F5496" w:themeColor="accent1" w:themeShade="BF"/>
+          <w:sz w:val="26"/>
+          <w:szCs w:val="26"/>
+        </w:rPr>
+      </w:pPr>
+      <w:r>
+        <w:br w:type="page"/>
+      </w:r>
+    </w:p>
+    <w:p>
+      <w:pPr>
+        <w:pStyle w:val="Heading2"/>
+        <w:numPr>
+          <w:ilvl w:val="0"/>
+          <w:numId w:val="0"/>
+        </w:numPr>
+        <w:ind w:left="360" w:hanging="360"/>
+      </w:pPr>
+    </w:p>
+    <w:p>
+      <w:pPr>
+        <w:pStyle w:val="Heading2"/>
+      </w:pPr>
+      <w:r>
         <w:t>Abstract</w:t>
       </w:r>
     </w:p>
@@ -1225,11 +1261,107 @@
         <w:fldChar w:fldCharType="end"/>
       </w:r>
       <w:r>
-        <w:t xml:space="preserve">, finding out that it's a RESTful API (meaning I can use HTTP requests to access data) and to access the data I need an API key that is freely available with an account. Using the API you can request a Lego set directly using the Lego set unique number, or search using “A search term”, filter using “theme_id (a number associated with a Lego theme e.g. Star Wars, that can be retrieved also using API), min_year, max_year, min_parts, max_parts” and order by a certain </w:t>
+        <w:t>, finding out that it's a RESTful API (meaning I can use HTTP requests to access data) and to access the data I need an API key that is freely available with an account. Using the API you can request a Lego set directly using the Lego set unique number, or search using “A search term”, filter using “</w:t>
+      </w:r>
+      <w:proofErr w:type="spellStart"/>
+      <w:r>
+        <w:t>theme_id</w:t>
+      </w:r>
+      <w:proofErr w:type="spellEnd"/>
+      <w:r>
+        <w:t xml:space="preserve"> (a number associated with a Lego theme e.g. Star Wars, that </w:t>
       </w:r>
       <w:r>
         <w:lastRenderedPageBreak/>
-        <w:t>“field” (“set_num”, “name”, “year”, “theme_id”, “num_parts”). Data is returned from the API in the form of JSON files, and a set returns “set_num”, “name”, “year”, “theme_id”, “num_parts” and “set_img_url”, but to retrieve a JSON of all the pieces in a Lego set another call to the API needs to be performed. This returns a list containing each part however this cannot be ordered using the API.</w:t>
+        <w:t xml:space="preserve">can be retrieved also using API), </w:t>
+      </w:r>
+      <w:proofErr w:type="spellStart"/>
+      <w:r>
+        <w:t>min_year</w:t>
+      </w:r>
+      <w:proofErr w:type="spellEnd"/>
+      <w:r>
+        <w:t xml:space="preserve">, </w:t>
+      </w:r>
+      <w:proofErr w:type="spellStart"/>
+      <w:r>
+        <w:t>max_year</w:t>
+      </w:r>
+      <w:proofErr w:type="spellEnd"/>
+      <w:r>
+        <w:t xml:space="preserve">, </w:t>
+      </w:r>
+      <w:proofErr w:type="spellStart"/>
+      <w:r>
+        <w:t>min_parts</w:t>
+      </w:r>
+      <w:proofErr w:type="spellEnd"/>
+      <w:r>
+        <w:t xml:space="preserve">, </w:t>
+      </w:r>
+      <w:proofErr w:type="spellStart"/>
+      <w:r>
+        <w:t>max_parts</w:t>
+      </w:r>
+      <w:proofErr w:type="spellEnd"/>
+      <w:r>
+        <w:t>” and order by a certain “field” (“</w:t>
+      </w:r>
+      <w:proofErr w:type="spellStart"/>
+      <w:r>
+        <w:t>set_num</w:t>
+      </w:r>
+      <w:proofErr w:type="spellEnd"/>
+      <w:r>
+        <w:t>”, “name”, “year”, “</w:t>
+      </w:r>
+      <w:proofErr w:type="spellStart"/>
+      <w:r>
+        <w:t>theme_id</w:t>
+      </w:r>
+      <w:proofErr w:type="spellEnd"/>
+      <w:r>
+        <w:t>”, “</w:t>
+      </w:r>
+      <w:proofErr w:type="spellStart"/>
+      <w:r>
+        <w:t>num_parts</w:t>
+      </w:r>
+      <w:proofErr w:type="spellEnd"/>
+      <w:r>
+        <w:t>”). Data is returned from the API in the form of JSON files, and a set returns “</w:t>
+      </w:r>
+      <w:proofErr w:type="spellStart"/>
+      <w:r>
+        <w:t>set_num</w:t>
+      </w:r>
+      <w:proofErr w:type="spellEnd"/>
+      <w:r>
+        <w:t>”, “name”, “year”, “</w:t>
+      </w:r>
+      <w:proofErr w:type="spellStart"/>
+      <w:r>
+        <w:t>theme_id</w:t>
+      </w:r>
+      <w:proofErr w:type="spellEnd"/>
+      <w:r>
+        <w:t>”, “</w:t>
+      </w:r>
+      <w:proofErr w:type="spellStart"/>
+      <w:r>
+        <w:t>num_parts</w:t>
+      </w:r>
+      <w:proofErr w:type="spellEnd"/>
+      <w:r>
+        <w:t>” and “</w:t>
+      </w:r>
+      <w:proofErr w:type="spellStart"/>
+      <w:r>
+        <w:t>set_img_url</w:t>
+      </w:r>
+      <w:proofErr w:type="spellEnd"/>
+      <w:r>
+        <w:t>”, but to retrieve a JSON of all the pieces in a Lego set another call to the API needs to be performed. This returns a list containing each part however this cannot be ordered using the API.</w:t>
       </w:r>
     </w:p>
     <w:p>
@@ -1649,11 +1781,11 @@
         <w:fldChar w:fldCharType="end"/>
       </w:r>
       <w:r>
-        <w:t xml:space="preserve">. On Rebrickable, which also provide the API I am going to use, users can find a Lego set by typing in the set number or searching by a text search (i.e. Set Name) and filter by a range of year released, range of the number of parts and also filter by themes. On the page of a set (e.g. this Lego </w:t>
+        <w:t xml:space="preserve">. On Rebrickable, which also provide the API I am going to use, users can find a Lego set by typing in the set number or searching by a text search (i.e. Set Name) and filter by a range of year </w:t>
       </w:r>
       <w:r>
         <w:lastRenderedPageBreak/>
-        <w:t xml:space="preserve">Set </w:t>
+        <w:t xml:space="preserve">released, range of the number of parts and also filter by themes. On the page of a set (e.g. this Lego Set </w:t>
       </w:r>
       <w:r>
         <w:fldChar w:fldCharType="begin"/>
@@ -2021,7 +2153,11 @@
         <w:fldChar w:fldCharType="end"/>
       </w:r>
       <w:r>
-        <w:t>) show that most people find it important or very important that a digital checklist the Lego pieces can be sorted by colour and type of piece, showing this should be a key feature of my digital checklist. However, being able to filter by Lego pieces type and colour are shown to be not as important and therefore are not as key to people. Finally, having a link to buy a missing Lego piece and being able to scan Lego pieces in a set to see if they are there and then check them off, have very mixed answers showing they should be nothing more than optional for the checklist.</w:t>
+        <w:t xml:space="preserve">) show that most people find it important or very important that a digital checklist the Lego pieces can be sorted by colour and type of piece, showing this should be a key feature of my digital checklist. However, being able to filter by Lego pieces type and colour are shown to be not as important and therefore are not as key to people. Finally, having a link to buy a missing Lego piece and being able to scan Lego pieces in a set to see if they are there </w:t>
+      </w:r>
+      <w:r>
+        <w:lastRenderedPageBreak/>
+        <w:t>and then check them off, have very mixed answers showing they should be nothing more than optional for the checklist.</w:t>
       </w:r>
     </w:p>
     <w:p>
@@ -2032,7 +2168,6 @@
         <w:rPr>
           <w:noProof/>
         </w:rPr>
-        <w:lastRenderedPageBreak/>
         <w:drawing>
           <wp:inline distT="0" distB="0" distL="0" distR="0" wp14:anchorId="59C497B0" wp14:editId="3E16CF0D">
             <wp:extent cx="5731510" cy="3416061"/>
@@ -2210,7 +2345,15 @@
     </w:p>
     <w:p>
       <w:r>
-        <w:t xml:space="preserve">From the responses to question 6 I went and found the Brickset API </w:t>
+        <w:t xml:space="preserve">From the responses to question 6 I went and found the </w:t>
+      </w:r>
+      <w:proofErr w:type="spellStart"/>
+      <w:r>
+        <w:t>Brickset</w:t>
+      </w:r>
+      <w:proofErr w:type="spellEnd"/>
+      <w:r>
+        <w:t xml:space="preserve"> API </w:t>
       </w:r>
       <w:r>
         <w:fldChar w:fldCharType="begin"/>
@@ -2323,6 +2466,7 @@
     </w:p>
     <w:p>
       <w:r>
+        <w:lastRenderedPageBreak/>
         <w:t xml:space="preserve">Finally, the results of question 7 (see </w:t>
       </w:r>
       <w:r>
@@ -2398,11 +2542,7 @@
         <w:fldChar w:fldCharType="end"/>
       </w:r>
       <w:r>
-        <w:t xml:space="preserve">) where users are allowed to add any ideas for any other features gave some useful ideas. For example, being able to also scan bricks with a webcam as well as a mobile for PC/Laptop users. As well as if there are multiple Lego pieces </w:t>
-      </w:r>
-      <w:r>
-        <w:lastRenderedPageBreak/>
-        <w:t xml:space="preserve">of the same type and colour on the checklist being able to record the specific number of these found. Finally, another feature suggested was to import and export XML files like a Bricklink </w:t>
+        <w:t xml:space="preserve">) where users are allowed to add any ideas for any other features gave some useful ideas. For example, being able to also scan bricks with a webcam as well as a mobile for PC/Laptop users. As well as if there are multiple Lego pieces of the same type and colour on the checklist being able to record the specific number of these found. Finally, another feature suggested was to import and export XML files like a Bricklink </w:t>
       </w:r>
       <w:r>
         <w:fldChar w:fldCharType="begin"/>
@@ -2428,7 +2568,7 @@
         <w:pStyle w:val="Heading2"/>
       </w:pPr>
       <w:r>
-        <w:t>Design and Implementation</w:t>
+        <w:t>Design</w:t>
       </w:r>
     </w:p>
     <w:p>
@@ -2917,6 +3057,7 @@
         </w:numPr>
       </w:pPr>
       <w:r>
+        <w:lastRenderedPageBreak/>
         <w:t>If in the set but already have all that type of piece needed, it will inform the user of this</w:t>
       </w:r>
     </w:p>
@@ -2941,7 +3082,6 @@
         </w:numPr>
       </w:pPr>
       <w:r>
-        <w:lastRenderedPageBreak/>
         <w:t xml:space="preserve">Users could import and export a checklist as an XML file in the Bricklink </w:t>
       </w:r>
       <w:r>
@@ -3184,13 +3324,26 @@
       <w:pPr>
         <w:pStyle w:val="Heading4"/>
       </w:pPr>
-      <w:r>
-        <w:t>Brickset API</w:t>
-      </w:r>
-    </w:p>
-    <w:p>
-      <w:r>
-        <w:t xml:space="preserve">The Brickset API </w:t>
+      <w:proofErr w:type="spellStart"/>
+      <w:r>
+        <w:t>Brickset</w:t>
+      </w:r>
+      <w:proofErr w:type="spellEnd"/>
+      <w:r>
+        <w:t xml:space="preserve"> API</w:t>
+      </w:r>
+    </w:p>
+    <w:p>
+      <w:r>
+        <w:t xml:space="preserve">The </w:t>
+      </w:r>
+      <w:proofErr w:type="spellStart"/>
+      <w:r>
+        <w:t>Brickset</w:t>
+      </w:r>
+      <w:proofErr w:type="spellEnd"/>
+      <w:r>
+        <w:t xml:space="preserve"> API </w:t>
       </w:r>
       <w:r>
         <w:fldChar w:fldCharType="begin"/>
@@ -3260,6 +3413,9 @@
         <w:t>Database</w:t>
       </w:r>
       <w:bookmarkEnd w:id="24"/>
+      <w:r>
+        <w:t xml:space="preserve"> Design</w:t>
+      </w:r>
     </w:p>
     <w:p>
       <w:pPr>
@@ -3270,9 +3426,9 @@
           <w:noProof/>
         </w:rPr>
         <w:drawing>
-          <wp:inline distT="0" distB="0" distL="0" distR="0" wp14:anchorId="2424E26F" wp14:editId="3E33A8B6">
-            <wp:extent cx="5714365" cy="3522685"/>
-            <wp:effectExtent l="0" t="0" r="635" b="1905"/>
+          <wp:inline distT="0" distB="0" distL="0" distR="0" wp14:anchorId="2424E26F" wp14:editId="411579DC">
+            <wp:extent cx="5715000" cy="3523076"/>
+            <wp:effectExtent l="0" t="0" r="0" b="1270"/>
             <wp:docPr id="30" name="Picture 30"/>
             <wp:cNvGraphicFramePr>
               <a:graphicFrameLocks xmlns:a="http://schemas.openxmlformats.org/drawingml/2006/main" noChangeAspect="1"/>
@@ -3284,7 +3440,7 @@
                     <pic:cNvPr id="30" name="Picture 30"/>
                     <pic:cNvPicPr/>
                   </pic:nvPicPr>
-                  <pic:blipFill rotWithShape="1">
+                  <pic:blipFill>
                     <a:blip r:embed="rId13">
                       <a:extLst>
                         <a:ext uri="{28A0092B-C50C-407E-A947-70E740481C1C}">
@@ -3292,8 +3448,10 @@
                         </a:ext>
                       </a:extLst>
                     </a:blip>
-                    <a:srcRect t="1700" b="3359"/>
-                    <a:stretch/>
+                    <a:srcRect t="2447" b="2447"/>
+                    <a:stretch>
+                      <a:fillRect/>
+                    </a:stretch>
                   </pic:blipFill>
                   <pic:spPr bwMode="auto">
                     <a:xfrm>
@@ -3393,22 +3551,83 @@
         <w:fldChar w:fldCharType="end"/>
       </w:r>
       <w:r>
-        <w:t xml:space="preserve"> above shows an ER class diagram for this database, that may change depending on the requirements completed. The database will have several tables called Account, SetsInProgress, PiecesFound, SetList</w:t>
+        <w:t xml:space="preserve"> above shows an ER class diagram for this database, that may change depending on the requirements completed. The database </w:t>
+      </w:r>
+      <w:r>
+        <w:t xml:space="preserve">has </w:t>
+      </w:r>
+      <w:r>
+        <w:t>several tables called Account</w:t>
       </w:r>
       <w:r>
         <w:t>s</w:t>
       </w:r>
       <w:r>
-        <w:t xml:space="preserve">, SetsInSetsList and </w:t>
-      </w:r>
+        <w:t xml:space="preserve">, </w:t>
+      </w:r>
+      <w:proofErr w:type="spellStart"/>
+      <w:r>
+        <w:t>SetsInProgress</w:t>
+      </w:r>
+      <w:proofErr w:type="spellEnd"/>
+      <w:r>
+        <w:t xml:space="preserve">, </w:t>
+      </w:r>
+      <w:proofErr w:type="spellStart"/>
+      <w:r>
+        <w:t>PiecesFound</w:t>
+      </w:r>
+      <w:proofErr w:type="spellEnd"/>
+      <w:r>
+        <w:t xml:space="preserve">, </w:t>
+      </w:r>
+      <w:proofErr w:type="spellStart"/>
+      <w:r>
+        <w:t>SetList</w:t>
+      </w:r>
+      <w:r>
+        <w:t>s</w:t>
+      </w:r>
+      <w:proofErr w:type="spellEnd"/>
+      <w:r>
+        <w:t xml:space="preserve">, </w:t>
+      </w:r>
+      <w:proofErr w:type="spellStart"/>
+      <w:r>
+        <w:t>SetsInSetsList</w:t>
+      </w:r>
+      <w:proofErr w:type="spellEnd"/>
+      <w:r>
+        <w:t xml:space="preserve"> and </w:t>
+      </w:r>
+      <w:proofErr w:type="spellStart"/>
       <w:r>
         <w:t>SetInfo</w:t>
       </w:r>
+      <w:proofErr w:type="spellEnd"/>
       <w:r>
         <w:t>.</w:t>
       </w:r>
       <w:r>
-        <w:t xml:space="preserve"> This database will be generated using hibernate </w:t>
+        <w:t xml:space="preserve"> Th</w:t>
+      </w:r>
+      <w:r>
+        <w:t>e</w:t>
+      </w:r>
+      <w:r>
+        <w:t>s</w:t>
+      </w:r>
+      <w:r>
+        <w:t>e</w:t>
+      </w:r>
+      <w:r>
+        <w:t xml:space="preserve"> database </w:t>
+      </w:r>
+      <w:r>
+        <w:t xml:space="preserve">tables are </w:t>
+      </w:r>
+      <w:r>
+        <w:t xml:space="preserve">generated using hibernate </w:t>
       </w:r>
       <w:r>
         <w:fldChar w:fldCharType="begin"/>
@@ -3432,6 +3651,9 @@
         <w:t xml:space="preserve">and JSP in classes described in </w:t>
       </w:r>
       <w:r>
+        <w:t xml:space="preserve">the </w:t>
+      </w:r>
+      <w:r>
         <w:fldChar w:fldCharType="begin"/>
       </w:r>
       <w:r>
@@ -3470,17 +3692,703 @@
     </w:p>
     <w:p>
       <w:r>
-        <w:t>Account will be used to store user accounts, with their email as the primary key (as this is already unique), a password (that will be encrypted by hashing with salt) and a foreign key setsOwnedListId that links to the SetsOwnedList table which is explained later in this section.</w:t>
-      </w:r>
-    </w:p>
-    <w:p>
-      <w:r>
-        <w:t>SetsInProgress stores the sets that a user currently has a checklist in progress for, with the user’s email as the foreign key so it's easy to find which user it belongs to and the set number. Then the pieces that the already been found are stored in the PiecesFound table, which stores the pieces number, colour number and the quantity currently found (if 0 pieces have been found these won’t be saved to save database storage).</w:t>
-      </w:r>
-    </w:p>
-    <w:p>
-      <w:r>
-        <w:t>SetsList table will store lists the user has created, that contain Lego sets (called set lists). The table stores the name of the list and a unique id of the list that is used to find the sets that belong to the list in the SetsInSetsList table. SetsInSetsList stores the set numbers of a set saved to a list, with a unique id as the primary key for each set saved, a set number should not be used a set could be in more than one list.</w:t>
+        <w:t xml:space="preserve">The </w:t>
+      </w:r>
+      <w:r>
+        <w:t>Account</w:t>
+      </w:r>
+      <w:r>
+        <w:t>s</w:t>
+      </w:r>
+      <w:r>
+        <w:t xml:space="preserve"> </w:t>
+      </w:r>
+      <w:r>
+        <w:t xml:space="preserve">table </w:t>
+      </w:r>
+      <w:r>
+        <w:t>is</w:t>
+      </w:r>
+      <w:r>
+        <w:t xml:space="preserve"> used to store user accounts, with</w:t>
+      </w:r>
+      <w:r>
+        <w:t xml:space="preserve"> ‘</w:t>
+      </w:r>
+      <w:proofErr w:type="spellStart"/>
+      <w:r>
+        <w:t>accountId</w:t>
+      </w:r>
+      <w:proofErr w:type="spellEnd"/>
+      <w:r>
+        <w:t>’</w:t>
+      </w:r>
+      <w:r>
+        <w:t xml:space="preserve"> </w:t>
+      </w:r>
+      <w:r>
+        <w:t>as the primary key</w:t>
+      </w:r>
+      <w:r>
+        <w:t>, ‘</w:t>
+      </w:r>
+      <w:r>
+        <w:t>email</w:t>
+      </w:r>
+      <w:r>
+        <w:t xml:space="preserve">’ </w:t>
+      </w:r>
+      <w:r>
+        <w:t>which is a unique attribute as an email can only belong to one account, and</w:t>
+      </w:r>
+      <w:r>
+        <w:t xml:space="preserve"> a </w:t>
+      </w:r>
+      <w:r>
+        <w:t>‘</w:t>
+      </w:r>
+      <w:r>
+        <w:t>password</w:t>
+      </w:r>
+      <w:r>
+        <w:t>’</w:t>
+      </w:r>
+      <w:r>
+        <w:t xml:space="preserve"> that </w:t>
+      </w:r>
+      <w:r>
+        <w:t>is</w:t>
+      </w:r>
+      <w:r>
+        <w:t xml:space="preserve"> encrypted </w:t>
+      </w:r>
+      <w:r>
+        <w:t xml:space="preserve">using a </w:t>
+      </w:r>
+      <w:r>
+        <w:t>hash</w:t>
+      </w:r>
+      <w:r>
+        <w:t xml:space="preserve"> and</w:t>
+      </w:r>
+      <w:r>
+        <w:t xml:space="preserve"> salt.</w:t>
+      </w:r>
+    </w:p>
+    <w:p>
+      <w:r>
+        <w:t xml:space="preserve">The </w:t>
+      </w:r>
+      <w:proofErr w:type="spellStart"/>
+      <w:r>
+        <w:t>SetsInProgress</w:t>
+      </w:r>
+      <w:proofErr w:type="spellEnd"/>
+      <w:r>
+        <w:t xml:space="preserve"> </w:t>
+      </w:r>
+      <w:r>
+        <w:t xml:space="preserve">table </w:t>
+      </w:r>
+      <w:r>
+        <w:t>stores the set</w:t>
+      </w:r>
+      <w:r>
+        <w:t xml:space="preserve"> number</w:t>
+      </w:r>
+      <w:r>
+        <w:t>s</w:t>
+      </w:r>
+      <w:r>
+        <w:t xml:space="preserve"> of sets </w:t>
+      </w:r>
+      <w:r>
+        <w:t>(‘</w:t>
+      </w:r>
+      <w:proofErr w:type="spellStart"/>
+      <w:r>
+        <w:t>setNumber</w:t>
+      </w:r>
+      <w:proofErr w:type="spellEnd"/>
+      <w:r>
+        <w:t xml:space="preserve">’) </w:t>
+      </w:r>
+      <w:r>
+        <w:t>that a user currently has a checklist in progress for</w:t>
+      </w:r>
+      <w:r>
+        <w:t xml:space="preserve">, </w:t>
+      </w:r>
+      <w:r>
+        <w:t>the information for these sets</w:t>
+      </w:r>
+      <w:r>
+        <w:t xml:space="preserve"> </w:t>
+      </w:r>
+      <w:r>
+        <w:t xml:space="preserve">are </w:t>
+      </w:r>
+      <w:r>
+        <w:t>stored in the ‘</w:t>
+      </w:r>
+      <w:proofErr w:type="spellStart"/>
+      <w:r>
+        <w:t>Set</w:t>
+      </w:r>
+      <w:r>
+        <w:t>Info</w:t>
+      </w:r>
+      <w:proofErr w:type="spellEnd"/>
+      <w:r>
+        <w:t>’ table explained below. There is also ‘</w:t>
+      </w:r>
+      <w:proofErr w:type="spellStart"/>
+      <w:r>
+        <w:t>setInProgressId</w:t>
+      </w:r>
+      <w:proofErr w:type="spellEnd"/>
+      <w:r>
+        <w:t xml:space="preserve">’ </w:t>
+      </w:r>
+      <w:r>
+        <w:t>i</w:t>
+      </w:r>
+      <w:r>
+        <w:t>s the primary key,</w:t>
+      </w:r>
+      <w:r>
+        <w:t xml:space="preserve"> with the user’s </w:t>
+      </w:r>
+      <w:r>
+        <w:t>‘</w:t>
+      </w:r>
+      <w:proofErr w:type="spellStart"/>
+      <w:r>
+        <w:t>accountId</w:t>
+      </w:r>
+      <w:proofErr w:type="spellEnd"/>
+      <w:r>
+        <w:t>’</w:t>
+      </w:r>
+      <w:r>
+        <w:t xml:space="preserve"> </w:t>
+      </w:r>
+      <w:r>
+        <w:t>a</w:t>
+      </w:r>
+      <w:r>
+        <w:t xml:space="preserve">s the foreign key so it's easy to find which user it belongs to and </w:t>
+      </w:r>
+      <w:r>
+        <w:t>finally ‘</w:t>
+      </w:r>
+      <w:proofErr w:type="spellStart"/>
+      <w:r>
+        <w:t>lastChangedDateTime</w:t>
+      </w:r>
+      <w:proofErr w:type="spellEnd"/>
+      <w:r>
+        <w:t xml:space="preserve">’ </w:t>
+      </w:r>
+      <w:r>
+        <w:t>which stores the last time the set</w:t>
+      </w:r>
+      <w:r>
+        <w:t xml:space="preserve"> i</w:t>
+      </w:r>
+      <w:r>
+        <w:t>n</w:t>
+      </w:r>
+      <w:r>
+        <w:t xml:space="preserve"> p</w:t>
+      </w:r>
+      <w:r>
+        <w:t xml:space="preserve">rogress was saved to the database, this is </w:t>
+      </w:r>
+      <w:r>
+        <w:t>used so that the last 3 used s</w:t>
+      </w:r>
+      <w:r>
+        <w:t>et</w:t>
+      </w:r>
+      <w:r>
+        <w:t>s i</w:t>
+      </w:r>
+      <w:r>
+        <w:t>n</w:t>
+      </w:r>
+      <w:r>
+        <w:t xml:space="preserve"> p</w:t>
+      </w:r>
+      <w:r>
+        <w:t xml:space="preserve">rogress </w:t>
+      </w:r>
+      <w:r>
+        <w:t>can be displayed to the user on the home page</w:t>
+      </w:r>
+      <w:r>
+        <w:t>.</w:t>
+      </w:r>
+    </w:p>
+    <w:p>
+      <w:r>
+        <w:t>T</w:t>
+      </w:r>
+      <w:r>
+        <w:t xml:space="preserve">he </w:t>
+      </w:r>
+      <w:proofErr w:type="spellStart"/>
+      <w:r>
+        <w:t>PiecesFound</w:t>
+      </w:r>
+      <w:proofErr w:type="spellEnd"/>
+      <w:r>
+        <w:t xml:space="preserve"> table</w:t>
+      </w:r>
+      <w:r>
+        <w:t xml:space="preserve"> is used to store pieces for a ‘</w:t>
+      </w:r>
+      <w:proofErr w:type="spellStart"/>
+      <w:r>
+        <w:t>SetInProgress</w:t>
+      </w:r>
+      <w:proofErr w:type="spellEnd"/>
+      <w:r>
+        <w:t>’ and</w:t>
+      </w:r>
+      <w:r>
+        <w:t xml:space="preserve"> contains attributes ‘</w:t>
+      </w:r>
+      <w:proofErr w:type="spellStart"/>
+      <w:r>
+        <w:t>pieceFoundId</w:t>
+      </w:r>
+      <w:proofErr w:type="spellEnd"/>
+      <w:r>
+        <w:t xml:space="preserve">’ is the primary key, </w:t>
+      </w:r>
+      <w:r>
+        <w:t>‘</w:t>
+      </w:r>
+      <w:proofErr w:type="spellStart"/>
+      <w:r>
+        <w:t>setInProgressId</w:t>
+      </w:r>
+      <w:proofErr w:type="spellEnd"/>
+      <w:r>
+        <w:t xml:space="preserve">’ </w:t>
+      </w:r>
+      <w:r>
+        <w:t>i</w:t>
+      </w:r>
+      <w:r>
+        <w:t xml:space="preserve">s </w:t>
+      </w:r>
+      <w:r>
+        <w:t>a</w:t>
+      </w:r>
+      <w:r>
+        <w:t xml:space="preserve"> foreign key so it's easy to </w:t>
+      </w:r>
+      <w:r>
+        <w:t>identify</w:t>
+      </w:r>
+      <w:r>
+        <w:t xml:space="preserve"> which </w:t>
+      </w:r>
+      <w:proofErr w:type="spellStart"/>
+      <w:r>
+        <w:t>setInProgress</w:t>
+      </w:r>
+      <w:proofErr w:type="spellEnd"/>
+      <w:r>
+        <w:t xml:space="preserve"> the </w:t>
+      </w:r>
+      <w:proofErr w:type="spellStart"/>
+      <w:r>
+        <w:t>pieceFound</w:t>
+      </w:r>
+      <w:proofErr w:type="spellEnd"/>
+      <w:r>
+        <w:t xml:space="preserve"> belongs to,</w:t>
+      </w:r>
+      <w:r>
+        <w:t xml:space="preserve"> </w:t>
+      </w:r>
+      <w:r>
+        <w:t xml:space="preserve">the </w:t>
+      </w:r>
+      <w:r>
+        <w:t>‘</w:t>
+      </w:r>
+      <w:proofErr w:type="spellStart"/>
+      <w:r>
+        <w:t>piece</w:t>
+      </w:r>
+      <w:r>
+        <w:t>N</w:t>
+      </w:r>
+      <w:r>
+        <w:t>umber</w:t>
+      </w:r>
+      <w:proofErr w:type="spellEnd"/>
+      <w:r>
+        <w:t>’</w:t>
+      </w:r>
+      <w:r>
+        <w:t xml:space="preserve">, </w:t>
+      </w:r>
+      <w:r>
+        <w:t>the ‘</w:t>
+      </w:r>
+      <w:proofErr w:type="spellStart"/>
+      <w:r>
+        <w:t>colourName</w:t>
+      </w:r>
+      <w:proofErr w:type="spellEnd"/>
+      <w:r>
+        <w:t>’</w:t>
+      </w:r>
+      <w:r>
+        <w:t xml:space="preserve"> </w:t>
+      </w:r>
+      <w:r>
+        <w:t xml:space="preserve">is </w:t>
+      </w:r>
+      <w:r>
+        <w:t xml:space="preserve">the </w:t>
+      </w:r>
+      <w:r>
+        <w:t>colour of the piece</w:t>
+      </w:r>
+      <w:r>
+        <w:t xml:space="preserve">, </w:t>
+      </w:r>
+      <w:r>
+        <w:t>‘</w:t>
+      </w:r>
+      <w:proofErr w:type="spellStart"/>
+      <w:r>
+        <w:t>isSpare</w:t>
+      </w:r>
+      <w:proofErr w:type="spellEnd"/>
+      <w:r>
+        <w:t>’</w:t>
+      </w:r>
+      <w:r>
+        <w:t xml:space="preserve"> shows</w:t>
+      </w:r>
+      <w:r>
+        <w:t xml:space="preserve"> if this </w:t>
+      </w:r>
+      <w:r>
+        <w:t xml:space="preserve">is </w:t>
+      </w:r>
+      <w:r>
+        <w:t xml:space="preserve">a spare provided </w:t>
+      </w:r>
+      <w:r>
+        <w:t xml:space="preserve">piece </w:t>
+      </w:r>
+      <w:r>
+        <w:t>with the Lego Set but not required to build the set</w:t>
+      </w:r>
+      <w:r>
+        <w:t>,</w:t>
+      </w:r>
+      <w:r>
+        <w:t xml:space="preserve"> </w:t>
+      </w:r>
+      <w:r>
+        <w:t xml:space="preserve">and </w:t>
+      </w:r>
+      <w:r>
+        <w:t>‘</w:t>
+      </w:r>
+      <w:proofErr w:type="spellStart"/>
+      <w:r>
+        <w:t>quantityFound</w:t>
+      </w:r>
+      <w:proofErr w:type="spellEnd"/>
+      <w:r>
+        <w:t xml:space="preserve">’ which is </w:t>
+      </w:r>
+      <w:r>
+        <w:t xml:space="preserve">the quantity </w:t>
+      </w:r>
+      <w:r>
+        <w:t>of the particular piece that ha</w:t>
+      </w:r>
+      <w:r>
+        <w:t>s</w:t>
+      </w:r>
+      <w:r>
+        <w:t xml:space="preserve"> </w:t>
+      </w:r>
+      <w:r>
+        <w:t xml:space="preserve">currently </w:t>
+      </w:r>
+      <w:r>
+        <w:t xml:space="preserve">been </w:t>
+      </w:r>
+      <w:r>
+        <w:t>found (if 0 pieces have been found these won’t be saved to save database storage).</w:t>
+      </w:r>
+    </w:p>
+    <w:p>
+      <w:proofErr w:type="spellStart"/>
+      <w:r>
+        <w:t>SetsList</w:t>
+      </w:r>
+      <w:r>
+        <w:t>s</w:t>
+      </w:r>
+      <w:proofErr w:type="spellEnd"/>
+      <w:r>
+        <w:t xml:space="preserve"> table store</w:t>
+      </w:r>
+      <w:r>
+        <w:t>s</w:t>
+      </w:r>
+      <w:r>
+        <w:t xml:space="preserve"> </w:t>
+      </w:r>
+      <w:r>
+        <w:t>set</w:t>
+      </w:r>
+      <w:r>
+        <w:t xml:space="preserve">lists the user has created, that contain Lego sets (called setlists). The table stores the name of the list </w:t>
+      </w:r>
+      <w:r>
+        <w:t>(‘</w:t>
+      </w:r>
+      <w:proofErr w:type="spellStart"/>
+      <w:r>
+        <w:t>list</w:t>
+      </w:r>
+      <w:r>
+        <w:t>N</w:t>
+      </w:r>
+      <w:r>
+        <w:t>ame</w:t>
+      </w:r>
+      <w:proofErr w:type="spellEnd"/>
+      <w:r>
+        <w:t>’),</w:t>
+      </w:r>
+      <w:r>
+        <w:t xml:space="preserve"> a </w:t>
+      </w:r>
+      <w:r>
+        <w:t>primary key (‘</w:t>
+      </w:r>
+      <w:proofErr w:type="spellStart"/>
+      <w:r>
+        <w:t>setListId</w:t>
+      </w:r>
+      <w:proofErr w:type="spellEnd"/>
+      <w:r>
+        <w:t>’)</w:t>
+      </w:r>
+      <w:r>
+        <w:t xml:space="preserve"> </w:t>
+      </w:r>
+      <w:r>
+        <w:t>(</w:t>
+      </w:r>
+      <w:r>
+        <w:t xml:space="preserve">used to find the sets that belong to the list in the </w:t>
+      </w:r>
+      <w:proofErr w:type="spellStart"/>
+      <w:r>
+        <w:t>SetsInSetsList</w:t>
+      </w:r>
+      <w:proofErr w:type="spellEnd"/>
+      <w:r>
+        <w:t xml:space="preserve"> table</w:t>
+      </w:r>
+      <w:r>
+        <w:t xml:space="preserve"> explained below), the total number of sets in the list (‘</w:t>
+      </w:r>
+      <w:proofErr w:type="spellStart"/>
+      <w:r>
+        <w:t>totalSets</w:t>
+      </w:r>
+      <w:proofErr w:type="spellEnd"/>
+      <w:r>
+        <w:t>’),</w:t>
+      </w:r>
+      <w:r>
+        <w:t xml:space="preserve"> </w:t>
+      </w:r>
+      <w:r>
+        <w:t>with the user’s ‘</w:t>
+      </w:r>
+      <w:proofErr w:type="spellStart"/>
+      <w:r>
+        <w:t>accountId</w:t>
+      </w:r>
+      <w:proofErr w:type="spellEnd"/>
+      <w:r>
+        <w:t xml:space="preserve">’ </w:t>
+      </w:r>
+      <w:r>
+        <w:t>a</w:t>
+      </w:r>
+      <w:r>
+        <w:t>s the foreign key so it's easy to find which user it belongs to</w:t>
+      </w:r>
+      <w:r>
+        <w:t xml:space="preserve"> </w:t>
+      </w:r>
+      <w:r>
+        <w:lastRenderedPageBreak/>
+        <w:t>and finally ‘</w:t>
+      </w:r>
+      <w:proofErr w:type="spellStart"/>
+      <w:r>
+        <w:t>lastChangedDateTime</w:t>
+      </w:r>
+      <w:proofErr w:type="spellEnd"/>
+      <w:r>
+        <w:t xml:space="preserve">’ which stores the last time the </w:t>
+      </w:r>
+      <w:r>
+        <w:t>setlist</w:t>
+      </w:r>
+      <w:r>
+        <w:t xml:space="preserve"> was saved to the database, this is used so that the last 3 used setlists can be displayed to the user on the home page.</w:t>
+      </w:r>
+    </w:p>
+    <w:p>
+      <w:proofErr w:type="spellStart"/>
+      <w:r>
+        <w:t>SetsInSetsList</w:t>
+      </w:r>
+      <w:proofErr w:type="spellEnd"/>
+      <w:r>
+        <w:t xml:space="preserve"> stores the set numbers of set</w:t>
+      </w:r>
+      <w:r>
+        <w:t xml:space="preserve">s </w:t>
+      </w:r>
+      <w:r>
+        <w:t>(‘</w:t>
+      </w:r>
+      <w:proofErr w:type="spellStart"/>
+      <w:r>
+        <w:t>setNumber</w:t>
+      </w:r>
+      <w:proofErr w:type="spellEnd"/>
+      <w:r>
+        <w:t>’)</w:t>
+      </w:r>
+      <w:r>
+        <w:t xml:space="preserve"> saved to a</w:t>
+      </w:r>
+      <w:r>
+        <w:t xml:space="preserve"> set</w:t>
+      </w:r>
+      <w:r>
+        <w:t>list</w:t>
+      </w:r>
+      <w:r>
+        <w:t xml:space="preserve"> in the database</w:t>
+      </w:r>
+      <w:r>
+        <w:t xml:space="preserve">, the information </w:t>
+      </w:r>
+      <w:r>
+        <w:t xml:space="preserve">for these sets </w:t>
+      </w:r>
+      <w:r>
+        <w:t>are stored in the ‘</w:t>
+      </w:r>
+      <w:proofErr w:type="spellStart"/>
+      <w:r>
+        <w:t>SetInfo</w:t>
+      </w:r>
+      <w:proofErr w:type="spellEnd"/>
+      <w:r>
+        <w:t>’ table explained below.</w:t>
+      </w:r>
+      <w:r>
+        <w:t xml:space="preserve"> </w:t>
+      </w:r>
+      <w:r>
+        <w:t>It has a</w:t>
+      </w:r>
+      <w:r>
+        <w:t xml:space="preserve"> primary key </w:t>
+      </w:r>
+      <w:r>
+        <w:t>‘</w:t>
+      </w:r>
+      <w:proofErr w:type="spellStart"/>
+      <w:r>
+        <w:t>setInSetListId</w:t>
+      </w:r>
+      <w:proofErr w:type="spellEnd"/>
+      <w:r>
+        <w:t>’</w:t>
+      </w:r>
+      <w:r>
+        <w:t xml:space="preserve">, </w:t>
+      </w:r>
+      <w:r>
+        <w:t>‘</w:t>
+      </w:r>
+      <w:proofErr w:type="spellStart"/>
+      <w:r>
+        <w:t>setListId</w:t>
+      </w:r>
+      <w:proofErr w:type="spellEnd"/>
+      <w:r>
+        <w:t xml:space="preserve">’ </w:t>
+      </w:r>
+      <w:r>
+        <w:t xml:space="preserve">is a foreign key so it's easy to identify which </w:t>
+      </w:r>
+      <w:r>
+        <w:t>setlist</w:t>
+      </w:r>
+      <w:r>
+        <w:t xml:space="preserve"> </w:t>
+      </w:r>
+      <w:r>
+        <w:t>this</w:t>
+      </w:r>
+      <w:r>
+        <w:t xml:space="preserve"> belongs to</w:t>
+      </w:r>
+      <w:r>
+        <w:t xml:space="preserve"> </w:t>
+      </w:r>
+      <w:r>
+        <w:t>a</w:t>
+      </w:r>
+      <w:r>
+        <w:t xml:space="preserve">nd </w:t>
+      </w:r>
+      <w:r>
+        <w:t>the ‘</w:t>
+      </w:r>
+      <w:proofErr w:type="spellStart"/>
+      <w:r>
+        <w:t>setNumber</w:t>
+      </w:r>
+      <w:proofErr w:type="spellEnd"/>
+      <w:r>
+        <w:t xml:space="preserve">’ for the set, which </w:t>
+      </w:r>
+      <w:r>
+        <w:t>should not be</w:t>
+      </w:r>
+      <w:r>
+        <w:t xml:space="preserve"> unique in each setlist</w:t>
+      </w:r>
+      <w:r>
+        <w:t>.</w:t>
       </w:r>
     </w:p>
     <w:p>
@@ -3488,7 +4396,70 @@
         <w:t xml:space="preserve">Finally, </w:t>
       </w:r>
       <w:r>
-        <w:t xml:space="preserve">the SetInfo table </w:t>
+        <w:t xml:space="preserve">the </w:t>
+      </w:r>
+      <w:proofErr w:type="spellStart"/>
+      <w:r>
+        <w:t>SetInfo</w:t>
+      </w:r>
+      <w:proofErr w:type="spellEnd"/>
+      <w:r>
+        <w:t xml:space="preserve"> table </w:t>
+      </w:r>
+      <w:r>
+        <w:t xml:space="preserve">holds information about sets stored in either the </w:t>
+      </w:r>
+      <w:proofErr w:type="spellStart"/>
+      <w:r>
+        <w:t>SetsInProgress</w:t>
+      </w:r>
+      <w:proofErr w:type="spellEnd"/>
+      <w:r>
+        <w:t xml:space="preserve"> or </w:t>
+      </w:r>
+      <w:proofErr w:type="spellStart"/>
+      <w:r>
+        <w:t>SetsInSetLists</w:t>
+      </w:r>
+      <w:proofErr w:type="spellEnd"/>
+      <w:r>
+        <w:t xml:space="preserve"> tables. </w:t>
+      </w:r>
+      <w:r>
+        <w:t>‘</w:t>
+      </w:r>
+      <w:proofErr w:type="spellStart"/>
+      <w:r>
+        <w:t>setNumber</w:t>
+      </w:r>
+      <w:proofErr w:type="spellEnd"/>
+      <w:r>
+        <w:t xml:space="preserve">’ is the primary key </w:t>
+      </w:r>
+      <w:r>
+        <w:t>that</w:t>
+      </w:r>
+      <w:r>
+        <w:t xml:space="preserve"> is used to link to this table in the other tables,  the set’s ‘name’, ‘year’ released, ‘theme’, number of pieces in the set ‘</w:t>
+      </w:r>
+      <w:proofErr w:type="spellStart"/>
+      <w:r>
+        <w:t>num_pieces</w:t>
+      </w:r>
+      <w:proofErr w:type="spellEnd"/>
+      <w:r>
+        <w:t xml:space="preserve">’ and </w:t>
+      </w:r>
+      <w:r>
+        <w:t>a URL for an image of the set (‘</w:t>
+      </w:r>
+      <w:proofErr w:type="spellStart"/>
+      <w:r>
+        <w:t>img_url</w:t>
+      </w:r>
+      <w:proofErr w:type="spellEnd"/>
+      <w:r>
+        <w:t>’).</w:t>
       </w:r>
     </w:p>
     <w:p>
@@ -3516,7 +4487,6 @@
         <w:rPr>
           <w:noProof/>
         </w:rPr>
-        <w:lastRenderedPageBreak/>
         <w:drawing>
           <wp:inline distT="0" distB="0" distL="0" distR="0" wp14:anchorId="0B3226C6" wp14:editId="5A9DF076">
             <wp:extent cx="5659501" cy="4684085"/>
@@ -3620,13 +4590,42 @@
         <w:t xml:space="preserve"> above is a class diagram for my system, with several classes Set, Piece,</w:t>
       </w:r>
       <w:r>
-        <w:t xml:space="preserve"> SetInSetList,</w:t>
-      </w:r>
-      <w:r>
-        <w:t xml:space="preserve"> Set_list</w:t>
-      </w:r>
-      <w:r>
-        <w:t>, SetInProgress, PieceFound, Account and Theme</w:t>
+        <w:t xml:space="preserve"> </w:t>
+      </w:r>
+      <w:proofErr w:type="spellStart"/>
+      <w:r>
+        <w:t>SetInSetList</w:t>
+      </w:r>
+      <w:proofErr w:type="spellEnd"/>
+      <w:r>
+        <w:t>,</w:t>
+      </w:r>
+      <w:r>
+        <w:t xml:space="preserve"> </w:t>
+      </w:r>
+      <w:proofErr w:type="spellStart"/>
+      <w:r>
+        <w:t>Set_list</w:t>
+      </w:r>
+      <w:proofErr w:type="spellEnd"/>
+      <w:r>
+        <w:t xml:space="preserve">, </w:t>
+      </w:r>
+      <w:proofErr w:type="spellStart"/>
+      <w:r>
+        <w:t>SetInProgress</w:t>
+      </w:r>
+      <w:proofErr w:type="spellEnd"/>
+      <w:r>
+        <w:t xml:space="preserve">, </w:t>
+      </w:r>
+      <w:proofErr w:type="spellStart"/>
+      <w:r>
+        <w:t>PieceFound</w:t>
+      </w:r>
+      <w:proofErr w:type="spellEnd"/>
+      <w:r>
+        <w:t>, Account and Theme</w:t>
       </w:r>
       <w:r>
         <w:t>.</w:t>
@@ -3666,9 +4665,11 @@
       <w:r>
         <w:t>‘</w:t>
       </w:r>
+      <w:proofErr w:type="spellStart"/>
       <w:r>
         <w:t>num</w:t>
       </w:r>
+      <w:proofErr w:type="spellEnd"/>
       <w:r>
         <w:t>’</w:t>
       </w:r>
@@ -3691,6 +4692,7 @@
         <w:t xml:space="preserve">followed by a version number </w:t>
       </w:r>
       <w:r>
+        <w:lastRenderedPageBreak/>
         <w:t xml:space="preserve">that </w:t>
       </w:r>
       <w:r>
@@ -3715,7 +4717,15 @@
         <w:t xml:space="preserve">It also contains </w:t>
       </w:r>
       <w:r>
-        <w:t>the ‘name’ of the Set, the ‘year’ released, the ‘theme’ the set belongs to, the number of Lego pieces (‘num_pieces’) in the set, a URL for a</w:t>
+        <w:t>the ‘name’ of the Set, the ‘year’ released, the ‘theme’ the set belongs to, the number of Lego pieces (‘</w:t>
+      </w:r>
+      <w:proofErr w:type="spellStart"/>
+      <w:r>
+        <w:t>num_pieces</w:t>
+      </w:r>
+      <w:proofErr w:type="spellEnd"/>
+      <w:r>
+        <w:t>’) in the set, a URL for a</w:t>
       </w:r>
       <w:r>
         <w:t>n</w:t>
@@ -3726,9 +4736,11 @@
       <w:r>
         <w:t>‘</w:t>
       </w:r>
+      <w:proofErr w:type="spellStart"/>
       <w:r>
         <w:t>img_url</w:t>
       </w:r>
+      <w:proofErr w:type="spellEnd"/>
       <w:r>
         <w:t>’</w:t>
       </w:r>
@@ -3747,9 +4759,11 @@
       <w:r>
         <w:t xml:space="preserve"> an attribute called ‘</w:t>
       </w:r>
+      <w:proofErr w:type="spellStart"/>
       <w:r>
         <w:t>piece_list</w:t>
       </w:r>
+      <w:proofErr w:type="spellEnd"/>
       <w:r>
         <w:t>’ which is a</w:t>
       </w:r>
@@ -3789,7 +4803,23 @@
         <w:t>.</w:t>
       </w:r>
       <w:r>
-        <w:t xml:space="preserve"> This contains a piece number (‘num’) and this is a string as these sometimes contain letters, ‘name’ of the piece, a ‘pieceType’ which is the type of Lego piece the piece is, </w:t>
+        <w:t xml:space="preserve"> This contains a piece number (‘</w:t>
+      </w:r>
+      <w:proofErr w:type="spellStart"/>
+      <w:r>
+        <w:t>num</w:t>
+      </w:r>
+      <w:proofErr w:type="spellEnd"/>
+      <w:r>
+        <w:t>’) and this is a string as these sometimes contain letters, ‘name’ of the piece, a ‘</w:t>
+      </w:r>
+      <w:proofErr w:type="spellStart"/>
+      <w:r>
+        <w:t>pieceType</w:t>
+      </w:r>
+      <w:proofErr w:type="spellEnd"/>
+      <w:r>
+        <w:t xml:space="preserve">’ which is the type of Lego piece the piece is, </w:t>
       </w:r>
       <w:r>
         <w:t xml:space="preserve">a URL for an image of the </w:t>
@@ -3803,9 +4833,11 @@
       <w:r>
         <w:t>‘</w:t>
       </w:r>
+      <w:proofErr w:type="spellStart"/>
       <w:r>
         <w:t>img_url</w:t>
       </w:r>
+      <w:proofErr w:type="spellEnd"/>
       <w:r>
         <w:t>’</w:t>
       </w:r>
@@ -3825,11 +4857,16 @@
         <w:t xml:space="preserve"> URL (</w:t>
       </w:r>
       <w:r>
-        <w:t>‘piece</w:t>
+        <w:t>‘</w:t>
+      </w:r>
+      <w:proofErr w:type="spellStart"/>
+      <w:r>
+        <w:t>piece</w:t>
       </w:r>
       <w:r>
         <w:t>_url</w:t>
       </w:r>
+      <w:proofErr w:type="spellEnd"/>
       <w:r>
         <w:t>’</w:t>
       </w:r>
@@ -3867,7 +4904,23 @@
         <w:t xml:space="preserve">, </w:t>
       </w:r>
       <w:r>
-        <w:t>a ‘colour_name’ that’s the colour of the piece, ‘quantity’ which is the number of these pieces that are required to build the Lego Set, ‘quantity_checked’ which is the quantity the user has check</w:t>
+        <w:t>a ‘</w:t>
+      </w:r>
+      <w:proofErr w:type="spellStart"/>
+      <w:r>
+        <w:t>colour_name</w:t>
+      </w:r>
+      <w:proofErr w:type="spellEnd"/>
+      <w:r>
+        <w:t>’ that’s the colour of the piece, ‘quantity’ which is the number of these pieces that are required to build the Lego Set, ‘</w:t>
+      </w:r>
+      <w:proofErr w:type="spellStart"/>
+      <w:r>
+        <w:t>quantity_checked</w:t>
+      </w:r>
+      <w:proofErr w:type="spellEnd"/>
+      <w:r>
+        <w:t>’ which is the quantity the user has check</w:t>
       </w:r>
       <w:r>
         <w:t>ed</w:t>
@@ -3890,13 +4943,32 @@
     </w:p>
     <w:p>
       <w:r>
-        <w:t xml:space="preserve">The SetInSetList class </w:t>
-      </w:r>
-      <w:r>
-        <w:t>is used to link the Set_list class and Set class</w:t>
-      </w:r>
-      <w:r>
-        <w:t>, and is used for the database</w:t>
+        <w:t xml:space="preserve">The </w:t>
+      </w:r>
+      <w:proofErr w:type="spellStart"/>
+      <w:r>
+        <w:t>SetInSetList</w:t>
+      </w:r>
+      <w:proofErr w:type="spellEnd"/>
+      <w:r>
+        <w:t xml:space="preserve"> class </w:t>
+      </w:r>
+      <w:r>
+        <w:t xml:space="preserve">is used to link the </w:t>
+      </w:r>
+      <w:proofErr w:type="spellStart"/>
+      <w:r>
+        <w:t>Set_list</w:t>
+      </w:r>
+      <w:proofErr w:type="spellEnd"/>
+      <w:r>
+        <w:t xml:space="preserve"> and Set class</w:t>
+      </w:r>
+      <w:r>
+        <w:t>es</w:t>
+      </w:r>
+      <w:r>
+        <w:t xml:space="preserve"> and is used for the database</w:t>
       </w:r>
       <w:r>
         <w:t xml:space="preserve"> (using JPA annotations </w:t>
@@ -3920,376 +4992,734 @@
         <w:t>)</w:t>
       </w:r>
       <w:r>
-        <w:t xml:space="preserve"> so that information on a Lego set does not have to be saved several times </w:t>
-      </w:r>
+        <w:t xml:space="preserve"> so that information on a Lego set does not have to be saved several times if in several setlists</w:t>
+      </w:r>
+      <w:r>
+        <w:t>, and can just save a table that links to the set via the set’s number.</w:t>
+      </w:r>
+      <w:r>
+        <w:t xml:space="preserve"> </w:t>
+      </w:r>
+      <w:r>
+        <w:t xml:space="preserve">It </w:t>
+      </w:r>
+      <w:r>
+        <w:t>contains a</w:t>
+      </w:r>
+      <w:r>
+        <w:t xml:space="preserve"> unique</w:t>
+      </w:r>
+      <w:r>
+        <w:t xml:space="preserve"> auto-generated id (‘</w:t>
+      </w:r>
+      <w:proofErr w:type="spellStart"/>
+      <w:r>
+        <w:t>setInSetListId</w:t>
+      </w:r>
+      <w:proofErr w:type="spellEnd"/>
+      <w:r>
+        <w:t xml:space="preserve">’) </w:t>
+      </w:r>
+      <w:r>
+        <w:t xml:space="preserve">used as the primary key </w:t>
+      </w:r>
+      <w:r>
+        <w:t>for the table in the database, ‘</w:t>
+      </w:r>
+      <w:proofErr w:type="spellStart"/>
+      <w:r>
+        <w:t>listOfSets</w:t>
+      </w:r>
+      <w:proofErr w:type="spellEnd"/>
+      <w:r>
+        <w:t>’ is the setlist the set is in and ‘set’ is the set that is in the setlist</w:t>
+      </w:r>
+      <w:r>
+        <w:t>.</w:t>
+      </w:r>
+    </w:p>
+    <w:p>
+      <w:r>
+        <w:t>T</w:t>
+      </w:r>
+      <w:r>
+        <w:t xml:space="preserve">he </w:t>
+      </w:r>
+      <w:proofErr w:type="spellStart"/>
+      <w:r>
+        <w:t>Set_list</w:t>
+      </w:r>
+      <w:proofErr w:type="spellEnd"/>
+      <w:r>
+        <w:t xml:space="preserve"> class is used to store a list of Lego sets</w:t>
+      </w:r>
+      <w:r>
+        <w:t xml:space="preserve"> retrieved</w:t>
+      </w:r>
+      <w:r>
+        <w:t xml:space="preserve"> from a user’s saved list of Lego sets</w:t>
+      </w:r>
+      <w:r>
+        <w:t xml:space="preserve"> f</w:t>
+      </w:r>
+      <w:r>
+        <w:t>ro</w:t>
+      </w:r>
+      <w:r>
+        <w:t xml:space="preserve">m the database, this class is also used to create the database using JPA </w:t>
+      </w:r>
+      <w:r>
+        <w:t>annotations</w:t>
+      </w:r>
+      <w:r>
+        <w:t xml:space="preserve"> </w:t>
+      </w:r>
+      <w:r>
+        <w:fldChar w:fldCharType="begin"/>
+      </w:r>
+      <w:r>
+        <w:instrText xml:space="preserve"> REF _Ref100771127 \r \h </w:instrText>
+      </w:r>
+      <w:r>
+        <w:fldChar w:fldCharType="separate"/>
+      </w:r>
+      <w:r>
+        <w:t>[7]</w:t>
+      </w:r>
+      <w:r>
+        <w:fldChar w:fldCharType="end"/>
+      </w:r>
+      <w:r>
+        <w:t>. It contains the name of a list</w:t>
+      </w:r>
+      <w:r>
+        <w:t xml:space="preserve"> (‘</w:t>
+      </w:r>
+      <w:proofErr w:type="spellStart"/>
+      <w:r>
+        <w:t>listName</w:t>
+      </w:r>
+      <w:proofErr w:type="spellEnd"/>
+      <w:r>
+        <w:t>’), the user ‘account’ the list belongs to, ‘</w:t>
+      </w:r>
+      <w:proofErr w:type="spellStart"/>
+      <w:r>
+        <w:t>setListId</w:t>
+      </w:r>
+      <w:proofErr w:type="spellEnd"/>
+      <w:r>
+        <w:t>’</w:t>
+      </w:r>
+      <w:r>
+        <w:t xml:space="preserve"> is a</w:t>
+      </w:r>
+      <w:r>
+        <w:t xml:space="preserve"> </w:t>
+      </w:r>
+      <w:r>
+        <w:t>unique auto-generated id used as the primary key in the database</w:t>
+      </w:r>
+      <w:r>
+        <w:t>, the number of sets in the list (‘</w:t>
+      </w:r>
+      <w:proofErr w:type="spellStart"/>
+      <w:r>
+        <w:t>totalSets</w:t>
+      </w:r>
+      <w:proofErr w:type="spellEnd"/>
+      <w:r>
+        <w:t>’), ‘</w:t>
+      </w:r>
+      <w:proofErr w:type="spellStart"/>
+      <w:r>
+        <w:t>lastChangedDateTime</w:t>
+      </w:r>
+      <w:proofErr w:type="spellEnd"/>
+      <w:r>
+        <w:t>’ which holds the last</w:t>
+      </w:r>
+      <w:r>
+        <w:t xml:space="preserve"> </w:t>
+      </w:r>
+      <w:r>
+        <w:t xml:space="preserve">date and </w:t>
+      </w:r>
+      <w:r>
+        <w:t>time the class was changed and is used so that the last 3 used setlists can be displayed to the user on the home page and so that the last accessed list is at the top of the selector when selecting a setlist to add a Lego set to. Finally, there is</w:t>
+      </w:r>
+      <w:r>
+        <w:t xml:space="preserve"> a</w:t>
+      </w:r>
+      <w:r>
+        <w:t xml:space="preserve"> List </w:t>
+      </w:r>
+      <w:r>
+        <w:t xml:space="preserve">of type </w:t>
+      </w:r>
+      <w:proofErr w:type="spellStart"/>
+      <w:r>
+        <w:t>Set</w:t>
+      </w:r>
+      <w:r>
+        <w:t>InSetList</w:t>
+      </w:r>
+      <w:proofErr w:type="spellEnd"/>
+      <w:r>
+        <w:t xml:space="preserve"> (‘</w:t>
+      </w:r>
+      <w:proofErr w:type="spellStart"/>
+      <w:r>
+        <w:t>setsInSetList</w:t>
+      </w:r>
+      <w:proofErr w:type="spellEnd"/>
+      <w:r>
+        <w:t>’)</w:t>
+      </w:r>
+      <w:r>
+        <w:t>, that is used to store all the Lego sets in the list.</w:t>
+      </w:r>
+      <w:r>
+        <w:t xml:space="preserve"> </w:t>
+      </w:r>
+      <w:r>
+        <w:t>It contains</w:t>
+      </w:r>
+      <w:r>
+        <w:t xml:space="preserve"> several functions with the </w:t>
+      </w:r>
+      <w:r>
+        <w:t>‘contains()’ that checks if a set</w:t>
+      </w:r>
+      <w:r>
+        <w:t xml:space="preserve"> i</w:t>
+      </w:r>
+      <w:r>
+        <w:t>s in the list,</w:t>
+      </w:r>
+      <w:r>
+        <w:t xml:space="preserve"> </w:t>
+      </w:r>
+      <w:r>
+        <w:t>‘</w:t>
+      </w:r>
+      <w:proofErr w:type="spellStart"/>
+      <w:r>
+        <w:t>updateDateTime</w:t>
+      </w:r>
+      <w:proofErr w:type="spellEnd"/>
+      <w:r>
+        <w:t>()</w:t>
+      </w:r>
+      <w:r>
+        <w:t>’</w:t>
+      </w:r>
+      <w:r>
+        <w:t xml:space="preserve"> sets the ‘</w:t>
+      </w:r>
+      <w:proofErr w:type="spellStart"/>
+      <w:r>
+        <w:t>lastChangedDateTime</w:t>
+      </w:r>
+      <w:proofErr w:type="spellEnd"/>
+      <w:r>
+        <w:t>()</w:t>
+      </w:r>
+      <w:r>
+        <w:t>’ to the current date and time</w:t>
+      </w:r>
+      <w:r>
+        <w:t xml:space="preserve">, </w:t>
+      </w:r>
+      <w:r>
+        <w:t>‘</w:t>
+      </w:r>
+      <w:proofErr w:type="spellStart"/>
+      <w:r>
+        <w:t>add</w:t>
+      </w:r>
+      <w:r>
+        <w:t>Set</w:t>
+      </w:r>
+      <w:proofErr w:type="spellEnd"/>
+      <w:r>
+        <w:t>()’</w:t>
+      </w:r>
+      <w:r>
+        <w:t xml:space="preserve"> </w:t>
+      </w:r>
+      <w:r>
+        <w:t>adds a set to the list and increases total sets by 1,</w:t>
+      </w:r>
+      <w:r>
+        <w:t xml:space="preserve"> and ‘</w:t>
+      </w:r>
+      <w:proofErr w:type="spellStart"/>
+      <w:r>
+        <w:t>remove</w:t>
+      </w:r>
+      <w:r>
+        <w:t>Set</w:t>
+      </w:r>
+      <w:proofErr w:type="spellEnd"/>
+      <w:r>
+        <w:t>()’ that</w:t>
+      </w:r>
+      <w:r>
+        <w:t xml:space="preserve"> decreases total sets by 1</w:t>
+      </w:r>
+      <w:r>
+        <w:t>.</w:t>
+      </w:r>
+    </w:p>
+    <w:p>
+      <w:r>
+        <w:t xml:space="preserve">The </w:t>
+      </w:r>
+      <w:proofErr w:type="spellStart"/>
+      <w:r>
+        <w:t>SetInProgress</w:t>
+      </w:r>
+      <w:proofErr w:type="spellEnd"/>
+      <w:r>
+        <w:t xml:space="preserve"> class</w:t>
+      </w:r>
+      <w:r>
+        <w:t xml:space="preserve"> also uses JPA annotations </w:t>
+      </w:r>
+      <w:r>
+        <w:fldChar w:fldCharType="begin"/>
+      </w:r>
+      <w:r>
+        <w:instrText xml:space="preserve"> REF _Ref100771127 \r \h </w:instrText>
+      </w:r>
+      <w:r>
+        <w:fldChar w:fldCharType="separate"/>
+      </w:r>
+      <w:r>
+        <w:t>[7]</w:t>
+      </w:r>
+      <w:r>
+        <w:fldChar w:fldCharType="end"/>
+      </w:r>
+      <w:r>
+        <w:t xml:space="preserve"> to generate a table that connects a user’s account to </w:t>
+      </w:r>
+      <w:r>
+        <w:t xml:space="preserve">a </w:t>
+      </w:r>
+      <w:r>
+        <w:t xml:space="preserve">set checklist that they have saved to the database. Similarly, the </w:t>
+      </w:r>
+      <w:proofErr w:type="spellStart"/>
+      <w:r>
+        <w:t>SetInSetList</w:t>
+      </w:r>
+      <w:proofErr w:type="spellEnd"/>
+      <w:r>
+        <w:t xml:space="preserve"> class links to the Set class so that in the database set information is not saved multiple times, by having a variable ‘set’ of type Set. </w:t>
+      </w:r>
+      <w:r>
+        <w:t xml:space="preserve">This also contains the user ‘account’ the </w:t>
+      </w:r>
+      <w:r>
+        <w:t>set in progress belongs to, ‘</w:t>
+      </w:r>
+      <w:proofErr w:type="spellStart"/>
+      <w:r>
+        <w:t>lastChangedDateTime</w:t>
+      </w:r>
+      <w:proofErr w:type="spellEnd"/>
+      <w:r>
+        <w:t xml:space="preserve">’ which holds the last date and time the class was changed (used like </w:t>
+      </w:r>
+      <w:proofErr w:type="spellStart"/>
+      <w:r>
+        <w:t>Set_list</w:t>
+      </w:r>
+      <w:proofErr w:type="spellEnd"/>
+      <w:r>
+        <w:t xml:space="preserve"> to display </w:t>
+      </w:r>
+      <w:r>
+        <w:t xml:space="preserve">the </w:t>
+      </w:r>
+      <w:r>
+        <w:t xml:space="preserve">last 3 last saved sets in progress), </w:t>
+      </w:r>
+      <w:r>
+        <w:t>and ‘</w:t>
+      </w:r>
+      <w:proofErr w:type="spellStart"/>
+      <w:r>
+        <w:t>setInProgressId</w:t>
+      </w:r>
+      <w:proofErr w:type="spellEnd"/>
+      <w:r>
+        <w:t>’ is a unique auto-generated id used as the primary key in the database.</w:t>
+      </w:r>
+      <w:r>
+        <w:t xml:space="preserve"> This also contains a ‘</w:t>
+      </w:r>
+      <w:proofErr w:type="spellStart"/>
+      <w:r>
+        <w:t>updateDateTime</w:t>
+      </w:r>
+      <w:proofErr w:type="spellEnd"/>
+      <w:r>
+        <w:t xml:space="preserve">()’ which operates in the same way as in the </w:t>
+      </w:r>
+      <w:proofErr w:type="spellStart"/>
+      <w:r>
+        <w:t>Set_list</w:t>
+      </w:r>
+      <w:proofErr w:type="spellEnd"/>
+      <w:r>
+        <w:t xml:space="preserve"> class.</w:t>
+      </w:r>
+    </w:p>
+    <w:p>
+      <w:r>
+        <w:t xml:space="preserve">The </w:t>
+      </w:r>
+      <w:proofErr w:type="spellStart"/>
+      <w:r>
+        <w:t>PieceFound</w:t>
+      </w:r>
+      <w:proofErr w:type="spellEnd"/>
+      <w:r>
+        <w:t xml:space="preserve"> class is another class that is used to create the database (using JPA annotations </w:t>
+      </w:r>
+      <w:r>
+        <w:fldChar w:fldCharType="begin"/>
+      </w:r>
+      <w:r>
+        <w:instrText xml:space="preserve"> REF _Ref100771127 \r \h </w:instrText>
+      </w:r>
+      <w:r>
+        <w:fldChar w:fldCharType="separate"/>
+      </w:r>
+      <w:r>
+        <w:t>[7]</w:t>
+      </w:r>
+      <w:r>
+        <w:fldChar w:fldCharType="end"/>
+      </w:r>
+      <w:r>
+        <w:t>)</w:t>
+      </w:r>
+      <w:r>
+        <w:t xml:space="preserve">. This class is used to store pieces from </w:t>
+      </w:r>
+      <w:proofErr w:type="spellStart"/>
+      <w:r>
+        <w:t>SetsInProgress</w:t>
+      </w:r>
+      <w:proofErr w:type="spellEnd"/>
+      <w:r>
+        <w:t>, and only contains information that makes each piece unique, the ‘</w:t>
+      </w:r>
+      <w:proofErr w:type="spellStart"/>
+      <w:r>
+        <w:t>pieceNumber</w:t>
+      </w:r>
+      <w:proofErr w:type="spellEnd"/>
+      <w:r>
+        <w:t>’ which is unique, the piece’s colour (‘</w:t>
+      </w:r>
+      <w:proofErr w:type="spellStart"/>
+      <w:r>
+        <w:t>colourName</w:t>
+      </w:r>
+      <w:proofErr w:type="spellEnd"/>
+      <w:r>
+        <w:t>’) and if it is a spare piece (‘</w:t>
+      </w:r>
+      <w:proofErr w:type="spellStart"/>
+      <w:r>
+        <w:t>isSpare</w:t>
+      </w:r>
+      <w:proofErr w:type="spellEnd"/>
+      <w:r>
+        <w:t>’) and finally how many of this particular Lego piece have been found (‘</w:t>
+      </w:r>
+      <w:proofErr w:type="spellStart"/>
+      <w:r>
+        <w:t>quantityFound</w:t>
+      </w:r>
+      <w:proofErr w:type="spellEnd"/>
+      <w:r>
+        <w:t>’). It also has a</w:t>
+      </w:r>
+      <w:r>
+        <w:t>n</w:t>
+      </w:r>
+      <w:r>
+        <w:t xml:space="preserve"> auto-generated primary key ‘</w:t>
+      </w:r>
+      <w:proofErr w:type="spellStart"/>
+      <w:r>
+        <w:t>pieceFoundId</w:t>
+      </w:r>
+      <w:proofErr w:type="spellEnd"/>
+      <w:r>
+        <w:t>’.</w:t>
+      </w:r>
+    </w:p>
+    <w:p>
+      <w:r>
+        <w:t xml:space="preserve">The Account class </w:t>
+      </w:r>
+      <w:r>
+        <w:t xml:space="preserve">is used to create the database table (with JPA annotations </w:t>
+      </w:r>
+      <w:r>
+        <w:fldChar w:fldCharType="begin"/>
+      </w:r>
+      <w:r>
+        <w:instrText xml:space="preserve"> REF _Ref100771127 \r \h </w:instrText>
+      </w:r>
+      <w:r>
+        <w:fldChar w:fldCharType="separate"/>
+      </w:r>
+      <w:r>
+        <w:t>[7]</w:t>
+      </w:r>
+      <w:r>
+        <w:fldChar w:fldCharType="end"/>
+      </w:r>
+      <w:r>
+        <w:t xml:space="preserve">) that holds </w:t>
+      </w:r>
+      <w:r>
+        <w:t>an account user’s</w:t>
+      </w:r>
+      <w:r>
+        <w:t xml:space="preserve"> information</w:t>
+      </w:r>
+      <w:r>
+        <w:t>.</w:t>
+      </w:r>
+      <w:r>
+        <w:t xml:space="preserve"> It has a user’s auto-generated primary key (</w:t>
+      </w:r>
+      <w:r>
+        <w:t>‘</w:t>
+      </w:r>
+      <w:proofErr w:type="spellStart"/>
+      <w:r>
+        <w:t>accountId</w:t>
+      </w:r>
+      <w:proofErr w:type="spellEnd"/>
+      <w:r>
+        <w:t>’</w:t>
+      </w:r>
+      <w:r>
+        <w:t>)</w:t>
+      </w:r>
+      <w:r>
+        <w:t>, the users ‘email’ and ‘password’ that are used by a user when logging into the website.</w:t>
+      </w:r>
+    </w:p>
+    <w:p>
       <w:r>
         <w:lastRenderedPageBreak/>
-        <w:t>if in several set lists</w:t>
-      </w:r>
-      <w:r>
-        <w:t>, and can just save a table that links to the set via the set’s number.</w:t>
-      </w:r>
-      <w:r>
-        <w:t xml:space="preserve"> </w:t>
-      </w:r>
-      <w:r>
-        <w:t xml:space="preserve">It </w:t>
-      </w:r>
-      <w:r>
-        <w:t>contains a</w:t>
-      </w:r>
-      <w:r>
-        <w:t xml:space="preserve"> unique</w:t>
-      </w:r>
-      <w:r>
-        <w:t xml:space="preserve"> auto-generated id (‘setInSetListId’) </w:t>
-      </w:r>
-      <w:r>
-        <w:t xml:space="preserve">used as the primary key </w:t>
-      </w:r>
-      <w:r>
-        <w:t>for the table in the database, ‘listOfSets’ is the set list the set is in and ‘set’ is the set that is in the set list</w:t>
-      </w:r>
-      <w:r>
-        <w:t>.</w:t>
-      </w:r>
-    </w:p>
-    <w:p>
-      <w:r>
-        <w:t>T</w:t>
-      </w:r>
-      <w:r>
-        <w:t>he Set_list class is used to store a list of Lego sets</w:t>
-      </w:r>
-      <w:r>
-        <w:t xml:space="preserve"> retrieved</w:t>
-      </w:r>
-      <w:r>
-        <w:t xml:space="preserve"> from a user’s saved list of Lego sets</w:t>
-      </w:r>
-      <w:r>
-        <w:t xml:space="preserve"> form the database, this class is also used to create the database using JPA </w:t>
-      </w:r>
-      <w:r>
-        <w:t>annotations</w:t>
-      </w:r>
-      <w:r>
-        <w:t xml:space="preserve"> </w:t>
+        <w:t>Finally, the Theme class holds information about Lego Set themes</w:t>
+      </w:r>
+      <w:r>
+        <w:t xml:space="preserve"> received via a JSON file received from the Rebrickable API </w:t>
       </w:r>
       <w:r>
         <w:fldChar w:fldCharType="begin"/>
       </w:r>
       <w:r>
-        <w:instrText xml:space="preserve"> REF _Ref100771127 \r \h </w:instrText>
+        <w:instrText xml:space="preserve"> REF _Ref88054215 \r \h </w:instrText>
       </w:r>
       <w:r>
         <w:fldChar w:fldCharType="separate"/>
       </w:r>
       <w:r>
-        <w:t>[7]</w:t>
+        <w:t>[1]</w:t>
       </w:r>
       <w:r>
         <w:fldChar w:fldCharType="end"/>
       </w:r>
       <w:r>
-        <w:t>. It contains the name of a list</w:t>
-      </w:r>
-      <w:r>
-        <w:t xml:space="preserve"> (‘listName’), the user ‘account’ the list belongs to, ‘setListId’</w:t>
-      </w:r>
-      <w:r>
-        <w:t xml:space="preserve"> is a</w:t>
-      </w:r>
-      <w:r>
-        <w:t xml:space="preserve"> </w:t>
-      </w:r>
-      <w:r>
-        <w:t>unique auto-generated id used as the primary key in the database</w:t>
-      </w:r>
-      <w:r>
-        <w:t>, the number of sets in the list (‘totalSets’), ‘lastChangedDateTime’ which holds the last</w:t>
-      </w:r>
-      <w:r>
-        <w:t xml:space="preserve"> </w:t>
-      </w:r>
-      <w:r>
-        <w:t xml:space="preserve">date and </w:t>
-      </w:r>
-      <w:r>
-        <w:t>time the class was changed and is used so that the last 3 used set lists can be displayed to the user on the home page and so that the last accessed list is at the top of the selector when selecting a set list to add a Lego set to. Finally, there is</w:t>
-      </w:r>
-      <w:r>
-        <w:t xml:space="preserve"> a</w:t>
-      </w:r>
-      <w:r>
-        <w:t xml:space="preserve"> List </w:t>
-      </w:r>
-      <w:r>
-        <w:t>of type Set</w:t>
-      </w:r>
-      <w:r>
-        <w:t>InSetList (‘setsInSetList’)</w:t>
-      </w:r>
-      <w:r>
-        <w:t>, that is used to store all the Lego sets in the list.</w:t>
-      </w:r>
-      <w:r>
-        <w:t xml:space="preserve"> </w:t>
-      </w:r>
-      <w:r>
-        <w:t>It contains</w:t>
-      </w:r>
-      <w:r>
-        <w:t xml:space="preserve"> several functions with the </w:t>
-      </w:r>
-      <w:r>
-        <w:t>‘contains()’ that checks if a sets in the list,</w:t>
-      </w:r>
-      <w:r>
-        <w:t xml:space="preserve"> </w:t>
+        <w:t>. T</w:t>
+      </w:r>
+      <w:r>
+        <w:t>his class is</w:t>
+      </w:r>
+      <w:r>
+        <w:t xml:space="preserve"> separate from the other tables and is</w:t>
+      </w:r>
+      <w:r>
+        <w:t xml:space="preserve"> used to store all the themes so that each time a set is received from the Rebrickable API </w:t>
+      </w:r>
+      <w:r>
+        <w:fldChar w:fldCharType="begin"/>
+      </w:r>
+      <w:r>
+        <w:instrText xml:space="preserve"> REF _Ref88054215 \r \h </w:instrText>
+      </w:r>
+      <w:r>
+        <w:fldChar w:fldCharType="separate"/>
+      </w:r>
+      <w:r>
+        <w:t>[1]</w:t>
+      </w:r>
+      <w:r>
+        <w:fldChar w:fldCharType="end"/>
+      </w:r>
+      <w:r>
+        <w:t xml:space="preserve">, the program does not have to call the API again with a theme number to retrieve that theme’s name. It contains a unique </w:t>
       </w:r>
       <w:r>
         <w:t>‘</w:t>
       </w:r>
       <w:r>
-        <w:t>updateDateTime()</w:t>
+        <w:t>id</w:t>
       </w:r>
       <w:r>
         <w:t>’</w:t>
       </w:r>
       <w:r>
-        <w:t xml:space="preserve"> sets the ‘lastChangedDateTime</w:t>
-      </w:r>
-      <w:r>
-        <w:t>()</w:t>
-      </w:r>
-      <w:r>
-        <w:t>’ to the current date and time</w:t>
-      </w:r>
-      <w:r>
-        <w:t xml:space="preserve">, </w:t>
-      </w:r>
-      <w:r>
-        <w:t>‘add</w:t>
-      </w:r>
-      <w:r>
-        <w:t>Set</w:t>
-      </w:r>
-      <w:r>
-        <w:t>()’</w:t>
-      </w:r>
-      <w:r>
-        <w:t xml:space="preserve"> </w:t>
-      </w:r>
-      <w:r>
-        <w:t>adds a set to the list and increases total sets by 1,</w:t>
-      </w:r>
-      <w:r>
-        <w:t xml:space="preserve"> and ‘remove</w:t>
-      </w:r>
-      <w:r>
-        <w:t>Set</w:t>
-      </w:r>
-      <w:r>
-        <w:t>()’ that</w:t>
-      </w:r>
-      <w:r>
-        <w:t xml:space="preserve"> decreases total sets by 1</w:t>
-      </w:r>
-      <w:r>
-        <w:t>.</w:t>
-      </w:r>
-    </w:p>
-    <w:p>
-      <w:r>
-        <w:t>The SetInProgress class</w:t>
-      </w:r>
-      <w:r>
-        <w:t xml:space="preserve"> also uses JPA annotations </w:t>
-      </w:r>
-      <w:r>
-        <w:fldChar w:fldCharType="begin"/>
-      </w:r>
-      <w:r>
-        <w:instrText xml:space="preserve"> REF _Ref100771127 \r \h </w:instrText>
-      </w:r>
-      <w:r>
-        <w:fldChar w:fldCharType="separate"/>
-      </w:r>
-      <w:r>
-        <w:t>[7]</w:t>
-      </w:r>
-      <w:r>
-        <w:fldChar w:fldCharType="end"/>
-      </w:r>
-      <w:r>
-        <w:t xml:space="preserve"> to generate a table that connects a user’s account to </w:t>
-      </w:r>
-      <w:r>
-        <w:t xml:space="preserve">a </w:t>
-      </w:r>
-      <w:r>
-        <w:t xml:space="preserve">set checklist that they have saved to the database. Similarly, to the SetInSetList class this links to the Set class so that in the database set information is not saved multiple times, by having a variable ‘set’ of type Set. </w:t>
-      </w:r>
-      <w:r>
-        <w:t xml:space="preserve">This also contains the user ‘account’ the </w:t>
-      </w:r>
-      <w:r>
-        <w:t xml:space="preserve">set in progress belongs to, ‘lastChangedDateTime’ which holds the last date and time the class was changed (used like Set_list to display last 3 last saved sets in progress), </w:t>
-      </w:r>
-      <w:r>
-        <w:t>and ‘setInProgressId’ is a unique auto-generated id used as the primary key in the database.</w:t>
-      </w:r>
-      <w:r>
-        <w:t xml:space="preserve"> This also contains a ‘updateDateTime()’ which operates in the same way as in the Set_list class.</w:t>
-      </w:r>
-    </w:p>
-    <w:p>
-      <w:r>
-        <w:t xml:space="preserve">The PieceFound class is another class that is used to create the database (using JPA annotations </w:t>
-      </w:r>
-      <w:r>
-        <w:fldChar w:fldCharType="begin"/>
-      </w:r>
-      <w:r>
-        <w:instrText xml:space="preserve"> REF _Ref100771127 \r \h </w:instrText>
-      </w:r>
-      <w:r>
-        <w:fldChar w:fldCharType="separate"/>
-      </w:r>
-      <w:r>
-        <w:t>[7]</w:t>
-      </w:r>
-      <w:r>
-        <w:fldChar w:fldCharType="end"/>
-      </w:r>
-      <w:r>
-        <w:t>)</w:t>
-      </w:r>
-      <w:r>
-        <w:t>. This class is used to store pieces from SetsInProgress, and only contains information that makes each piece unique, the ‘pieceNumber’ which is unique, the piece’s colour (‘colourName’) and if it is a spare piece (‘isSpare’) and finally how many of this particular Lego piece have been found (‘quantityFound’). It also has a auto-generated primary key ‘pieceFoundId’.</w:t>
-      </w:r>
-    </w:p>
-    <w:p>
-      <w:r>
-        <w:t xml:space="preserve">The Account class </w:t>
-      </w:r>
-      <w:r>
-        <w:t xml:space="preserve">is used to create the database table (with JPA annotations </w:t>
-      </w:r>
-      <w:r>
-        <w:fldChar w:fldCharType="begin"/>
-      </w:r>
-      <w:r>
-        <w:instrText xml:space="preserve"> REF _Ref100771127 \r \h </w:instrText>
-      </w:r>
-      <w:r>
-        <w:fldChar w:fldCharType="separate"/>
-      </w:r>
-      <w:r>
-        <w:t>[7]</w:t>
-      </w:r>
-      <w:r>
-        <w:fldChar w:fldCharType="end"/>
-      </w:r>
-      <w:r>
-        <w:t xml:space="preserve">) that holds </w:t>
-      </w:r>
-      <w:r>
-        <w:t>an account user’s</w:t>
-      </w:r>
-      <w:r>
-        <w:t xml:space="preserve"> information</w:t>
-      </w:r>
-      <w:r>
-        <w:t>.</w:t>
-      </w:r>
-      <w:r>
-        <w:t xml:space="preserve"> It has a user’s auto-generated primary key (</w:t>
-      </w:r>
-      <w:r>
-        <w:t>‘accountId’</w:t>
-      </w:r>
-      <w:r>
-        <w:t>)</w:t>
-      </w:r>
-      <w:r>
-        <w:t>, the users ‘email’ and ‘password’ that are used by a user when logging into the website.</w:t>
-      </w:r>
-    </w:p>
-    <w:p>
-      <w:r>
-        <w:t>Finally, the Theme class holds information about Lego Set themes</w:t>
-      </w:r>
-      <w:r>
-        <w:t xml:space="preserve"> received via a from a JSON file received from the Rebrickable API </w:t>
-      </w:r>
-      <w:r>
-        <w:fldChar w:fldCharType="begin"/>
-      </w:r>
-      <w:r>
-        <w:instrText xml:space="preserve"> REF _Ref88054215 \r \h </w:instrText>
-      </w:r>
-      <w:r>
-        <w:fldChar w:fldCharType="separate"/>
-      </w:r>
-      <w:r>
-        <w:t>[1]</w:t>
-      </w:r>
-      <w:r>
-        <w:fldChar w:fldCharType="end"/>
-      </w:r>
-      <w:r>
-        <w:t>. T</w:t>
-      </w:r>
-      <w:r>
-        <w:t>his class is</w:t>
-      </w:r>
-      <w:r>
-        <w:t xml:space="preserve"> separate from the other tables and is</w:t>
-      </w:r>
-      <w:r>
-        <w:t xml:space="preserve"> used to store all the themes so that each time a set is received from the Rebrickable API </w:t>
-      </w:r>
-      <w:r>
-        <w:fldChar w:fldCharType="begin"/>
-      </w:r>
-      <w:r>
-        <w:instrText xml:space="preserve"> REF _Ref88054215 \r \h </w:instrText>
-      </w:r>
-      <w:r>
-        <w:fldChar w:fldCharType="separate"/>
-      </w:r>
-      <w:r>
-        <w:t>[1]</w:t>
-      </w:r>
-      <w:r>
-        <w:fldChar w:fldCharType="end"/>
-      </w:r>
-      <w:r>
-        <w:t xml:space="preserve">, the program does not have to call the API again with a theme number to retrieve that theme’s name. It contains a unique </w:t>
-      </w:r>
-      <w:r>
-        <w:t>‘</w:t>
-      </w:r>
-      <w:r>
-        <w:t>id</w:t>
-      </w:r>
-      <w:r>
-        <w:t>’</w:t>
-      </w:r>
-      <w:r>
         <w:t xml:space="preserve"> used to identify the theme</w:t>
       </w:r>
       <w:r>
-        <w:t>, the theme’s ‘name’ and ‘parent_id’ which is id of the theme that this theme is a sub-theme for.</w:t>
-      </w:r>
-    </w:p>
+        <w:t>, the theme’s ‘name’ and ‘</w:t>
+      </w:r>
+      <w:proofErr w:type="spellStart"/>
+      <w:r>
+        <w:t>parent_id</w:t>
+      </w:r>
+      <w:proofErr w:type="spellEnd"/>
+      <w:r>
+        <w:t xml:space="preserve">’ which is </w:t>
+      </w:r>
+      <w:r>
+        <w:t xml:space="preserve">the </w:t>
+      </w:r>
+      <w:r>
+        <w:t>id of the theme that this theme is a sub-theme for.</w:t>
+      </w:r>
+    </w:p>
+    <w:p>
+      <w:pPr>
+        <w:pStyle w:val="Heading3"/>
+      </w:pPr>
+      <w:r>
+        <w:t>User Interface Design</w:t>
+      </w:r>
+    </w:p>
+    <w:p>
+      <w:pPr>
+        <w:pStyle w:val="Heading4"/>
+      </w:pPr>
+      <w:r>
+        <w:t>Home Page</w:t>
+      </w:r>
+    </w:p>
+    <w:p>
+      <w:pPr>
+        <w:keepNext/>
+        <w:ind w:left="720" w:hanging="720"/>
+      </w:pPr>
+      <w:r>
+        <w:rPr>
+          <w:noProof/>
+        </w:rPr>
+        <w:drawing>
+          <wp:inline distT="0" distB="0" distL="0" distR="0" wp14:anchorId="6D7147C9" wp14:editId="23AC1F8D">
+            <wp:extent cx="5715000" cy="3794716"/>
+            <wp:effectExtent l="0" t="0" r="0" b="0"/>
+            <wp:docPr id="2" name="Picture 2" descr="Graphical user interface, application&#10;&#10;Description automatically generated"/>
+            <wp:cNvGraphicFramePr>
+              <a:graphicFrameLocks xmlns:a="http://schemas.openxmlformats.org/drawingml/2006/main" noChangeAspect="1"/>
+            </wp:cNvGraphicFramePr>
+            <a:graphic xmlns:a="http://schemas.openxmlformats.org/drawingml/2006/main">
+              <a:graphicData uri="http://schemas.openxmlformats.org/drawingml/2006/picture">
+                <pic:pic xmlns:pic="http://schemas.openxmlformats.org/drawingml/2006/picture">
+                  <pic:nvPicPr>
+                    <pic:cNvPr id="2" name="Picture 2" descr="Graphical user interface, application&#10;&#10;Description automatically generated"/>
+                    <pic:cNvPicPr/>
+                  </pic:nvPicPr>
+                  <pic:blipFill rotWithShape="1">
+                    <a:blip r:embed="rId15">
+                      <a:extLst>
+                        <a:ext uri="{28A0092B-C50C-407E-A947-70E740481C1C}">
+                          <a14:useLocalDpi xmlns:a14="http://schemas.microsoft.com/office/drawing/2010/main" val="0"/>
+                        </a:ext>
+                      </a:extLst>
+                    </a:blip>
+                    <a:srcRect l="5079" t="4159" r="33423" b="22054"/>
+                    <a:stretch/>
+                  </pic:blipFill>
+                  <pic:spPr bwMode="auto">
+                    <a:xfrm>
+                      <a:off x="0" y="0"/>
+                      <a:ext cx="5721185" cy="3798823"/>
+                    </a:xfrm>
+                    <a:prstGeom prst="rect">
+                      <a:avLst/>
+                    </a:prstGeom>
+                    <a:ln>
+                      <a:noFill/>
+                    </a:ln>
+                    <a:extLst>
+                      <a:ext uri="{53640926-AAD7-44D8-BBD7-CCE9431645EC}">
+                        <a14:shadowObscured xmlns:a14="http://schemas.microsoft.com/office/drawing/2010/main"/>
+                      </a:ext>
+                    </a:extLst>
+                  </pic:spPr>
+                </pic:pic>
+              </a:graphicData>
+            </a:graphic>
+          </wp:inline>
+        </w:drawing>
+      </w:r>
+    </w:p>
+    <w:p>
+      <w:pPr>
+        <w:pStyle w:val="Caption"/>
+      </w:pPr>
+      <w:r>
+        <w:t xml:space="preserve">Figure </w:t>
+      </w:r>
+      <w:fldSimple w:instr=" SEQ Figure \* ARABIC ">
+        <w:r>
+          <w:rPr>
+            <w:noProof/>
+          </w:rPr>
+          <w:t>8</w:t>
+        </w:r>
+      </w:fldSimple>
+      <w:r>
+        <w:t>: Index - logged out</w:t>
+      </w:r>
+    </w:p>
+    <w:p/>
+    <w:p>
+      <w:r>
+        <w:t xml:space="preserve">The home page </w:t>
+      </w:r>
+    </w:p>
+    <w:p/>
     <w:p>
       <w:pPr>
         <w:pStyle w:val="Heading2"/>
       </w:pPr>
       <w:r>
+        <w:t>Implementation</w:t>
+      </w:r>
+    </w:p>
+    <w:p/>
+    <w:p/>
+    <w:p>
+      <w:pPr>
+        <w:pStyle w:val="Heading2"/>
+      </w:pPr>
+      <w:r>
         <w:t>Results and Discussion</w:t>
       </w:r>
     </w:p>
@@ -4308,6 +5738,7 @@
         <w:pStyle w:val="Heading2"/>
       </w:pPr>
       <w:r>
+        <w:lastRenderedPageBreak/>
         <w:t>Conclusion</w:t>
       </w:r>
     </w:p>
@@ -4454,7 +5885,7 @@
         </w:rPr>
         <w:t xml:space="preserve">. [Online]. Available: </w:t>
       </w:r>
-      <w:hyperlink r:id="rId15" w:history="1">
+      <w:hyperlink r:id="rId16" w:history="1">
         <w:r>
           <w:rPr>
             <w:rStyle w:val="Hyperlink"/>
@@ -4632,7 +6063,49 @@
         <w:rPr>
           <w:rFonts w:cstheme="minorHAnsi"/>
         </w:rPr>
-        <w:t>Mihalcea, V., Ebersole, S., Boriero, A., Morling, G., Badner, G., Cranford, C., Bernard, E., Grinovero, S., Meyer, B., Ferentschik, H., King, G., Bauer, C., Andersen, M., Maesen, K., Vansa, R. and Jacomet, L., n.d. Hibernate ORM 5.5.9.Final User Guide. [online] Docs.jboss.org. Available at: https://docs.jboss.org/hibernate/orm/current/userguide/html_single/Hibernate_User_Guide.html [Accessed 28 February 2022].</w:t>
+        <w:t xml:space="preserve">Mihalcea, V., Ebersole, S., </w:t>
+      </w:r>
+      <w:proofErr w:type="spellStart"/>
+      <w:r>
+        <w:rPr>
+          <w:rFonts w:cstheme="minorHAnsi"/>
+        </w:rPr>
+        <w:t>Boriero</w:t>
+      </w:r>
+      <w:proofErr w:type="spellEnd"/>
+      <w:r>
+        <w:rPr>
+          <w:rFonts w:cstheme="minorHAnsi"/>
+        </w:rPr>
+        <w:t xml:space="preserve">, A., Morling, G., Badner, G., Cranford, C., Bernard, E., </w:t>
+      </w:r>
+      <w:proofErr w:type="spellStart"/>
+      <w:r>
+        <w:rPr>
+          <w:rFonts w:cstheme="minorHAnsi"/>
+        </w:rPr>
+        <w:t>Grinovero</w:t>
+      </w:r>
+      <w:proofErr w:type="spellEnd"/>
+      <w:r>
+        <w:rPr>
+          <w:rFonts w:cstheme="minorHAnsi"/>
+        </w:rPr>
+        <w:t xml:space="preserve">, S., Meyer, B., </w:t>
+      </w:r>
+      <w:proofErr w:type="spellStart"/>
+      <w:r>
+        <w:rPr>
+          <w:rFonts w:cstheme="minorHAnsi"/>
+        </w:rPr>
+        <w:t>Ferentschik</w:t>
+      </w:r>
+      <w:proofErr w:type="spellEnd"/>
+      <w:r>
+        <w:rPr>
+          <w:rFonts w:cstheme="minorHAnsi"/>
+        </w:rPr>
+        <w:t>, H., King, G., Bauer, C., Andersen, M., Maesen, K., Vansa, R. and Jacomet, L., n.d. Hibernate ORM 5.5.9.Final User Guide. [online] Docs.jboss.org. Available at: https://docs.jboss.org/hibernate/orm/current/userguide/html_single/Hibernate_User_Guide.html [Accessed 28 February 2022].</w:t>
       </w:r>
       <w:bookmarkEnd w:id="41"/>
     </w:p>
@@ -4694,7 +6167,7 @@
                     <pic:cNvPicPr/>
                   </pic:nvPicPr>
                   <pic:blipFill rotWithShape="1">
-                    <a:blip r:embed="rId16" cstate="print">
+                    <a:blip r:embed="rId17" cstate="print">
                       <a:extLst>
                         <a:ext uri="{28A0092B-C50C-407E-A947-70E740481C1C}">
                           <a14:useLocalDpi xmlns:a14="http://schemas.microsoft.com/office/drawing/2010/main" val="0"/>
@@ -4750,53 +6223,6 @@
                     <pic:cNvPicPr/>
                   </pic:nvPicPr>
                   <pic:blipFill>
-                    <a:blip r:embed="rId17" cstate="print">
-                      <a:extLst>
-                        <a:ext uri="{28A0092B-C50C-407E-A947-70E740481C1C}">
-                          <a14:useLocalDpi xmlns:a14="http://schemas.microsoft.com/office/drawing/2010/main" val="0"/>
-                        </a:ext>
-                      </a:extLst>
-                    </a:blip>
-                    <a:stretch>
-                      <a:fillRect/>
-                    </a:stretch>
-                  </pic:blipFill>
-                  <pic:spPr>
-                    <a:xfrm>
-                      <a:off x="0" y="0"/>
-                      <a:ext cx="5731510" cy="8110220"/>
-                    </a:xfrm>
-                    <a:prstGeom prst="rect">
-                      <a:avLst/>
-                    </a:prstGeom>
-                  </pic:spPr>
-                </pic:pic>
-              </a:graphicData>
-            </a:graphic>
-          </wp:inline>
-        </w:drawing>
-      </w:r>
-      <w:r>
-        <w:rPr>
-          <w:noProof/>
-        </w:rPr>
-        <w:lastRenderedPageBreak/>
-        <w:drawing>
-          <wp:inline distT="0" distB="0" distL="0" distR="0" wp14:anchorId="40BB42A2" wp14:editId="6AF82AA6">
-            <wp:extent cx="5731510" cy="8110220"/>
-            <wp:effectExtent l="0" t="0" r="2540" b="5080"/>
-            <wp:docPr id="5" name="Picture 5" descr="Table&#10;&#10;Description automatically generated"/>
-            <wp:cNvGraphicFramePr>
-              <a:graphicFrameLocks xmlns:a="http://schemas.openxmlformats.org/drawingml/2006/main" noChangeAspect="1"/>
-            </wp:cNvGraphicFramePr>
-            <a:graphic xmlns:a="http://schemas.openxmlformats.org/drawingml/2006/main">
-              <a:graphicData uri="http://schemas.openxmlformats.org/drawingml/2006/picture">
-                <pic:pic xmlns:pic="http://schemas.openxmlformats.org/drawingml/2006/picture">
-                  <pic:nvPicPr>
-                    <pic:cNvPr id="5" name="Picture 5" descr="Table&#10;&#10;Description automatically generated"/>
-                    <pic:cNvPicPr/>
-                  </pic:nvPicPr>
-                  <pic:blipFill>
                     <a:blip r:embed="rId18" cstate="print">
                       <a:extLst>
                         <a:ext uri="{28A0092B-C50C-407E-A947-70E740481C1C}">
@@ -4829,6 +6255,53 @@
         </w:rPr>
         <w:lastRenderedPageBreak/>
         <w:drawing>
+          <wp:inline distT="0" distB="0" distL="0" distR="0" wp14:anchorId="40BB42A2" wp14:editId="6AF82AA6">
+            <wp:extent cx="5731510" cy="8110220"/>
+            <wp:effectExtent l="0" t="0" r="2540" b="5080"/>
+            <wp:docPr id="5" name="Picture 5" descr="Table&#10;&#10;Description automatically generated"/>
+            <wp:cNvGraphicFramePr>
+              <a:graphicFrameLocks xmlns:a="http://schemas.openxmlformats.org/drawingml/2006/main" noChangeAspect="1"/>
+            </wp:cNvGraphicFramePr>
+            <a:graphic xmlns:a="http://schemas.openxmlformats.org/drawingml/2006/main">
+              <a:graphicData uri="http://schemas.openxmlformats.org/drawingml/2006/picture">
+                <pic:pic xmlns:pic="http://schemas.openxmlformats.org/drawingml/2006/picture">
+                  <pic:nvPicPr>
+                    <pic:cNvPr id="5" name="Picture 5" descr="Table&#10;&#10;Description automatically generated"/>
+                    <pic:cNvPicPr/>
+                  </pic:nvPicPr>
+                  <pic:blipFill>
+                    <a:blip r:embed="rId19" cstate="print">
+                      <a:extLst>
+                        <a:ext uri="{28A0092B-C50C-407E-A947-70E740481C1C}">
+                          <a14:useLocalDpi xmlns:a14="http://schemas.microsoft.com/office/drawing/2010/main" val="0"/>
+                        </a:ext>
+                      </a:extLst>
+                    </a:blip>
+                    <a:stretch>
+                      <a:fillRect/>
+                    </a:stretch>
+                  </pic:blipFill>
+                  <pic:spPr>
+                    <a:xfrm>
+                      <a:off x="0" y="0"/>
+                      <a:ext cx="5731510" cy="8110220"/>
+                    </a:xfrm>
+                    <a:prstGeom prst="rect">
+                      <a:avLst/>
+                    </a:prstGeom>
+                  </pic:spPr>
+                </pic:pic>
+              </a:graphicData>
+            </a:graphic>
+          </wp:inline>
+        </w:drawing>
+      </w:r>
+      <w:r>
+        <w:rPr>
+          <w:noProof/>
+        </w:rPr>
+        <w:lastRenderedPageBreak/>
+        <w:drawing>
           <wp:inline distT="0" distB="0" distL="0" distR="0" wp14:anchorId="4D890E6D" wp14:editId="1DFB49A3">
             <wp:extent cx="5731510" cy="8022566"/>
             <wp:effectExtent l="0" t="0" r="2540" b="0"/>
@@ -4844,7 +6317,7 @@
                     <pic:cNvPicPr/>
                   </pic:nvPicPr>
                   <pic:blipFill rotWithShape="1">
-                    <a:blip r:embed="rId19" cstate="print">
+                    <a:blip r:embed="rId20" cstate="print">
                       <a:extLst>
                         <a:ext uri="{28A0092B-C50C-407E-A947-70E740481C1C}">
                           <a14:useLocalDpi xmlns:a14="http://schemas.microsoft.com/office/drawing/2010/main" val="0"/>
@@ -4989,7 +6462,7 @@
                           </pic:cNvPicPr>
                         </pic:nvPicPr>
                         <pic:blipFill>
-                          <a:blip r:embed="rId20" cstate="print">
+                          <a:blip r:embed="rId21" cstate="print">
                             <a:extLst>
                               <a:ext uri="{28A0092B-C50C-407E-A947-70E740481C1C}">
                                 <a14:useLocalDpi xmlns:a14="http://schemas.microsoft.com/office/drawing/2010/main" val="0"/>
@@ -5055,7 +6528,7 @@
                   <o:lock v:ext="edit" aspectratio="t"/>
                 </v:shapetype>
                 <v:shape id="Picture 17" o:spid="_x0000_s1034" type="#_x0000_t75" alt="Chart, histogram&#10;&#10;Description automatically generated" style="position:absolute;top:2760;width:57315;height:29127;visibility:visible;mso-wrap-style:square" o:gfxdata="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">
-                  <v:imagedata r:id="rId21" o:title="Chart, histogram&#10;&#10;Description automatically generated"/>
+                  <v:imagedata r:id="rId22" o:title="Chart, histogram&#10;&#10;Description automatically generated"/>
                 </v:shape>
                 <w10:anchorlock/>
               </v:group>
@@ -5127,7 +6600,7 @@
     <w:p>
       <w:pPr>
         <w:sectPr>
-          <w:footerReference w:type="first" r:id="rId22"/>
+          <w:footerReference w:type="first" r:id="rId23"/>
           <w:pgSz w:w="11906" w:h="16838"/>
           <w:pgMar w:top="1440" w:right="1440" w:bottom="1440" w:left="1440" w:header="708" w:footer="708" w:gutter="0"/>
           <w:cols w:space="708"/>
@@ -5160,7 +6633,7 @@
                     </pic:cNvPicPr>
                   </pic:nvPicPr>
                   <pic:blipFill rotWithShape="1">
-                    <a:blip r:embed="rId23" cstate="print">
+                    <a:blip r:embed="rId24" cstate="print">
                       <a:extLst>
                         <a:ext uri="{28A0092B-C50C-407E-A947-70E740481C1C}">
                           <a14:useLocalDpi xmlns:a14="http://schemas.microsoft.com/office/drawing/2010/main" val="0"/>
@@ -5215,7 +6688,7 @@
                     <pic:cNvPicPr/>
                   </pic:nvPicPr>
                   <pic:blipFill>
-                    <a:blip r:embed="rId24"/>
+                    <a:blip r:embed="rId25"/>
                     <a:stretch>
                       <a:fillRect/>
                     </a:stretch>
@@ -5257,7 +6730,7 @@
                     </pic:cNvPicPr>
                   </pic:nvPicPr>
                   <pic:blipFill>
-                    <a:blip r:embed="rId25" cstate="print">
+                    <a:blip r:embed="rId26" cstate="print">
                       <a:extLst>
                         <a:ext uri="{28A0092B-C50C-407E-A947-70E740481C1C}">
                           <a14:useLocalDpi xmlns:a14="http://schemas.microsoft.com/office/drawing/2010/main" val="0"/>
@@ -5313,7 +6786,7 @@
                     </pic:cNvPicPr>
                   </pic:nvPicPr>
                   <pic:blipFill>
-                    <a:blip r:embed="rId26" cstate="print">
+                    <a:blip r:embed="rId27" cstate="print">
                       <a:extLst>
                         <a:ext uri="{28A0092B-C50C-407E-A947-70E740481C1C}">
                           <a14:useLocalDpi xmlns:a14="http://schemas.microsoft.com/office/drawing/2010/main" val="0"/>
@@ -5476,61 +6949,6 @@
                     </pic:cNvPicPr>
                   </pic:nvPicPr>
                   <pic:blipFill>
-                    <a:blip r:embed="rId27">
-                      <a:extLst>
-                        <a:ext uri="{28A0092B-C50C-407E-A947-70E740481C1C}">
-                          <a14:useLocalDpi xmlns:a14="http://schemas.microsoft.com/office/drawing/2010/main" val="0"/>
-                        </a:ext>
-                      </a:extLst>
-                    </a:blip>
-                    <a:srcRect/>
-                    <a:stretch>
-                      <a:fillRect/>
-                    </a:stretch>
-                  </pic:blipFill>
-                  <pic:spPr bwMode="auto">
-                    <a:xfrm>
-                      <a:off x="0" y="0"/>
-                      <a:ext cx="5731510" cy="3545840"/>
-                    </a:xfrm>
-                    <a:prstGeom prst="rect">
-                      <a:avLst/>
-                    </a:prstGeom>
-                    <a:noFill/>
-                    <a:ln>
-                      <a:noFill/>
-                    </a:ln>
-                  </pic:spPr>
-                </pic:pic>
-              </a:graphicData>
-            </a:graphic>
-          </wp:inline>
-        </w:drawing>
-      </w:r>
-    </w:p>
-    <w:p>
-      <w:r>
-        <w:rPr>
-          <w:noProof/>
-        </w:rPr>
-        <w:drawing>
-          <wp:inline distT="0" distB="0" distL="0" distR="0" wp14:anchorId="765EFEDB" wp14:editId="33893B1F">
-            <wp:extent cx="5731510" cy="3545840"/>
-            <wp:effectExtent l="0" t="0" r="2540" b="0"/>
-            <wp:docPr id="25" name="Picture 25"/>
-            <wp:cNvGraphicFramePr>
-              <a:graphicFrameLocks xmlns:a="http://schemas.openxmlformats.org/drawingml/2006/main" noChangeAspect="1"/>
-            </wp:cNvGraphicFramePr>
-            <a:graphic xmlns:a="http://schemas.openxmlformats.org/drawingml/2006/main">
-              <a:graphicData uri="http://schemas.openxmlformats.org/drawingml/2006/picture">
-                <pic:pic xmlns:pic="http://schemas.openxmlformats.org/drawingml/2006/picture">
-                  <pic:nvPicPr>
-                    <pic:cNvPr id="0" name="Picture 18"/>
-                    <pic:cNvPicPr>
-                      <a:picLocks noChangeAspect="1" noChangeArrowheads="1"/>
-                    </pic:cNvPicPr>
-                  </pic:nvPicPr>
-                  <pic:blipFill>
                     <a:blip r:embed="rId28">
                       <a:extLst>
                         <a:ext uri="{28A0092B-C50C-407E-A947-70E740481C1C}">
@@ -5568,12 +6986,11 @@
         <w:rPr>
           <w:noProof/>
         </w:rPr>
-        <w:lastRenderedPageBreak/>
         <w:drawing>
-          <wp:inline distT="0" distB="0" distL="0" distR="0" wp14:anchorId="2839AE90" wp14:editId="39DBDAED">
+          <wp:inline distT="0" distB="0" distL="0" distR="0" wp14:anchorId="765EFEDB" wp14:editId="33893B1F">
             <wp:extent cx="5731510" cy="3545840"/>
             <wp:effectExtent l="0" t="0" r="2540" b="0"/>
-            <wp:docPr id="26" name="Picture 26"/>
+            <wp:docPr id="25" name="Picture 25"/>
             <wp:cNvGraphicFramePr>
               <a:graphicFrameLocks xmlns:a="http://schemas.openxmlformats.org/drawingml/2006/main" noChangeAspect="1"/>
             </wp:cNvGraphicFramePr>
@@ -5581,7 +6998,7 @@
               <a:graphicData uri="http://schemas.openxmlformats.org/drawingml/2006/picture">
                 <pic:pic xmlns:pic="http://schemas.openxmlformats.org/drawingml/2006/picture">
                   <pic:nvPicPr>
-                    <pic:cNvPr id="0" name="Picture 20"/>
+                    <pic:cNvPr id="0" name="Picture 18"/>
                     <pic:cNvPicPr>
                       <a:picLocks noChangeAspect="1" noChangeArrowheads="1"/>
                     </pic:cNvPicPr>
@@ -5624,11 +7041,12 @@
         <w:rPr>
           <w:noProof/>
         </w:rPr>
+        <w:lastRenderedPageBreak/>
         <w:drawing>
-          <wp:inline distT="0" distB="0" distL="0" distR="0" wp14:anchorId="2D7EC422" wp14:editId="50658105">
+          <wp:inline distT="0" distB="0" distL="0" distR="0" wp14:anchorId="2839AE90" wp14:editId="39DBDAED">
             <wp:extent cx="5731510" cy="3545840"/>
             <wp:effectExtent l="0" t="0" r="2540" b="0"/>
-            <wp:docPr id="27" name="Picture 27"/>
+            <wp:docPr id="26" name="Picture 26"/>
             <wp:cNvGraphicFramePr>
               <a:graphicFrameLocks xmlns:a="http://schemas.openxmlformats.org/drawingml/2006/main" noChangeAspect="1"/>
             </wp:cNvGraphicFramePr>
@@ -5636,7 +7054,7 @@
               <a:graphicData uri="http://schemas.openxmlformats.org/drawingml/2006/picture">
                 <pic:pic xmlns:pic="http://schemas.openxmlformats.org/drawingml/2006/picture">
                   <pic:nvPicPr>
-                    <pic:cNvPr id="0" name="Picture 22"/>
+                    <pic:cNvPr id="0" name="Picture 20"/>
                     <pic:cNvPicPr>
                       <a:picLocks noChangeAspect="1" noChangeArrowheads="1"/>
                     </pic:cNvPicPr>
@@ -5679,12 +7097,11 @@
         <w:rPr>
           <w:noProof/>
         </w:rPr>
-        <w:lastRenderedPageBreak/>
         <w:drawing>
-          <wp:inline distT="0" distB="0" distL="0" distR="0" wp14:anchorId="71AF5DFC" wp14:editId="5882526B">
+          <wp:inline distT="0" distB="0" distL="0" distR="0" wp14:anchorId="2D7EC422" wp14:editId="50658105">
             <wp:extent cx="5731510" cy="3545840"/>
             <wp:effectExtent l="0" t="0" r="2540" b="0"/>
-            <wp:docPr id="28" name="Picture 28"/>
+            <wp:docPr id="27" name="Picture 27"/>
             <wp:cNvGraphicFramePr>
               <a:graphicFrameLocks xmlns:a="http://schemas.openxmlformats.org/drawingml/2006/main" noChangeAspect="1"/>
             </wp:cNvGraphicFramePr>
@@ -5692,7 +7109,7 @@
               <a:graphicData uri="http://schemas.openxmlformats.org/drawingml/2006/picture">
                 <pic:pic xmlns:pic="http://schemas.openxmlformats.org/drawingml/2006/picture">
                   <pic:nvPicPr>
-                    <pic:cNvPr id="0" name="Picture 24"/>
+                    <pic:cNvPr id="0" name="Picture 22"/>
                     <pic:cNvPicPr>
                       <a:picLocks noChangeAspect="1" noChangeArrowheads="1"/>
                     </pic:cNvPicPr>
@@ -5735,6 +7152,62 @@
         <w:rPr>
           <w:noProof/>
         </w:rPr>
+        <w:lastRenderedPageBreak/>
+        <w:drawing>
+          <wp:inline distT="0" distB="0" distL="0" distR="0" wp14:anchorId="71AF5DFC" wp14:editId="5882526B">
+            <wp:extent cx="5731510" cy="3545840"/>
+            <wp:effectExtent l="0" t="0" r="2540" b="0"/>
+            <wp:docPr id="28" name="Picture 28"/>
+            <wp:cNvGraphicFramePr>
+              <a:graphicFrameLocks xmlns:a="http://schemas.openxmlformats.org/drawingml/2006/main" noChangeAspect="1"/>
+            </wp:cNvGraphicFramePr>
+            <a:graphic xmlns:a="http://schemas.openxmlformats.org/drawingml/2006/main">
+              <a:graphicData uri="http://schemas.openxmlformats.org/drawingml/2006/picture">
+                <pic:pic xmlns:pic="http://schemas.openxmlformats.org/drawingml/2006/picture">
+                  <pic:nvPicPr>
+                    <pic:cNvPr id="0" name="Picture 24"/>
+                    <pic:cNvPicPr>
+                      <a:picLocks noChangeAspect="1" noChangeArrowheads="1"/>
+                    </pic:cNvPicPr>
+                  </pic:nvPicPr>
+                  <pic:blipFill>
+                    <a:blip r:embed="rId32">
+                      <a:extLst>
+                        <a:ext uri="{28A0092B-C50C-407E-A947-70E740481C1C}">
+                          <a14:useLocalDpi xmlns:a14="http://schemas.microsoft.com/office/drawing/2010/main" val="0"/>
+                        </a:ext>
+                      </a:extLst>
+                    </a:blip>
+                    <a:srcRect/>
+                    <a:stretch>
+                      <a:fillRect/>
+                    </a:stretch>
+                  </pic:blipFill>
+                  <pic:spPr bwMode="auto">
+                    <a:xfrm>
+                      <a:off x="0" y="0"/>
+                      <a:ext cx="5731510" cy="3545840"/>
+                    </a:xfrm>
+                    <a:prstGeom prst="rect">
+                      <a:avLst/>
+                    </a:prstGeom>
+                    <a:noFill/>
+                    <a:ln>
+                      <a:noFill/>
+                    </a:ln>
+                  </pic:spPr>
+                </pic:pic>
+              </a:graphicData>
+            </a:graphic>
+          </wp:inline>
+        </w:drawing>
+      </w:r>
+    </w:p>
+    <w:p>
+      <w:r>
+        <w:rPr>
+          <w:noProof/>
+        </w:rPr>
         <w:drawing>
           <wp:inline distT="0" distB="0" distL="0" distR="0" wp14:anchorId="3D10E403" wp14:editId="00AF7621">
             <wp:extent cx="5731510" cy="3545840"/>
@@ -5753,7 +7226,7 @@
                     </pic:cNvPicPr>
                   </pic:nvPicPr>
                   <pic:blipFill>
-                    <a:blip r:embed="rId32">
+                    <a:blip r:embed="rId33">
                       <a:extLst>
                         <a:ext uri="{28A0092B-C50C-407E-A947-70E740481C1C}">
                           <a14:useLocalDpi xmlns:a14="http://schemas.microsoft.com/office/drawing/2010/main" val="0"/>
@@ -5838,7 +7311,7 @@
       </w:pPr>
     </w:p>
     <w:sectPr>
-      <w:footerReference w:type="default" r:id="rId33"/>
+      <w:footerReference w:type="default" r:id="rId34"/>
       <w:pgSz w:w="11906" w:h="16838"/>
       <w:pgMar w:top="1440" w:right="1440" w:bottom="1440" w:left="1440" w:header="708" w:footer="708" w:gutter="0"/>
       <w:pgNumType w:start="0"/>

</xml_diff>